<commit_message>
changed final report version!
</commit_message>
<xml_diff>
--- a/Final Lab Report_22.01.24.docx
+++ b/Final Lab Report_22.01.24.docx
@@ -19,7 +19,7 @@
     </w:p>
     <w:p>
       <w:pPr>
-        <w:pStyle w:val="Sous-titre"/>
+        <w:pStyle w:val="Untertitel"/>
         <w:rPr>
           <w14:ligatures w14:val="standard"/>
         </w:rPr>
@@ -78,7 +78,7 @@
     </w:p>
     <w:tbl>
       <w:tblPr>
-        <w:tblStyle w:val="Grilledutableau"/>
+        <w:tblStyle w:val="Tabellenraster"/>
         <w:tblW w:w="10343" w:type="dxa"/>
         <w:tblBorders>
           <w:top w:val="none" w:sz="0" w:space="0" w:color="auto"/>
@@ -1109,12 +1109,6 @@
       </w:r>
       <w:r>
         <w:t xml:space="preserve"> </w:t>
-      </w:r>
-      <w:r>
-        <w:rPr>
-          <w:color w:val="FF0000"/>
-        </w:rPr>
-        <w:t>TODO SARA</w:t>
       </w:r>
     </w:p>
     <w:p>
@@ -1437,15 +1431,7 @@
         <w:t>standardize the features</w:t>
       </w:r>
       <w:r>
-        <w:t xml:space="preserve"> of the combined data. This makes each </w:t>
-      </w:r>
-      <w:proofErr w:type="spellStart"/>
-      <w:r>
-        <w:t>feacture</w:t>
-      </w:r>
-      <w:proofErr w:type="spellEnd"/>
-      <w:r>
-        <w:t xml:space="preserve"> vector with</w:t>
+        <w:t xml:space="preserve"> of the combined data. This makes each feature vector with</w:t>
       </w:r>
       <w:r>
         <w:t xml:space="preserve"> a mean of</w:t>
@@ -1904,7 +1890,6 @@
         <w:pStyle w:val="Head2"/>
       </w:pPr>
       <w:r>
-        <w:lastRenderedPageBreak/>
         <w:t>Random baseline</w:t>
       </w:r>
     </w:p>
@@ -1913,6 +1898,7 @@
         <w:pStyle w:val="Algorithm"/>
       </w:pPr>
       <w:r>
+        <w:lastRenderedPageBreak/>
         <w:t>This retrieval system randomly selects n tracks and retrieves them, regardless of the given query track.</w:t>
       </w:r>
       <w:r>
@@ -2258,7 +2244,10 @@
         <w:spacing w:line="240" w:lineRule="auto"/>
       </w:pPr>
       <w:r>
-        <w:t xml:space="preserve">For the calculation of the recall, we need one more parameter which is the whole genres dataset. The method calculates the number of retrieved relevant songs as well as the number of relevant songs in the whole genres dataset and then divides the relevant retrieved songs by all relevant songs. </w:t>
+        <w:t xml:space="preserve">For the calculation of the recall, we need one more parameter which is the whole genres dataset. The method calculates the number of retrieved relevant songs as well as the number of relevant songs in </w:t>
+      </w:r>
+      <w:r>
+        <w:t xml:space="preserve">the whole genres dataset and then divides the relevant retrieved songs by all relevant songs. </w:t>
       </w:r>
     </w:p>
     <w:p>
@@ -2755,11 +2744,7 @@
         <w:t xml:space="preserve"> </w:t>
       </w:r>
       <w:r>
-        <w:t xml:space="preserve">should be accumulated into the </w:t>
-      </w:r>
-      <w:r>
-        <w:lastRenderedPageBreak/>
-        <w:t>diversity variable.</w:t>
+        <w:t>should be accumulated into the diversity variable.</w:t>
       </w:r>
       <w:r>
         <w:t xml:space="preserve"> </w:t>
@@ -2787,6 +2772,7 @@
         <w:pStyle w:val="AckHead"/>
       </w:pPr>
       <w:r>
+        <w:lastRenderedPageBreak/>
         <w:t>5.3 Genre coverage</w:t>
       </w:r>
     </w:p>
@@ -3347,7 +3333,7 @@
           <w:b w:val="0"/>
           <w:sz w:val="18"/>
         </w:rPr>
-        <w:t xml:space="preserve">we distinguish from the table of results for the query track 3: Every Christmas by Kelly Clarkson that a based approach using cosine similarity as a measure of similarity and Bert as data </w:t>
+        <w:t xml:space="preserve">we distinguish from the table of results for the query track 3: Every Christmas by Kelly Clarkson that a based approach using cosine similarity as a measure of similarity and Bert as data features have the highest precision and recall values this means that this method is the best recommender system among all the tested system while the diversity is the smallest one this means that the recommender succeeded to derive 10 tracks very similar </w:t>
       </w:r>
       <w:r>
         <w:rPr>
@@ -3355,7 +3341,7 @@
           <w:b w:val="0"/>
           <w:sz w:val="18"/>
         </w:rPr>
-        <w:t>features have the highest precision and recall values this means that this method is the best recommender system among all the tested system while the diversity is the smallest one this means that the recommender succeeded to derive 10 tracks very similar to the query track which explains the high precision and recall and this limits the list of retrieved track genres as they are so close to the query track genres and therefore the genre diversity is small.</w:t>
+        <w:t>to the query track which explains the high precision and recall and this limits the list of retrieved track genres as they are so close to the query track genres and therefore the genre diversity is small.</w:t>
       </w:r>
     </w:p>
     <w:p>
@@ -3643,7 +3629,7 @@
     </w:p>
     <w:p>
       <w:pPr>
-        <w:pStyle w:val="Lgende"/>
+        <w:pStyle w:val="Beschriftung"/>
       </w:pPr>
       <w:bookmarkStart w:id="0" w:name="_Toc156848609"/>
       <w:r>
@@ -3736,17 +3722,14 @@
         <w:t xml:space="preserve">The next result section was concerned with the genre coverage@10 score. As mentioned in the methodology section, genre coverage </w:t>
       </w:r>
       <w:r>
-        <w:t xml:space="preserve">assesses the proportion of unique genres covered in the retrieved list. Therefore, a higher genre coverage@10 score indicates a more </w:t>
-      </w:r>
+        <w:t xml:space="preserve">assesses the proportion of unique genres covered in the retrieved list. Therefore, a higher genre coverage@10 score indicates a more diverse retrieved list. As can be seen from table 1, </w:t>
+      </w:r>
+      <w:r>
+        <w:t xml:space="preserve">genre coverage@10 score obtained with query track 1 spread out within the range between 0.02878 and 0.06205. The results from the four audio-based retrieval systems show two clusters. The one using </w:t>
+      </w:r>
+      <w:proofErr w:type="spellStart"/>
       <w:r>
         <w:lastRenderedPageBreak/>
-        <w:t xml:space="preserve">diverse retrieved list. As can be seen from table 1, </w:t>
-      </w:r>
-      <w:r>
-        <w:t xml:space="preserve">genre coverage@10 score obtained with query track 1 spread out within the range between 0.02878 and 0.06205. The results from the four audio-based retrieval systems show two clusters. The one using </w:t>
-      </w:r>
-      <w:proofErr w:type="spellStart"/>
-      <w:r>
         <w:t>ivec</w:t>
       </w:r>
       <w:proofErr w:type="spellEnd"/>
@@ -3998,7 +3981,10 @@
       </w:r>
       <w:proofErr w:type="spellEnd"/>
       <w:r>
-        <w:t xml:space="preserve"> feature embedding achieved the best performance. No </w:t>
+        <w:t xml:space="preserve"> feature </w:t>
+      </w:r>
+      <w:r>
+        <w:t xml:space="preserve">embedding achieved the best performance. No </w:t>
       </w:r>
       <w:r>
         <w:t xml:space="preserve">apparent </w:t>
@@ -4188,7 +4174,7 @@
     </w:p>
     <w:p>
       <w:pPr>
-        <w:pStyle w:val="NormalWeb"/>
+        <w:pStyle w:val="StandardWeb"/>
         <w:spacing w:before="0" w:beforeAutospacing="0" w:after="0" w:afterAutospacing="0" w:line="240" w:lineRule="auto"/>
         <w:textAlignment w:val="baseline"/>
         <w:rPr>
@@ -4240,7 +4226,7 @@
     </w:p>
     <w:p>
       <w:pPr>
-        <w:pStyle w:val="Lgende"/>
+        <w:pStyle w:val="Beschriftung"/>
       </w:pPr>
       <w:bookmarkStart w:id="1" w:name="_Toc153276164"/>
       <w:bookmarkStart w:id="2" w:name="_Toc153289103"/>
@@ -4273,7 +4259,7 @@
     </w:p>
     <w:tbl>
       <w:tblPr>
-        <w:tblStyle w:val="Tableausimple2"/>
+        <w:tblStyle w:val="EinfacheTabelle2"/>
         <w:tblW w:w="13333" w:type="dxa"/>
         <w:tblLayout w:type="fixed"/>
         <w:tblLook w:val="04A0" w:firstRow="1" w:lastRow="0" w:firstColumn="1" w:lastColumn="0" w:noHBand="0" w:noVBand="1"/>
@@ -4744,7 +4730,7 @@
           </w:tcPr>
           <w:p>
             <w:pPr>
-              <w:pStyle w:val="PrformatHTML"/>
+              <w:pStyle w:val="HTMLVorformatiert"/>
               <w:shd w:val="clear" w:color="auto" w:fill="FFFFFF"/>
               <w:wordWrap w:val="0"/>
               <w:textAlignment w:val="baseline"/>
@@ -4966,7 +4952,7 @@
           </w:tcPr>
           <w:p>
             <w:pPr>
-              <w:pStyle w:val="PrformatHTML"/>
+              <w:pStyle w:val="HTMLVorformatiert"/>
               <w:shd w:val="clear" w:color="auto" w:fill="FFFFFF"/>
               <w:wordWrap w:val="0"/>
               <w:textAlignment w:val="baseline"/>
@@ -6063,7 +6049,7 @@
           </w:tcPr>
           <w:p>
             <w:pPr>
-              <w:pStyle w:val="PrformatHTML"/>
+              <w:pStyle w:val="HTMLVorformatiert"/>
               <w:shd w:val="clear" w:color="auto" w:fill="FFFFFF"/>
               <w:wordWrap w:val="0"/>
               <w:textAlignment w:val="baseline"/>
@@ -6141,7 +6127,7 @@
     </w:p>
     <w:p>
       <w:pPr>
-        <w:pStyle w:val="Lgende"/>
+        <w:pStyle w:val="Beschriftung"/>
       </w:pPr>
       <w:bookmarkStart w:id="3" w:name="_Toc153276165"/>
       <w:bookmarkStart w:id="4" w:name="_Toc153289104"/>
@@ -6174,7 +6160,7 @@
     </w:p>
     <w:tbl>
       <w:tblPr>
-        <w:tblStyle w:val="Tableausimple2"/>
+        <w:tblStyle w:val="EinfacheTabelle2"/>
         <w:tblW w:w="13333" w:type="dxa"/>
         <w:tblLayout w:type="fixed"/>
         <w:tblLook w:val="04A0" w:firstRow="1" w:lastRow="0" w:firstColumn="1" w:lastColumn="0" w:noHBand="0" w:noVBand="1"/>
@@ -7986,7 +7972,7 @@
     </w:p>
     <w:p>
       <w:pPr>
-        <w:pStyle w:val="Lgende"/>
+        <w:pStyle w:val="Beschriftung"/>
       </w:pPr>
       <w:bookmarkStart w:id="5" w:name="_Toc153276166"/>
       <w:bookmarkStart w:id="6" w:name="_Toc153289105"/>
@@ -8019,7 +8005,7 @@
     </w:p>
     <w:tbl>
       <w:tblPr>
-        <w:tblStyle w:val="Tableausimple2"/>
+        <w:tblStyle w:val="EinfacheTabelle2"/>
         <w:tblW w:w="13750" w:type="dxa"/>
         <w:tblLayout w:type="fixed"/>
         <w:tblLook w:val="04A0" w:firstRow="1" w:lastRow="0" w:firstColumn="1" w:lastColumn="0" w:noHBand="0" w:noVBand="1"/>
@@ -9844,7 +9830,7 @@
     </w:p>
     <w:p>
       <w:pPr>
-        <w:pStyle w:val="Tabledesillustrations"/>
+        <w:pStyle w:val="Abbildungsverzeichnis"/>
         <w:tabs>
           <w:tab w:val="right" w:leader="dot" w:pos="4793"/>
         </w:tabs>
@@ -9869,7 +9855,7 @@
       <w:hyperlink w:anchor="_Toc153289103" w:history="1">
         <w:r>
           <w:rPr>
-            <w:rStyle w:val="Lienhypertexte"/>
+            <w:rStyle w:val="Hyperlink"/>
             <w:noProof/>
           </w:rPr>
           <w:t>Table 1: Evaluation Results Track 1</w:t>
@@ -9926,7 +9912,7 @@
     </w:p>
     <w:p>
       <w:pPr>
-        <w:pStyle w:val="Tabledesillustrations"/>
+        <w:pStyle w:val="Abbildungsverzeichnis"/>
         <w:tabs>
           <w:tab w:val="right" w:leader="dot" w:pos="4793"/>
         </w:tabs>
@@ -9942,7 +9928,7 @@
       <w:hyperlink w:anchor="_Toc153289104" w:history="1">
         <w:r>
           <w:rPr>
-            <w:rStyle w:val="Lienhypertexte"/>
+            <w:rStyle w:val="Hyperlink"/>
             <w:noProof/>
           </w:rPr>
           <w:t>Table 2: Evaluation Results Track 2</w:t>
@@ -9999,7 +9985,7 @@
     </w:p>
     <w:p>
       <w:pPr>
-        <w:pStyle w:val="Tabledesillustrations"/>
+        <w:pStyle w:val="Abbildungsverzeichnis"/>
         <w:tabs>
           <w:tab w:val="right" w:leader="dot" w:pos="4793"/>
         </w:tabs>
@@ -10015,7 +10001,7 @@
       <w:hyperlink w:anchor="_Toc153289105" w:history="1">
         <w:r>
           <w:rPr>
-            <w:rStyle w:val="Lienhypertexte"/>
+            <w:rStyle w:val="Hyperlink"/>
             <w:noProof/>
           </w:rPr>
           <w:t>Table 3: Evaluation Results Track 3</w:t>
@@ -10083,7 +10069,7 @@
     </w:p>
     <w:p>
       <w:pPr>
-        <w:pStyle w:val="Tabledesillustrations"/>
+        <w:pStyle w:val="Abbildungsverzeichnis"/>
         <w:tabs>
           <w:tab w:val="right" w:leader="dot" w:pos="4793"/>
         </w:tabs>
@@ -10108,7 +10094,7 @@
       <w:hyperlink w:anchor="_Toc156848609" w:history="1">
         <w:r>
           <w:rPr>
-            <w:rStyle w:val="Lienhypertexte"/>
+            <w:rStyle w:val="Hyperlink"/>
             <w:noProof/>
           </w:rPr>
           <w:t>Figure 1: Precision-Recall Curve Track1</w:t>
@@ -10179,7 +10165,7 @@
     </w:p>
     <w:p>
       <w:pPr>
-        <w:pStyle w:val="Bibliographie"/>
+        <w:pStyle w:val="Literaturverzeichnis"/>
         <w:rPr>
           <w:rFonts w:cs="Linux Libertine"/>
         </w:rPr>
@@ -10224,7 +10210,7 @@
     </w:p>
     <w:p>
       <w:pPr>
-        <w:pStyle w:val="Bibliographie"/>
+        <w:pStyle w:val="Literaturverzeichnis"/>
         <w:rPr>
           <w:rFonts w:cs="Linux Libertine"/>
           <w:lang w:val="de-DE"/>
@@ -10253,7 +10239,7 @@
     </w:p>
     <w:p>
       <w:pPr>
-        <w:pStyle w:val="Bibliographie"/>
+        <w:pStyle w:val="Literaturverzeichnis"/>
         <w:rPr>
           <w:rFonts w:cs="Linux Libertine"/>
           <w:lang w:val="de-DE"/>
@@ -10282,7 +10268,7 @@
     </w:p>
     <w:p>
       <w:pPr>
-        <w:pStyle w:val="Bibliographie"/>
+        <w:pStyle w:val="Literaturverzeichnis"/>
         <w:rPr>
           <w:rFonts w:cs="Linux Libertine"/>
           <w:lang w:val="de-DE"/>
@@ -10311,7 +10297,7 @@
     </w:p>
     <w:p>
       <w:pPr>
-        <w:pStyle w:val="Bibliographie"/>
+        <w:pStyle w:val="Literaturverzeichnis"/>
         <w:rPr>
           <w:rFonts w:cs="Linux Libertine"/>
         </w:rPr>
@@ -10332,7 +10318,7 @@
     </w:p>
     <w:p>
       <w:pPr>
-        <w:pStyle w:val="Bibliographie"/>
+        <w:pStyle w:val="Literaturverzeichnis"/>
         <w:rPr>
           <w:rFonts w:cs="Linux Libertine"/>
         </w:rPr>
@@ -10367,7 +10353,7 @@
     </w:p>
     <w:p>
       <w:pPr>
-        <w:pStyle w:val="Bibliographie"/>
+        <w:pStyle w:val="Literaturverzeichnis"/>
         <w:rPr>
           <w:rFonts w:cs="Linux Libertine"/>
         </w:rPr>
@@ -10402,7 +10388,7 @@
     </w:p>
     <w:p>
       <w:pPr>
-        <w:pStyle w:val="Bibliographie"/>
+        <w:pStyle w:val="Literaturverzeichnis"/>
         <w:rPr>
           <w:rFonts w:cs="Linux Libertine"/>
         </w:rPr>
@@ -10437,7 +10423,7 @@
     </w:p>
     <w:p>
       <w:pPr>
-        <w:pStyle w:val="Bibliographie"/>
+        <w:pStyle w:val="Literaturverzeichnis"/>
         <w:rPr>
           <w:rFonts w:cs="Linux Libertine"/>
         </w:rPr>
@@ -10472,7 +10458,7 @@
     </w:p>
     <w:p>
       <w:pPr>
-        <w:pStyle w:val="Bibliographie"/>
+        <w:pStyle w:val="Literaturverzeichnis"/>
         <w:rPr>
           <w:rFonts w:cs="Linux Libertine"/>
         </w:rPr>
@@ -10507,7 +10493,7 @@
     </w:p>
     <w:p>
       <w:pPr>
-        <w:pStyle w:val="Bibliographie"/>
+        <w:pStyle w:val="Literaturverzeichnis"/>
         <w:rPr>
           <w:rFonts w:cs="Linux Libertine"/>
         </w:rPr>
@@ -10542,7 +10528,7 @@
     </w:p>
     <w:p>
       <w:pPr>
-        <w:pStyle w:val="Bibliographie"/>
+        <w:pStyle w:val="Literaturverzeichnis"/>
         <w:rPr>
           <w:rFonts w:cs="Linux Libertine"/>
         </w:rPr>
@@ -10635,16 +10621,16 @@
 <w:ftr xmlns:wpc="http://schemas.microsoft.com/office/word/2010/wordprocessingCanvas" xmlns:cx="http://schemas.microsoft.com/office/drawing/2014/chartex" xmlns:cx1="http://schemas.microsoft.com/office/drawing/2015/9/8/chartex" xmlns:cx2="http://schemas.microsoft.com/office/drawing/2015/10/21/chartex" xmlns:cx3="http://schemas.microsoft.com/office/drawing/2016/5/9/chartex" xmlns:cx4="http://schemas.microsoft.com/office/drawing/2016/5/10/chartex" xmlns:cx5="http://schemas.microsoft.com/office/drawing/2016/5/11/chartex" xmlns:cx6="http://schemas.microsoft.com/office/drawing/2016/5/12/chartex" xmlns:cx7="http://schemas.microsoft.com/office/drawing/2016/5/13/chartex" xmlns:cx8="http://schemas.microsoft.com/office/drawing/2016/5/14/chartex" xmlns:mc="http://schemas.openxmlformats.org/markup-compatibility/2006" xmlns:aink="http://schemas.microsoft.com/office/drawing/2016/ink" xmlns:am3d="http://schemas.microsoft.com/office/drawing/2017/model3d" xmlns:o="urn:schemas-microsoft-com:office:office" xmlns:oel="http://schemas.microsoft.com/office/2019/extlst" xmlns:r="http://schemas.openxmlformats.org/officeDocument/2006/relationships" xmlns:m="http://schemas.openxmlformats.org/officeDocument/2006/math" xmlns:v="urn:schemas-microsoft-com:vml" xmlns:wp14="http://schemas.microsoft.com/office/word/2010/wordprocessingDrawing" xmlns:wp="http://schemas.openxmlformats.org/drawingml/2006/wordprocessingDrawing" xmlns:w10="urn:schemas-microsoft-com:office:word" xmlns:w="http://schemas.openxmlformats.org/wordprocessingml/2006/main" xmlns:w14="http://schemas.microsoft.com/office/word/2010/wordml" xmlns:w15="http://schemas.microsoft.com/office/word/2012/wordml" xmlns:w16cex="http://schemas.microsoft.com/office/word/2018/wordml/cex" xmlns:w16cid="http://schemas.microsoft.com/office/word/2016/wordml/cid" xmlns:w16="http://schemas.microsoft.com/office/word/2018/wordml" xmlns:w16sdtdh="http://schemas.microsoft.com/office/word/2020/wordml/sdtdatahash" xmlns:w16se="http://schemas.microsoft.com/office/word/2015/wordml/symex" xmlns:wpg="http://schemas.microsoft.com/office/word/2010/wordprocessingGroup" xmlns:wpi="http://schemas.microsoft.com/office/word/2010/wordprocessingInk" xmlns:wne="http://schemas.microsoft.com/office/word/2006/wordml" xmlns:wps="http://schemas.microsoft.com/office/word/2010/wordprocessingShape" mc:Ignorable="w14 w15 w16se w16cid w16 w16cex w16sdtdh wp14">
   <w:p>
     <w:pPr>
-      <w:pStyle w:val="Pieddepage"/>
+      <w:pStyle w:val="Fuzeile"/>
       <w:rPr>
-        <w:rStyle w:val="Numrodepage"/>
+        <w:rStyle w:val="Seitenzahl"/>
         <w:rFonts w:ascii="Linux Biolinum" w:hAnsi="Linux Biolinum" w:cs="Linux Biolinum"/>
       </w:rPr>
     </w:pPr>
   </w:p>
   <w:p>
     <w:pPr>
-      <w:pStyle w:val="Pieddepage"/>
+      <w:pStyle w:val="Fuzeile"/>
       <w:ind w:right="360"/>
       <w:rPr>
         <w:rFonts w:ascii="Linux Biolinum" w:hAnsi="Linux Biolinum" w:cs="Linux Biolinum"/>
@@ -10658,7 +10644,7 @@
 <w:ftr xmlns:wpc="http://schemas.microsoft.com/office/word/2010/wordprocessingCanvas" xmlns:cx="http://schemas.microsoft.com/office/drawing/2014/chartex" xmlns:cx1="http://schemas.microsoft.com/office/drawing/2015/9/8/chartex" xmlns:cx2="http://schemas.microsoft.com/office/drawing/2015/10/21/chartex" xmlns:cx3="http://schemas.microsoft.com/office/drawing/2016/5/9/chartex" xmlns:cx4="http://schemas.microsoft.com/office/drawing/2016/5/10/chartex" xmlns:cx5="http://schemas.microsoft.com/office/drawing/2016/5/11/chartex" xmlns:cx6="http://schemas.microsoft.com/office/drawing/2016/5/12/chartex" xmlns:cx7="http://schemas.microsoft.com/office/drawing/2016/5/13/chartex" xmlns:cx8="http://schemas.microsoft.com/office/drawing/2016/5/14/chartex" xmlns:mc="http://schemas.openxmlformats.org/markup-compatibility/2006" xmlns:aink="http://schemas.microsoft.com/office/drawing/2016/ink" xmlns:am3d="http://schemas.microsoft.com/office/drawing/2017/model3d" xmlns:o="urn:schemas-microsoft-com:office:office" xmlns:oel="http://schemas.microsoft.com/office/2019/extlst" xmlns:r="http://schemas.openxmlformats.org/officeDocument/2006/relationships" xmlns:m="http://schemas.openxmlformats.org/officeDocument/2006/math" xmlns:v="urn:schemas-microsoft-com:vml" xmlns:wp14="http://schemas.microsoft.com/office/word/2010/wordprocessingDrawing" xmlns:wp="http://schemas.openxmlformats.org/drawingml/2006/wordprocessingDrawing" xmlns:w10="urn:schemas-microsoft-com:office:word" xmlns:w="http://schemas.openxmlformats.org/wordprocessingml/2006/main" xmlns:w14="http://schemas.microsoft.com/office/word/2010/wordml" xmlns:w15="http://schemas.microsoft.com/office/word/2012/wordml" xmlns:w16cex="http://schemas.microsoft.com/office/word/2018/wordml/cex" xmlns:w16cid="http://schemas.microsoft.com/office/word/2016/wordml/cid" xmlns:w16="http://schemas.microsoft.com/office/word/2018/wordml" xmlns:w16sdtdh="http://schemas.microsoft.com/office/word/2020/wordml/sdtdatahash" xmlns:w16se="http://schemas.microsoft.com/office/word/2015/wordml/symex" xmlns:wpg="http://schemas.microsoft.com/office/word/2010/wordprocessingGroup" xmlns:wpi="http://schemas.microsoft.com/office/word/2010/wordprocessingInk" xmlns:wne="http://schemas.microsoft.com/office/word/2006/wordml" xmlns:wps="http://schemas.microsoft.com/office/word/2010/wordprocessingShape" mc:Ignorable="w14 w15 w16se w16cid w16 w16cex w16sdtdh wp14">
   <w:p>
     <w:pPr>
-      <w:pStyle w:val="Pieddepage"/>
+      <w:pStyle w:val="Fuzeile"/>
       <w:ind w:right="360"/>
       <w:rPr>
         <w:rFonts w:ascii="Linux Biolinum" w:hAnsi="Linux Biolinum" w:cs="Linux Biolinum"/>
@@ -10699,7 +10685,7 @@
     <w:lvl w:ilvl="0">
       <w:start w:val="1"/>
       <w:numFmt w:val="decimal"/>
-      <w:pStyle w:val="Listenumros5"/>
+      <w:pStyle w:val="Listennummer5"/>
       <w:lvlText w:val="%1."/>
       <w:lvlJc w:val="left"/>
       <w:pPr>
@@ -10717,7 +10703,7 @@
     <w:lvl w:ilvl="0">
       <w:start w:val="1"/>
       <w:numFmt w:val="decimal"/>
-      <w:pStyle w:val="Listenumros4"/>
+      <w:pStyle w:val="Listennummer4"/>
       <w:lvlText w:val="%1."/>
       <w:lvlJc w:val="left"/>
       <w:pPr>
@@ -10735,7 +10721,7 @@
     <w:lvl w:ilvl="0">
       <w:start w:val="1"/>
       <w:numFmt w:val="decimal"/>
-      <w:pStyle w:val="Listenumros3"/>
+      <w:pStyle w:val="Listennummer3"/>
       <w:lvlText w:val="%1."/>
       <w:lvlJc w:val="left"/>
       <w:pPr>
@@ -10753,7 +10739,7 @@
     <w:lvl w:ilvl="0">
       <w:start w:val="1"/>
       <w:numFmt w:val="decimal"/>
-      <w:pStyle w:val="Listenumros2"/>
+      <w:pStyle w:val="Listennummer2"/>
       <w:lvlText w:val="%1."/>
       <w:lvlJc w:val="left"/>
       <w:pPr>
@@ -10771,7 +10757,7 @@
     <w:lvl w:ilvl="0">
       <w:start w:val="1"/>
       <w:numFmt w:val="bullet"/>
-      <w:pStyle w:val="Listepuces5"/>
+      <w:pStyle w:val="Aufzhlungszeichen5"/>
       <w:lvlText w:val=""/>
       <w:lvlJc w:val="left"/>
       <w:pPr>
@@ -10792,7 +10778,7 @@
     <w:lvl w:ilvl="0">
       <w:start w:val="1"/>
       <w:numFmt w:val="bullet"/>
-      <w:pStyle w:val="Listepuces4"/>
+      <w:pStyle w:val="Aufzhlungszeichen4"/>
       <w:lvlText w:val=""/>
       <w:lvlJc w:val="left"/>
       <w:pPr>
@@ -10813,7 +10799,7 @@
     <w:lvl w:ilvl="0">
       <w:start w:val="1"/>
       <w:numFmt w:val="bullet"/>
-      <w:pStyle w:val="Listepuces3"/>
+      <w:pStyle w:val="Aufzhlungszeichen3"/>
       <w:lvlText w:val=""/>
       <w:lvlJc w:val="left"/>
       <w:pPr>
@@ -10834,7 +10820,7 @@
     <w:lvl w:ilvl="0">
       <w:start w:val="1"/>
       <w:numFmt w:val="bullet"/>
-      <w:pStyle w:val="Listepuces2"/>
+      <w:pStyle w:val="Aufzhlungszeichen2"/>
       <w:lvlText w:val=""/>
       <w:lvlJc w:val="left"/>
       <w:pPr>
@@ -10855,7 +10841,7 @@
     <w:lvl w:ilvl="0">
       <w:start w:val="1"/>
       <w:numFmt w:val="decimal"/>
-      <w:pStyle w:val="Listenumros"/>
+      <w:pStyle w:val="Listennummer"/>
       <w:lvlText w:val="%1."/>
       <w:lvlJc w:val="left"/>
       <w:pPr>
@@ -10873,7 +10859,7 @@
     <w:lvl w:ilvl="0">
       <w:start w:val="1"/>
       <w:numFmt w:val="bullet"/>
-      <w:pStyle w:val="Listepuces"/>
+      <w:pStyle w:val="Aufzhlungszeichen"/>
       <w:lvlText w:val=""/>
       <w:lvlJc w:val="left"/>
       <w:pPr>
@@ -12555,7 +12541,7 @@
     <w:lvl w:ilvl="0" w:tplc="0C08F96C">
       <w:start w:val="1"/>
       <w:numFmt w:val="bullet"/>
-      <w:pStyle w:val="Paragraphedeliste"/>
+      <w:pStyle w:val="Listenabsatz"/>
       <w:lvlText w:val=""/>
       <w:lvlJc w:val="left"/>
       <w:pPr>
@@ -13438,7 +13424,7 @@
     <w:lvl w:ilvl="5">
       <w:start w:val="1"/>
       <w:numFmt w:val="lowerLetter"/>
-      <w:pStyle w:val="Titre6"/>
+      <w:pStyle w:val="berschrift6"/>
       <w:lvlText w:val="%6)"/>
       <w:lvlJc w:val="left"/>
       <w:pPr>
@@ -13448,7 +13434,7 @@
     <w:lvl w:ilvl="6">
       <w:start w:val="1"/>
       <w:numFmt w:val="lowerRoman"/>
-      <w:pStyle w:val="Titre7"/>
+      <w:pStyle w:val="berschrift7"/>
       <w:lvlText w:val="%7)"/>
       <w:lvlJc w:val="right"/>
       <w:pPr>
@@ -13458,7 +13444,7 @@
     <w:lvl w:ilvl="7">
       <w:start w:val="1"/>
       <w:numFmt w:val="lowerLetter"/>
-      <w:pStyle w:val="Titre8"/>
+      <w:pStyle w:val="berschrift8"/>
       <w:lvlText w:val="%8."/>
       <w:lvlJc w:val="left"/>
       <w:pPr>
@@ -13468,7 +13454,7 @@
     <w:lvl w:ilvl="8">
       <w:start w:val="1"/>
       <w:numFmt w:val="lowerRoman"/>
-      <w:pStyle w:val="Titre9"/>
+      <w:pStyle w:val="berschrift9"/>
       <w:lvlText w:val="%9."/>
       <w:lvlJc w:val="right"/>
       <w:pPr>
@@ -14136,7 +14122,7 @@
     <w:lsdException w:name="Unresolved Mention" w:semiHidden="1" w:uiPriority="99" w:unhideWhenUsed="1"/>
     <w:lsdException w:name="Smart Link" w:semiHidden="1" w:uiPriority="99" w:unhideWhenUsed="1"/>
   </w:latentStyles>
-  <w:style w:type="paragraph" w:default="1" w:styleId="Normal">
+  <w:style w:type="paragraph" w:default="1" w:styleId="Standard">
     <w:name w:val="Normal"/>
     <w:qFormat/>
     <w:rsid w:val="00586A35"/>
@@ -14151,11 +14137,11 @@
       <w:lang w:val="en-US" w:eastAsia="en-US"/>
     </w:rPr>
   </w:style>
-  <w:style w:type="paragraph" w:styleId="Titre1">
+  <w:style w:type="paragraph" w:styleId="berschrift1">
     <w:name w:val="heading 1"/>
-    <w:basedOn w:val="Normal"/>
-    <w:next w:val="Normal"/>
-    <w:link w:val="Titre1Car"/>
+    <w:basedOn w:val="Standard"/>
+    <w:next w:val="Standard"/>
+    <w:link w:val="berschrift1Zchn"/>
     <w:autoRedefine/>
     <w:uiPriority w:val="9"/>
     <w:qFormat/>
@@ -14176,11 +14162,11 @@
       <w:szCs w:val="28"/>
     </w:rPr>
   </w:style>
-  <w:style w:type="paragraph" w:styleId="Titre2">
+  <w:style w:type="paragraph" w:styleId="berschrift2">
     <w:name w:val="heading 2"/>
-    <w:basedOn w:val="Normal"/>
-    <w:next w:val="Normal"/>
-    <w:link w:val="Titre2Car"/>
+    <w:basedOn w:val="Standard"/>
+    <w:next w:val="Standard"/>
+    <w:link w:val="berschrift2Zchn"/>
     <w:uiPriority w:val="9"/>
     <w:unhideWhenUsed/>
     <w:qFormat/>
@@ -14201,11 +14187,11 @@
       <w:szCs w:val="26"/>
     </w:rPr>
   </w:style>
-  <w:style w:type="paragraph" w:styleId="Titre3">
+  <w:style w:type="paragraph" w:styleId="berschrift3">
     <w:name w:val="heading 3"/>
-    <w:basedOn w:val="Normal"/>
-    <w:next w:val="Normal"/>
-    <w:link w:val="Titre3Car"/>
+    <w:basedOn w:val="Standard"/>
+    <w:next w:val="Standard"/>
+    <w:link w:val="berschrift3Zchn"/>
     <w:uiPriority w:val="9"/>
     <w:unhideWhenUsed/>
     <w:qFormat/>
@@ -14224,11 +14210,11 @@
       <w:color w:val="943634" w:themeColor="accent2" w:themeShade="BF"/>
     </w:rPr>
   </w:style>
-  <w:style w:type="paragraph" w:styleId="Titre4">
+  <w:style w:type="paragraph" w:styleId="berschrift4">
     <w:name w:val="heading 4"/>
-    <w:basedOn w:val="Normal"/>
-    <w:next w:val="Normal"/>
-    <w:link w:val="Titre4Car"/>
+    <w:basedOn w:val="Standard"/>
+    <w:next w:val="Standard"/>
+    <w:link w:val="berschrift4Zchn"/>
     <w:uiPriority w:val="9"/>
     <w:unhideWhenUsed/>
     <w:qFormat/>
@@ -14248,11 +14234,11 @@
       <w:color w:val="943634" w:themeColor="accent2" w:themeShade="BF"/>
     </w:rPr>
   </w:style>
-  <w:style w:type="paragraph" w:styleId="Titre5">
+  <w:style w:type="paragraph" w:styleId="berschrift5">
     <w:name w:val="heading 5"/>
-    <w:basedOn w:val="Normal"/>
-    <w:next w:val="Normal"/>
-    <w:link w:val="Titre5Car"/>
+    <w:basedOn w:val="Standard"/>
+    <w:next w:val="Standard"/>
+    <w:link w:val="berschrift5Zchn"/>
     <w:uiPriority w:val="9"/>
     <w:unhideWhenUsed/>
     <w:qFormat/>
@@ -14271,11 +14257,11 @@
       <w:sz w:val="20"/>
     </w:rPr>
   </w:style>
-  <w:style w:type="paragraph" w:styleId="Titre6">
+  <w:style w:type="paragraph" w:styleId="berschrift6">
     <w:name w:val="heading 6"/>
-    <w:basedOn w:val="Normal"/>
-    <w:next w:val="Normal"/>
-    <w:link w:val="Titre6Car"/>
+    <w:basedOn w:val="Standard"/>
+    <w:next w:val="Standard"/>
+    <w:link w:val="berschrift6Zchn"/>
     <w:unhideWhenUsed/>
     <w:qFormat/>
     <w:locked/>
@@ -14296,11 +14282,11 @@
       <w:lang w:val="en-GB" w:bidi="ar-DZ"/>
     </w:rPr>
   </w:style>
-  <w:style w:type="paragraph" w:styleId="Titre7">
+  <w:style w:type="paragraph" w:styleId="berschrift7">
     <w:name w:val="heading 7"/>
-    <w:basedOn w:val="Normal"/>
-    <w:next w:val="Normal"/>
-    <w:link w:val="Titre7Car"/>
+    <w:basedOn w:val="Standard"/>
+    <w:next w:val="Standard"/>
+    <w:link w:val="berschrift7Zchn"/>
     <w:unhideWhenUsed/>
     <w:qFormat/>
     <w:locked/>
@@ -14322,11 +14308,11 @@
       <w:lang w:val="en-GB" w:bidi="ar-DZ"/>
     </w:rPr>
   </w:style>
-  <w:style w:type="paragraph" w:styleId="Titre8">
+  <w:style w:type="paragraph" w:styleId="berschrift8">
     <w:name w:val="heading 8"/>
-    <w:basedOn w:val="Normal"/>
-    <w:next w:val="Normal"/>
-    <w:link w:val="Titre8Car"/>
+    <w:basedOn w:val="Standard"/>
+    <w:next w:val="Standard"/>
+    <w:link w:val="berschrift8Zchn"/>
     <w:unhideWhenUsed/>
     <w:qFormat/>
     <w:locked/>
@@ -14350,11 +14336,11 @@
       <w:lang w:val="en-GB" w:bidi="ar-DZ"/>
     </w:rPr>
   </w:style>
-  <w:style w:type="paragraph" w:styleId="Titre9">
+  <w:style w:type="paragraph" w:styleId="berschrift9">
     <w:name w:val="heading 9"/>
-    <w:basedOn w:val="Normal"/>
-    <w:next w:val="Normal"/>
-    <w:link w:val="Titre9Car"/>
+    <w:basedOn w:val="Standard"/>
+    <w:next w:val="Standard"/>
+    <w:link w:val="berschrift9Zchn"/>
     <w:unhideWhenUsed/>
     <w:qFormat/>
     <w:locked/>
@@ -14375,13 +14361,13 @@
       <w:lang w:val="en-GB" w:bidi="ar-DZ"/>
     </w:rPr>
   </w:style>
-  <w:style w:type="character" w:default="1" w:styleId="Policepardfaut">
+  <w:style w:type="character" w:default="1" w:styleId="Absatz-Standardschriftart">
     <w:name w:val="Default Paragraph Font"/>
     <w:uiPriority w:val="1"/>
     <w:semiHidden/>
     <w:unhideWhenUsed/>
   </w:style>
-  <w:style w:type="table" w:default="1" w:styleId="TableauNormal">
+  <w:style w:type="table" w:default="1" w:styleId="NormaleTabelle">
     <w:name w:val="Normal Table"/>
     <w:uiPriority w:val="99"/>
     <w:semiHidden/>
@@ -14396,16 +14382,16 @@
       </w:tblCellMar>
     </w:tblPr>
   </w:style>
-  <w:style w:type="numbering" w:default="1" w:styleId="Aucuneliste">
+  <w:style w:type="numbering" w:default="1" w:styleId="KeineListe">
     <w:name w:val="No List"/>
     <w:uiPriority w:val="99"/>
     <w:semiHidden/>
     <w:unhideWhenUsed/>
   </w:style>
-  <w:style w:type="paragraph" w:styleId="Textedebulles">
+  <w:style w:type="paragraph" w:styleId="Sprechblasentext">
     <w:name w:val="Balloon Text"/>
-    <w:basedOn w:val="Normal"/>
-    <w:link w:val="TextedebullesCar"/>
+    <w:basedOn w:val="Standard"/>
+    <w:link w:val="SprechblasentextZchn"/>
     <w:semiHidden/>
     <w:rsid w:val="00586A35"/>
     <w:rPr>
@@ -14414,10 +14400,10 @@
       <w:szCs w:val="16"/>
     </w:rPr>
   </w:style>
-  <w:style w:type="character" w:customStyle="1" w:styleId="TextedebullesCar">
-    <w:name w:val="Texte de bulles Car"/>
-    <w:basedOn w:val="Policepardfaut"/>
-    <w:link w:val="Textedebulles"/>
+  <w:style w:type="character" w:customStyle="1" w:styleId="SprechblasentextZchn">
+    <w:name w:val="Sprechblasentext Zchn"/>
+    <w:basedOn w:val="Absatz-Standardschriftart"/>
+    <w:link w:val="Sprechblasentext"/>
     <w:semiHidden/>
     <w:locked/>
     <w:rsid w:val="00586A35"/>
@@ -14428,10 +14414,10 @@
       <w:lang w:val="en-US" w:eastAsia="en-US"/>
     </w:rPr>
   </w:style>
-  <w:style w:type="paragraph" w:styleId="En-tte">
+  <w:style w:type="paragraph" w:styleId="Kopfzeile">
     <w:name w:val="header"/>
-    <w:basedOn w:val="Normal"/>
-    <w:link w:val="En-tteCar"/>
+    <w:basedOn w:val="Standard"/>
+    <w:link w:val="KopfzeileZchn"/>
     <w:semiHidden/>
     <w:rsid w:val="00586A35"/>
     <w:pPr>
@@ -14441,10 +14427,10 @@
       </w:tabs>
     </w:pPr>
   </w:style>
-  <w:style w:type="character" w:customStyle="1" w:styleId="En-tteCar">
-    <w:name w:val="En-tête Car"/>
-    <w:basedOn w:val="Policepardfaut"/>
-    <w:link w:val="En-tte"/>
+  <w:style w:type="character" w:customStyle="1" w:styleId="KopfzeileZchn">
+    <w:name w:val="Kopfzeile Zchn"/>
+    <w:basedOn w:val="Absatz-Standardschriftart"/>
+    <w:link w:val="Kopfzeile"/>
     <w:semiHidden/>
     <w:locked/>
     <w:rsid w:val="00586A35"/>
@@ -14455,10 +14441,10 @@
       <w:lang w:val="en-US" w:eastAsia="en-US"/>
     </w:rPr>
   </w:style>
-  <w:style w:type="paragraph" w:styleId="Pieddepage">
+  <w:style w:type="paragraph" w:styleId="Fuzeile">
     <w:name w:val="footer"/>
-    <w:basedOn w:val="Normal"/>
-    <w:link w:val="PieddepageCar"/>
+    <w:basedOn w:val="Standard"/>
+    <w:link w:val="FuzeileZchn"/>
     <w:rsid w:val="00586A35"/>
     <w:pPr>
       <w:tabs>
@@ -14467,10 +14453,10 @@
       </w:tabs>
     </w:pPr>
   </w:style>
-  <w:style w:type="character" w:customStyle="1" w:styleId="PieddepageCar">
-    <w:name w:val="Pied de page Car"/>
-    <w:basedOn w:val="Policepardfaut"/>
-    <w:link w:val="Pieddepage"/>
+  <w:style w:type="character" w:customStyle="1" w:styleId="FuzeileZchn">
+    <w:name w:val="Fußzeile Zchn"/>
+    <w:basedOn w:val="Absatz-Standardschriftart"/>
+    <w:link w:val="Fuzeile"/>
     <w:locked/>
     <w:rsid w:val="00586A35"/>
     <w:rPr>
@@ -14480,10 +14466,10 @@
       <w:lang w:val="en-US" w:eastAsia="en-US"/>
     </w:rPr>
   </w:style>
-  <w:style w:type="paragraph" w:styleId="Notedefin">
+  <w:style w:type="paragraph" w:styleId="Endnotentext">
     <w:name w:val="endnote text"/>
-    <w:basedOn w:val="Normal"/>
-    <w:link w:val="NotedefinCar"/>
+    <w:basedOn w:val="Standard"/>
+    <w:link w:val="EndnotentextZchn"/>
     <w:uiPriority w:val="99"/>
     <w:unhideWhenUsed/>
     <w:rsid w:val="00586A35"/>
@@ -14492,10 +14478,10 @@
       <w:szCs w:val="20"/>
     </w:rPr>
   </w:style>
-  <w:style w:type="character" w:customStyle="1" w:styleId="NotedefinCar">
-    <w:name w:val="Note de fin Car"/>
-    <w:basedOn w:val="Policepardfaut"/>
-    <w:link w:val="Notedefin"/>
+  <w:style w:type="character" w:customStyle="1" w:styleId="EndnotentextZchn">
+    <w:name w:val="Endnotentext Zchn"/>
+    <w:basedOn w:val="Absatz-Standardschriftart"/>
+    <w:link w:val="Endnotentext"/>
     <w:uiPriority w:val="99"/>
     <w:locked/>
     <w:rsid w:val="00586A35"/>
@@ -14504,9 +14490,9 @@
       <w:lang w:val="en-US" w:eastAsia="en-US"/>
     </w:rPr>
   </w:style>
-  <w:style w:type="character" w:styleId="Appeldenotedefin">
+  <w:style w:type="character" w:styleId="Endnotenzeichen">
     <w:name w:val="endnote reference"/>
-    <w:basedOn w:val="Policepardfaut"/>
+    <w:basedOn w:val="Absatz-Standardschriftart"/>
     <w:uiPriority w:val="99"/>
     <w:unhideWhenUsed/>
     <w:rsid w:val="00586A35"/>
@@ -14514,9 +14500,9 @@
       <w:vertAlign w:val="superscript"/>
     </w:rPr>
   </w:style>
-  <w:style w:type="table" w:styleId="Grilledutableau">
+  <w:style w:type="table" w:styleId="Tabellenraster">
     <w:name w:val="Table Grid"/>
-    <w:basedOn w:val="TableauNormal"/>
+    <w:basedOn w:val="NormaleTabelle"/>
     <w:uiPriority w:val="39"/>
     <w:locked/>
     <w:rsid w:val="00586A35"/>
@@ -14535,7 +14521,7 @@
       </w:tblBorders>
     </w:tblPr>
   </w:style>
-  <w:style w:type="character" w:styleId="Accentuation">
+  <w:style w:type="character" w:styleId="Hervorhebung">
     <w:name w:val="Emphasis"/>
     <w:uiPriority w:val="20"/>
     <w:qFormat/>
@@ -14545,9 +14531,9 @@
       <w:iCs/>
     </w:rPr>
   </w:style>
-  <w:style w:type="character" w:styleId="Lienhypertexte">
+  <w:style w:type="character" w:styleId="Hyperlink">
     <w:name w:val="Hyperlink"/>
-    <w:basedOn w:val="Policepardfaut"/>
+    <w:basedOn w:val="Absatz-Standardschriftart"/>
     <w:uiPriority w:val="99"/>
     <w:unhideWhenUsed/>
     <w:rsid w:val="00586A35"/>
@@ -14556,9 +14542,9 @@
       <w:u w:val="single"/>
     </w:rPr>
   </w:style>
-  <w:style w:type="character" w:styleId="Lienhypertextesuivivisit">
+  <w:style w:type="character" w:styleId="BesuchterLink">
     <w:name w:val="FollowedHyperlink"/>
-    <w:basedOn w:val="Policepardfaut"/>
+    <w:basedOn w:val="Absatz-Standardschriftart"/>
     <w:uiPriority w:val="99"/>
     <w:unhideWhenUsed/>
     <w:rsid w:val="00586A35"/>
@@ -14579,9 +14565,9 @@
   <w:style w:type="character" w:customStyle="1" w:styleId="page">
     <w:name w:val="page"/>
   </w:style>
-  <w:style w:type="paragraph" w:styleId="NormalWeb">
+  <w:style w:type="paragraph" w:styleId="StandardWeb">
     <w:name w:val="Normal (Web)"/>
-    <w:basedOn w:val="Normal"/>
+    <w:basedOn w:val="Standard"/>
     <w:uiPriority w:val="99"/>
     <w:unhideWhenUsed/>
     <w:pPr>
@@ -14605,28 +14591,28 @@
       <w:szCs w:val="24"/>
     </w:rPr>
   </w:style>
-  <w:style w:type="character" w:styleId="Marquedecommentaire">
+  <w:style w:type="character" w:styleId="Kommentarzeichen">
     <w:name w:val="annotation reference"/>
-    <w:basedOn w:val="Policepardfaut"/>
+    <w:basedOn w:val="Absatz-Standardschriftart"/>
     <w:rsid w:val="00586A35"/>
     <w:rPr>
       <w:sz w:val="16"/>
       <w:szCs w:val="16"/>
     </w:rPr>
   </w:style>
-  <w:style w:type="paragraph" w:styleId="Commentaire">
+  <w:style w:type="paragraph" w:styleId="Kommentartext">
     <w:name w:val="annotation text"/>
-    <w:basedOn w:val="Normal"/>
-    <w:link w:val="CommentaireCar"/>
+    <w:basedOn w:val="Standard"/>
+    <w:link w:val="KommentartextZchn"/>
     <w:rsid w:val="00586A35"/>
     <w:rPr>
       <w:sz w:val="20"/>
     </w:rPr>
   </w:style>
-  <w:style w:type="character" w:customStyle="1" w:styleId="CommentaireCar">
-    <w:name w:val="Commentaire Car"/>
-    <w:basedOn w:val="Policepardfaut"/>
-    <w:link w:val="Commentaire"/>
+  <w:style w:type="character" w:customStyle="1" w:styleId="KommentartextZchn">
+    <w:name w:val="Kommentartext Zchn"/>
+    <w:basedOn w:val="Absatz-Standardschriftart"/>
+    <w:link w:val="Kommentartext"/>
     <w:rsid w:val="00586A35"/>
     <w:rPr>
       <w:rFonts w:ascii="Linux Libertine" w:eastAsiaTheme="minorHAnsi" w:hAnsi="Linux Libertine" w:cstheme="minorBidi"/>
@@ -14634,21 +14620,21 @@
       <w:lang w:val="en-US" w:eastAsia="en-US"/>
     </w:rPr>
   </w:style>
-  <w:style w:type="paragraph" w:styleId="Objetducommentaire">
+  <w:style w:type="paragraph" w:styleId="Kommentarthema">
     <w:name w:val="annotation subject"/>
-    <w:basedOn w:val="Commentaire"/>
-    <w:next w:val="Commentaire"/>
-    <w:link w:val="ObjetducommentaireCar"/>
+    <w:basedOn w:val="Kommentartext"/>
+    <w:next w:val="Kommentartext"/>
+    <w:link w:val="KommentarthemaZchn"/>
     <w:rsid w:val="00586A35"/>
     <w:rPr>
       <w:b/>
       <w:bCs/>
     </w:rPr>
   </w:style>
-  <w:style w:type="character" w:customStyle="1" w:styleId="ObjetducommentaireCar">
-    <w:name w:val="Objet du commentaire Car"/>
-    <w:basedOn w:val="CommentaireCar"/>
-    <w:link w:val="Objetducommentaire"/>
+  <w:style w:type="character" w:customStyle="1" w:styleId="KommentarthemaZchn">
+    <w:name w:val="Kommentarthema Zchn"/>
+    <w:basedOn w:val="KommentartextZchn"/>
+    <w:link w:val="Kommentarthema"/>
     <w:rsid w:val="00586A35"/>
     <w:rPr>
       <w:rFonts w:ascii="Linux Libertine" w:eastAsiaTheme="minorHAnsi" w:hAnsi="Linux Libertine" w:cstheme="minorBidi"/>
@@ -14664,9 +14650,9 @@
   <w:style w:type="character" w:customStyle="1" w:styleId="source">
     <w:name w:val="source"/>
   </w:style>
-  <w:style w:type="character" w:styleId="lev">
+  <w:style w:type="character" w:styleId="Fett">
     <w:name w:val="Strong"/>
-    <w:basedOn w:val="Policepardfaut"/>
+    <w:basedOn w:val="Absatz-Standardschriftart"/>
     <w:uiPriority w:val="22"/>
     <w:qFormat/>
     <w:locked/>
@@ -14681,9 +14667,9 @@
   </w:style>
   <w:style w:type="character" w:customStyle="1" w:styleId="hithilite">
     <w:name w:val="hithilite"/>
-    <w:basedOn w:val="Policepardfaut"/>
-  </w:style>
-  <w:style w:type="paragraph" w:styleId="Paragraphedeliste">
+    <w:basedOn w:val="Absatz-Standardschriftart"/>
+  </w:style>
+  <w:style w:type="paragraph" w:styleId="Listenabsatz">
     <w:name w:val="List Paragraph"/>
     <w:autoRedefine/>
     <w:uiPriority w:val="34"/>
@@ -14704,10 +14690,10 @@
       <w:lang w:val="en-US" w:eastAsia="en-US"/>
     </w:rPr>
   </w:style>
-  <w:style w:type="character" w:customStyle="1" w:styleId="Titre1Car">
-    <w:name w:val="Titre 1 Car"/>
-    <w:basedOn w:val="Policepardfaut"/>
-    <w:link w:val="Titre1"/>
+  <w:style w:type="character" w:customStyle="1" w:styleId="berschrift1Zchn">
+    <w:name w:val="Überschrift 1 Zchn"/>
+    <w:basedOn w:val="Absatz-Standardschriftart"/>
+    <w:link w:val="berschrift1"/>
     <w:uiPriority w:val="9"/>
     <w:rsid w:val="00586A35"/>
     <w:rPr>
@@ -14720,10 +14706,10 @@
       <w:lang w:val="en-US" w:eastAsia="en-US"/>
     </w:rPr>
   </w:style>
-  <w:style w:type="character" w:customStyle="1" w:styleId="Titre2Car">
-    <w:name w:val="Titre 2 Car"/>
-    <w:basedOn w:val="Policepardfaut"/>
-    <w:link w:val="Titre2"/>
+  <w:style w:type="character" w:customStyle="1" w:styleId="berschrift2Zchn">
+    <w:name w:val="Überschrift 2 Zchn"/>
+    <w:basedOn w:val="Absatz-Standardschriftart"/>
+    <w:link w:val="berschrift2"/>
     <w:uiPriority w:val="9"/>
     <w:rsid w:val="00586A35"/>
     <w:rPr>
@@ -14736,10 +14722,10 @@
       <w:lang w:val="en-US" w:eastAsia="en-US"/>
     </w:rPr>
   </w:style>
-  <w:style w:type="character" w:customStyle="1" w:styleId="Titre3Car">
-    <w:name w:val="Titre 3 Car"/>
-    <w:basedOn w:val="Policepardfaut"/>
-    <w:link w:val="Titre3"/>
+  <w:style w:type="character" w:customStyle="1" w:styleId="berschrift3Zchn">
+    <w:name w:val="Überschrift 3 Zchn"/>
+    <w:basedOn w:val="Absatz-Standardschriftart"/>
+    <w:link w:val="berschrift3"/>
     <w:uiPriority w:val="9"/>
     <w:rsid w:val="00586A35"/>
     <w:rPr>
@@ -14752,10 +14738,10 @@
       <w:lang w:val="en-US" w:eastAsia="en-US"/>
     </w:rPr>
   </w:style>
-  <w:style w:type="character" w:customStyle="1" w:styleId="Titre4Car">
-    <w:name w:val="Titre 4 Car"/>
-    <w:basedOn w:val="Policepardfaut"/>
-    <w:link w:val="Titre4"/>
+  <w:style w:type="character" w:customStyle="1" w:styleId="berschrift4Zchn">
+    <w:name w:val="Überschrift 4 Zchn"/>
+    <w:basedOn w:val="Absatz-Standardschriftart"/>
+    <w:link w:val="berschrift4"/>
     <w:uiPriority w:val="9"/>
     <w:rsid w:val="00586A35"/>
     <w:rPr>
@@ -14769,10 +14755,10 @@
       <w:lang w:val="en-US" w:eastAsia="en-US"/>
     </w:rPr>
   </w:style>
-  <w:style w:type="character" w:customStyle="1" w:styleId="Titre5Car">
-    <w:name w:val="Titre 5 Car"/>
-    <w:basedOn w:val="Policepardfaut"/>
-    <w:link w:val="Titre5"/>
+  <w:style w:type="character" w:customStyle="1" w:styleId="berschrift5Zchn">
+    <w:name w:val="Überschrift 5 Zchn"/>
+    <w:basedOn w:val="Absatz-Standardschriftart"/>
+    <w:link w:val="berschrift5"/>
     <w:uiPriority w:val="9"/>
     <w:rsid w:val="00586A35"/>
     <w:rPr>
@@ -14783,10 +14769,10 @@
       <w:lang w:val="en-US" w:eastAsia="en-US"/>
     </w:rPr>
   </w:style>
-  <w:style w:type="character" w:customStyle="1" w:styleId="Titre6Car">
-    <w:name w:val="Titre 6 Car"/>
-    <w:basedOn w:val="Policepardfaut"/>
-    <w:link w:val="Titre6"/>
+  <w:style w:type="character" w:customStyle="1" w:styleId="berschrift6Zchn">
+    <w:name w:val="Überschrift 6 Zchn"/>
+    <w:basedOn w:val="Absatz-Standardschriftart"/>
+    <w:link w:val="berschrift6"/>
     <w:rsid w:val="00586A35"/>
     <w:rPr>
       <w:rFonts w:ascii="Times New Roman" w:eastAsia="Times New Roman" w:hAnsi="Times New Roman" w:cstheme="minorBidi"/>
@@ -14796,10 +14782,10 @@
       <w:lang w:val="en-GB" w:eastAsia="en-US" w:bidi="ar-DZ"/>
     </w:rPr>
   </w:style>
-  <w:style w:type="character" w:customStyle="1" w:styleId="Titre7Car">
-    <w:name w:val="Titre 7 Car"/>
-    <w:basedOn w:val="Policepardfaut"/>
-    <w:link w:val="Titre7"/>
+  <w:style w:type="character" w:customStyle="1" w:styleId="berschrift7Zchn">
+    <w:name w:val="Überschrift 7 Zchn"/>
+    <w:basedOn w:val="Absatz-Standardschriftart"/>
+    <w:link w:val="berschrift7"/>
     <w:rsid w:val="00586A35"/>
     <w:rPr>
       <w:rFonts w:ascii="Times New Roman" w:eastAsia="Times New Roman" w:hAnsi="Times New Roman" w:cstheme="minorBidi"/>
@@ -14809,10 +14795,10 @@
       <w:lang w:val="en-GB" w:eastAsia="en-US" w:bidi="ar-DZ"/>
     </w:rPr>
   </w:style>
-  <w:style w:type="character" w:customStyle="1" w:styleId="Titre8Car">
-    <w:name w:val="Titre 8 Car"/>
-    <w:basedOn w:val="Policepardfaut"/>
-    <w:link w:val="Titre8"/>
+  <w:style w:type="character" w:customStyle="1" w:styleId="berschrift8Zchn">
+    <w:name w:val="Überschrift 8 Zchn"/>
+    <w:basedOn w:val="Absatz-Standardschriftart"/>
+    <w:link w:val="berschrift8"/>
     <w:rsid w:val="00586A35"/>
     <w:rPr>
       <w:rFonts w:ascii="Times New Roman" w:eastAsia="Times New Roman" w:hAnsi="Times New Roman" w:cstheme="minorBidi"/>
@@ -14824,10 +14810,10 @@
       <w:lang w:val="en-GB" w:eastAsia="en-US" w:bidi="ar-DZ"/>
     </w:rPr>
   </w:style>
-  <w:style w:type="character" w:customStyle="1" w:styleId="Titre9Car">
-    <w:name w:val="Titre 9 Car"/>
-    <w:basedOn w:val="Policepardfaut"/>
-    <w:link w:val="Titre9"/>
+  <w:style w:type="character" w:customStyle="1" w:styleId="berschrift9Zchn">
+    <w:name w:val="Überschrift 9 Zchn"/>
+    <w:basedOn w:val="Absatz-Standardschriftart"/>
+    <w:link w:val="berschrift9"/>
     <w:rsid w:val="00586A35"/>
     <w:rPr>
       <w:rFonts w:ascii="Times New Roman" w:eastAsia="Times New Roman" w:hAnsi="Times New Roman"/>
@@ -14883,7 +14869,7 @@
   </w:style>
   <w:style w:type="character" w:customStyle="1" w:styleId="DOI">
     <w:name w:val="DOI"/>
-    <w:basedOn w:val="Policepardfaut"/>
+    <w:basedOn w:val="Absatz-Standardschriftart"/>
     <w:uiPriority w:val="1"/>
     <w:qFormat/>
     <w:rsid w:val="00586A35"/>
@@ -14893,9 +14879,9 @@
       <w:shd w:val="clear" w:color="auto" w:fill="auto"/>
     </w:rPr>
   </w:style>
-  <w:style w:type="character" w:styleId="Appelnotedebasdep">
+  <w:style w:type="character" w:styleId="Funotenzeichen">
     <w:name w:val="footnote reference"/>
-    <w:basedOn w:val="Policepardfaut"/>
+    <w:basedOn w:val="Absatz-Standardschriftart"/>
     <w:uiPriority w:val="99"/>
     <w:unhideWhenUsed/>
     <w:rsid w:val="00586A35"/>
@@ -14986,7 +14972,7 @@
   </w:style>
   <w:style w:type="paragraph" w:customStyle="1" w:styleId="History">
     <w:name w:val="History"/>
-    <w:basedOn w:val="Normal"/>
+    <w:basedOn w:val="Standard"/>
     <w:autoRedefine/>
     <w:qFormat/>
     <w:rsid w:val="00586A35"/>
@@ -15015,7 +15001,7 @@
   </w:style>
   <w:style w:type="paragraph" w:customStyle="1" w:styleId="programCodedisplay">
     <w:name w:val="programCode_display"/>
-    <w:basedOn w:val="Normal"/>
+    <w:basedOn w:val="Standard"/>
     <w:rsid w:val="00586A35"/>
     <w:rPr>
       <w:rFonts w:ascii="Courier New" w:eastAsia="Arial Unicode MS" w:hAnsi="Courier New" w:cs="Times New Roman"/>
@@ -15025,7 +15011,7 @@
   </w:style>
   <w:style w:type="character" w:customStyle="1" w:styleId="Publisher">
     <w:name w:val="Publisher"/>
-    <w:basedOn w:val="Policepardfaut"/>
+    <w:basedOn w:val="Absatz-Standardschriftart"/>
     <w:uiPriority w:val="1"/>
     <w:qFormat/>
     <w:rsid w:val="00586A35"/>
@@ -15035,11 +15021,11 @@
       <w:shd w:val="clear" w:color="auto" w:fill="auto"/>
     </w:rPr>
   </w:style>
-  <w:style w:type="paragraph" w:styleId="Citation">
+  <w:style w:type="paragraph" w:styleId="Zitat">
     <w:name w:val="Quote"/>
-    <w:basedOn w:val="Normal"/>
-    <w:next w:val="Normal"/>
-    <w:link w:val="CitationCar"/>
+    <w:basedOn w:val="Standard"/>
+    <w:next w:val="Standard"/>
+    <w:link w:val="ZitatZchn"/>
     <w:uiPriority w:val="29"/>
     <w:qFormat/>
     <w:pPr>
@@ -15050,10 +15036,10 @@
       <w:color w:val="000000" w:themeColor="text1"/>
     </w:rPr>
   </w:style>
-  <w:style w:type="character" w:customStyle="1" w:styleId="CitationCar">
-    <w:name w:val="Citation Car"/>
-    <w:basedOn w:val="Policepardfaut"/>
-    <w:link w:val="Citation"/>
+  <w:style w:type="character" w:customStyle="1" w:styleId="ZitatZchn">
+    <w:name w:val="Zitat Zchn"/>
+    <w:basedOn w:val="Absatz-Standardschriftart"/>
+    <w:link w:val="Zitat"/>
     <w:uiPriority w:val="29"/>
     <w:rPr>
       <w:rFonts w:asciiTheme="minorHAnsi" w:eastAsiaTheme="minorHAnsi" w:hAnsiTheme="minorHAnsi" w:cstheme="minorBidi"/>
@@ -15080,7 +15066,7 @@
   </w:style>
   <w:style w:type="character" w:customStyle="1" w:styleId="URL">
     <w:name w:val="URL"/>
-    <w:basedOn w:val="Policepardfaut"/>
+    <w:basedOn w:val="Absatz-Standardschriftart"/>
     <w:uiPriority w:val="1"/>
     <w:qFormat/>
     <w:rsid w:val="00586A35"/>
@@ -15103,7 +15089,7 @@
   </w:style>
   <w:style w:type="character" w:customStyle="1" w:styleId="Volume0">
     <w:name w:val="Volume"/>
-    <w:basedOn w:val="Policepardfaut"/>
+    <w:basedOn w:val="Absatz-Standardschriftart"/>
     <w:uiPriority w:val="1"/>
     <w:qFormat/>
     <w:rsid w:val="00586A35"/>
@@ -15115,7 +15101,7 @@
   </w:style>
   <w:style w:type="character" w:customStyle="1" w:styleId="Pages">
     <w:name w:val="Pages"/>
-    <w:basedOn w:val="Policepardfaut"/>
+    <w:basedOn w:val="Absatz-Standardschriftart"/>
     <w:uiPriority w:val="1"/>
     <w:qFormat/>
     <w:rsid w:val="00586A35"/>
@@ -15127,7 +15113,7 @@
   </w:style>
   <w:style w:type="character" w:customStyle="1" w:styleId="Degree">
     <w:name w:val="Degree"/>
-    <w:basedOn w:val="Policepardfaut"/>
+    <w:basedOn w:val="Absatz-Standardschriftart"/>
     <w:uiPriority w:val="1"/>
     <w:qFormat/>
     <w:rsid w:val="00586A35"/>
@@ -15139,7 +15125,7 @@
   </w:style>
   <w:style w:type="character" w:customStyle="1" w:styleId="Role">
     <w:name w:val="Role"/>
-    <w:basedOn w:val="Policepardfaut"/>
+    <w:basedOn w:val="Absatz-Standardschriftart"/>
     <w:uiPriority w:val="1"/>
     <w:qFormat/>
     <w:rsid w:val="00586A35"/>
@@ -15166,7 +15152,7 @@
   </w:style>
   <w:style w:type="character" w:customStyle="1" w:styleId="AbsHeadChar">
     <w:name w:val="AbsHead Char"/>
-    <w:basedOn w:val="Policepardfaut"/>
+    <w:basedOn w:val="Absatz-Standardschriftart"/>
     <w:link w:val="AbsHead"/>
     <w:rsid w:val="00586A35"/>
     <w:rPr>
@@ -15179,7 +15165,7 @@
   </w:style>
   <w:style w:type="character" w:customStyle="1" w:styleId="AcceptedDate">
     <w:name w:val="AcceptedDate"/>
-    <w:basedOn w:val="Policepardfaut"/>
+    <w:basedOn w:val="Absatz-Standardschriftart"/>
     <w:uiPriority w:val="1"/>
     <w:qFormat/>
     <w:rsid w:val="00586A35"/>
@@ -15206,7 +15192,7 @@
   </w:style>
   <w:style w:type="character" w:customStyle="1" w:styleId="AckHeadChar">
     <w:name w:val="AckHead Char"/>
-    <w:basedOn w:val="Policepardfaut"/>
+    <w:basedOn w:val="Absatz-Standardschriftart"/>
     <w:link w:val="AckHead"/>
     <w:rsid w:val="00586A35"/>
     <w:rPr>
@@ -15235,7 +15221,7 @@
   </w:style>
   <w:style w:type="character" w:customStyle="1" w:styleId="AppendixChar">
     <w:name w:val="Appendix Char"/>
-    <w:basedOn w:val="Policepardfaut"/>
+    <w:basedOn w:val="Absatz-Standardschriftart"/>
     <w:link w:val="Appendix"/>
     <w:rsid w:val="00586A35"/>
     <w:rPr>
@@ -15299,7 +15285,7 @@
   </w:style>
   <w:style w:type="character" w:customStyle="1" w:styleId="ArticleTitle">
     <w:name w:val="ArticleTitle"/>
-    <w:basedOn w:val="Policepardfaut"/>
+    <w:basedOn w:val="Absatz-Standardschriftart"/>
     <w:uiPriority w:val="1"/>
     <w:qFormat/>
     <w:rsid w:val="00586A35"/>
@@ -15326,7 +15312,7 @@
   </w:style>
   <w:style w:type="character" w:customStyle="1" w:styleId="author-comment">
     <w:name w:val="author-comment"/>
-    <w:basedOn w:val="Policepardfaut"/>
+    <w:basedOn w:val="Absatz-Standardschriftart"/>
     <w:uiPriority w:val="1"/>
     <w:qFormat/>
     <w:rsid w:val="00586A35"/>
@@ -15352,7 +15338,7 @@
   </w:style>
   <w:style w:type="character" w:customStyle="1" w:styleId="AuthorsChar">
     <w:name w:val="Authors Char"/>
-    <w:basedOn w:val="Policepardfaut"/>
+    <w:basedOn w:val="Absatz-Standardschriftart"/>
     <w:link w:val="Authors"/>
     <w:rsid w:val="00B23FEA"/>
     <w:rPr>
@@ -15364,7 +15350,7 @@
   </w:style>
   <w:style w:type="character" w:customStyle="1" w:styleId="BookTitle">
     <w:name w:val="BookTitle"/>
-    <w:basedOn w:val="Policepardfaut"/>
+    <w:basedOn w:val="Absatz-Standardschriftart"/>
     <w:uiPriority w:val="1"/>
     <w:qFormat/>
     <w:rsid w:val="00586A35"/>
@@ -15390,7 +15376,7 @@
   </w:style>
   <w:style w:type="paragraph" w:customStyle="1" w:styleId="BoxTitle">
     <w:name w:val="BoxTitle"/>
-    <w:basedOn w:val="Normal"/>
+    <w:basedOn w:val="Standard"/>
     <w:qFormat/>
     <w:rsid w:val="00586A35"/>
     <w:rPr>
@@ -15401,7 +15387,7 @@
   </w:style>
   <w:style w:type="character" w:customStyle="1" w:styleId="City">
     <w:name w:val="City"/>
-    <w:basedOn w:val="Policepardfaut"/>
+    <w:basedOn w:val="Absatz-Standardschriftart"/>
     <w:uiPriority w:val="1"/>
     <w:qFormat/>
     <w:rsid w:val="00586A35"/>
@@ -15413,7 +15399,7 @@
   </w:style>
   <w:style w:type="character" w:customStyle="1" w:styleId="Collab">
     <w:name w:val="Collab"/>
-    <w:basedOn w:val="Policepardfaut"/>
+    <w:basedOn w:val="Absatz-Standardschriftart"/>
     <w:uiPriority w:val="1"/>
     <w:qFormat/>
     <w:rsid w:val="00586A35"/>
@@ -15425,7 +15411,7 @@
   </w:style>
   <w:style w:type="character" w:customStyle="1" w:styleId="ConfDate">
     <w:name w:val="ConfDate"/>
-    <w:basedOn w:val="Policepardfaut"/>
+    <w:basedOn w:val="Absatz-Standardschriftart"/>
     <w:uiPriority w:val="1"/>
     <w:rsid w:val="00586A35"/>
     <w:rPr>
@@ -15436,7 +15422,7 @@
   </w:style>
   <w:style w:type="character" w:customStyle="1" w:styleId="ConfLoc">
     <w:name w:val="ConfLoc"/>
-    <w:basedOn w:val="Policepardfaut"/>
+    <w:basedOn w:val="Absatz-Standardschriftart"/>
     <w:uiPriority w:val="1"/>
     <w:rsid w:val="00586A35"/>
     <w:rPr>
@@ -15447,7 +15433,7 @@
   </w:style>
   <w:style w:type="character" w:customStyle="1" w:styleId="ConfName">
     <w:name w:val="ConfName"/>
-    <w:basedOn w:val="Policepardfaut"/>
+    <w:basedOn w:val="Absatz-Standardschriftart"/>
     <w:uiPriority w:val="1"/>
     <w:qFormat/>
     <w:rsid w:val="00586A35"/>
@@ -15457,7 +15443,7 @@
   </w:style>
   <w:style w:type="paragraph" w:customStyle="1" w:styleId="Correspondence">
     <w:name w:val="Correspondence"/>
-    <w:basedOn w:val="Normal"/>
+    <w:basedOn w:val="Standard"/>
     <w:link w:val="CorrespondenceChar"/>
     <w:autoRedefine/>
     <w:qFormat/>
@@ -15468,7 +15454,7 @@
   </w:style>
   <w:style w:type="character" w:customStyle="1" w:styleId="CorrespondenceChar">
     <w:name w:val="Correspondence Char"/>
-    <w:basedOn w:val="Policepardfaut"/>
+    <w:basedOn w:val="Absatz-Standardschriftart"/>
     <w:link w:val="Correspondence"/>
     <w:rsid w:val="00586A35"/>
     <w:rPr>
@@ -15481,7 +15467,7 @@
   </w:style>
   <w:style w:type="character" w:customStyle="1" w:styleId="Country">
     <w:name w:val="Country"/>
-    <w:basedOn w:val="Policepardfaut"/>
+    <w:basedOn w:val="Absatz-Standardschriftart"/>
     <w:uiPriority w:val="1"/>
     <w:qFormat/>
     <w:rsid w:val="00586A35"/>
@@ -15493,7 +15479,7 @@
   </w:style>
   <w:style w:type="paragraph" w:customStyle="1" w:styleId="DefItem">
     <w:name w:val="DefItem"/>
-    <w:basedOn w:val="Normal"/>
+    <w:basedOn w:val="Standard"/>
     <w:autoRedefine/>
     <w:qFormat/>
     <w:rsid w:val="00586A35"/>
@@ -15522,7 +15508,7 @@
   </w:style>
   <w:style w:type="character" w:customStyle="1" w:styleId="DisplayFormulaChar">
     <w:name w:val="DisplayFormula Char"/>
-    <w:basedOn w:val="Policepardfaut"/>
+    <w:basedOn w:val="Absatz-Standardschriftart"/>
     <w:link w:val="DisplayFormula"/>
     <w:rsid w:val="00586A35"/>
     <w:rPr>
@@ -15534,7 +15520,7 @@
   </w:style>
   <w:style w:type="character" w:customStyle="1" w:styleId="EdFirstName">
     <w:name w:val="EdFirstName"/>
-    <w:basedOn w:val="Policepardfaut"/>
+    <w:basedOn w:val="Absatz-Standardschriftart"/>
     <w:uiPriority w:val="1"/>
     <w:qFormat/>
     <w:rsid w:val="00586A35"/>
@@ -15546,7 +15532,7 @@
   </w:style>
   <w:style w:type="character" w:customStyle="1" w:styleId="Edition">
     <w:name w:val="Edition"/>
-    <w:basedOn w:val="Policepardfaut"/>
+    <w:basedOn w:val="Absatz-Standardschriftart"/>
     <w:uiPriority w:val="1"/>
     <w:qFormat/>
     <w:rsid w:val="00586A35"/>
@@ -15558,7 +15544,7 @@
   </w:style>
   <w:style w:type="character" w:customStyle="1" w:styleId="EdSurname">
     <w:name w:val="EdSurname"/>
-    <w:basedOn w:val="Policepardfaut"/>
+    <w:basedOn w:val="Absatz-Standardschriftart"/>
     <w:uiPriority w:val="1"/>
     <w:qFormat/>
     <w:rsid w:val="00586A35"/>
@@ -15570,7 +15556,7 @@
   </w:style>
   <w:style w:type="character" w:customStyle="1" w:styleId="Email">
     <w:name w:val="Email"/>
-    <w:basedOn w:val="Policepardfaut"/>
+    <w:basedOn w:val="Absatz-Standardschriftart"/>
     <w:uiPriority w:val="1"/>
     <w:qFormat/>
     <w:rsid w:val="00586A35"/>
@@ -15580,7 +15566,7 @@
   </w:style>
   <w:style w:type="character" w:customStyle="1" w:styleId="Fax">
     <w:name w:val="Fax"/>
-    <w:basedOn w:val="Policepardfaut"/>
+    <w:basedOn w:val="Absatz-Standardschriftart"/>
     <w:uiPriority w:val="1"/>
     <w:qFormat/>
     <w:rsid w:val="00586A35"/>
@@ -15614,7 +15600,7 @@
   </w:style>
   <w:style w:type="character" w:customStyle="1" w:styleId="FigureCaptionChar">
     <w:name w:val="FigureCaption Char"/>
-    <w:basedOn w:val="Policepardfaut"/>
+    <w:basedOn w:val="Absatz-Standardschriftart"/>
     <w:link w:val="FigureCaption"/>
     <w:rsid w:val="00586A35"/>
     <w:rPr>
@@ -15627,7 +15613,7 @@
   </w:style>
   <w:style w:type="character" w:customStyle="1" w:styleId="FirstName">
     <w:name w:val="FirstName"/>
-    <w:basedOn w:val="Policepardfaut"/>
+    <w:basedOn w:val="Absatz-Standardschriftart"/>
     <w:uiPriority w:val="1"/>
     <w:qFormat/>
     <w:rsid w:val="00586A35"/>
@@ -15639,12 +15625,12 @@
   </w:style>
   <w:style w:type="character" w:customStyle="1" w:styleId="focus">
     <w:name w:val="focus"/>
-    <w:basedOn w:val="Policepardfaut"/>
+    <w:basedOn w:val="Absatz-Standardschriftart"/>
     <w:rsid w:val="00586A35"/>
   </w:style>
   <w:style w:type="character" w:customStyle="1" w:styleId="FundAgency">
     <w:name w:val="FundAgency"/>
-    <w:basedOn w:val="Policepardfaut"/>
+    <w:basedOn w:val="Absatz-Standardschriftart"/>
     <w:uiPriority w:val="1"/>
     <w:qFormat/>
     <w:rPr>
@@ -15653,7 +15639,7 @@
   </w:style>
   <w:style w:type="character" w:customStyle="1" w:styleId="FundNumber">
     <w:name w:val="FundNumber"/>
-    <w:basedOn w:val="Policepardfaut"/>
+    <w:basedOn w:val="Absatz-Standardschriftart"/>
     <w:uiPriority w:val="1"/>
     <w:qFormat/>
     <w:rPr>
@@ -15673,7 +15659,7 @@
   </w:style>
   <w:style w:type="character" w:customStyle="1" w:styleId="Issue">
     <w:name w:val="Issue"/>
-    <w:basedOn w:val="Policepardfaut"/>
+    <w:basedOn w:val="Absatz-Standardschriftart"/>
     <w:uiPriority w:val="1"/>
     <w:qFormat/>
     <w:rsid w:val="00586A35"/>
@@ -15685,7 +15671,7 @@
   </w:style>
   <w:style w:type="character" w:customStyle="1" w:styleId="JournalTitle">
     <w:name w:val="JournalTitle"/>
-    <w:basedOn w:val="Policepardfaut"/>
+    <w:basedOn w:val="Absatz-Standardschriftart"/>
     <w:uiPriority w:val="1"/>
     <w:qFormat/>
     <w:rsid w:val="00586A35"/>
@@ -15713,7 +15699,7 @@
   </w:style>
   <w:style w:type="paragraph" w:customStyle="1" w:styleId="KeyWords">
     <w:name w:val="KeyWords"/>
-    <w:basedOn w:val="Normal"/>
+    <w:basedOn w:val="Standard"/>
     <w:qFormat/>
     <w:rsid w:val="00586A35"/>
     <w:pPr>
@@ -15722,7 +15708,7 @@
   </w:style>
   <w:style w:type="character" w:customStyle="1" w:styleId="Label">
     <w:name w:val="Label"/>
-    <w:basedOn w:val="Policepardfaut"/>
+    <w:basedOn w:val="Absatz-Standardschriftart"/>
     <w:uiPriority w:val="1"/>
     <w:qFormat/>
     <w:rsid w:val="00586A35"/>
@@ -15734,7 +15720,7 @@
   </w:style>
   <w:style w:type="character" w:customStyle="1" w:styleId="MiscDate">
     <w:name w:val="MiscDate"/>
-    <w:basedOn w:val="Policepardfaut"/>
+    <w:basedOn w:val="Absatz-Standardschriftart"/>
     <w:uiPriority w:val="1"/>
     <w:qFormat/>
     <w:rsid w:val="00586A35"/>
@@ -15744,7 +15730,7 @@
   </w:style>
   <w:style w:type="character" w:customStyle="1" w:styleId="name-alternative">
     <w:name w:val="name-alternative"/>
-    <w:basedOn w:val="Policepardfaut"/>
+    <w:basedOn w:val="Absatz-Standardschriftart"/>
     <w:uiPriority w:val="1"/>
     <w:qFormat/>
     <w:rsid w:val="00586A35"/>
@@ -15754,7 +15740,7 @@
   </w:style>
   <w:style w:type="paragraph" w:customStyle="1" w:styleId="NomenclatureHead">
     <w:name w:val="NomenclatureHead"/>
-    <w:basedOn w:val="Normal"/>
+    <w:basedOn w:val="Standard"/>
     <w:qFormat/>
     <w:rsid w:val="00586A35"/>
     <w:rPr>
@@ -15765,7 +15751,7 @@
   </w:style>
   <w:style w:type="character" w:customStyle="1" w:styleId="OrgDiv">
     <w:name w:val="OrgDiv"/>
-    <w:basedOn w:val="Policepardfaut"/>
+    <w:basedOn w:val="Absatz-Standardschriftart"/>
     <w:uiPriority w:val="1"/>
     <w:qFormat/>
     <w:rsid w:val="00586A35"/>
@@ -15775,7 +15761,7 @@
   </w:style>
   <w:style w:type="character" w:customStyle="1" w:styleId="OrgName">
     <w:name w:val="OrgName"/>
-    <w:basedOn w:val="Policepardfaut"/>
+    <w:basedOn w:val="Absatz-Standardschriftart"/>
     <w:uiPriority w:val="1"/>
     <w:qFormat/>
     <w:rsid w:val="00586A35"/>
@@ -15801,7 +15787,7 @@
   </w:style>
   <w:style w:type="character" w:customStyle="1" w:styleId="PatentNum">
     <w:name w:val="PatentNum"/>
-    <w:basedOn w:val="Policepardfaut"/>
+    <w:basedOn w:val="Absatz-Standardschriftart"/>
     <w:uiPriority w:val="1"/>
     <w:qFormat/>
     <w:rsid w:val="00586A35"/>
@@ -15811,7 +15797,7 @@
   </w:style>
   <w:style w:type="character" w:customStyle="1" w:styleId="Phone">
     <w:name w:val="Phone"/>
-    <w:basedOn w:val="Policepardfaut"/>
+    <w:basedOn w:val="Absatz-Standardschriftart"/>
     <w:uiPriority w:val="1"/>
     <w:qFormat/>
     <w:rsid w:val="00586A35"/>
@@ -15821,7 +15807,7 @@
   </w:style>
   <w:style w:type="character" w:customStyle="1" w:styleId="PinCode">
     <w:name w:val="PinCode"/>
-    <w:basedOn w:val="Policepardfaut"/>
+    <w:basedOn w:val="Absatz-Standardschriftart"/>
     <w:uiPriority w:val="1"/>
     <w:qFormat/>
     <w:rsid w:val="00586A35"/>
@@ -15829,9 +15815,9 @@
       <w:color w:val="808000"/>
     </w:rPr>
   </w:style>
-  <w:style w:type="character" w:styleId="Textedelespacerserv">
+  <w:style w:type="character" w:styleId="Platzhaltertext">
     <w:name w:val="Placeholder Text"/>
-    <w:basedOn w:val="Policepardfaut"/>
+    <w:basedOn w:val="Absatz-Standardschriftart"/>
     <w:uiPriority w:val="99"/>
     <w:semiHidden/>
     <w:rsid w:val="00586A35"/>
@@ -15841,7 +15827,7 @@
   </w:style>
   <w:style w:type="paragraph" w:customStyle="1" w:styleId="Poem">
     <w:name w:val="Poem"/>
-    <w:basedOn w:val="Normal"/>
+    <w:basedOn w:val="Standard"/>
     <w:qFormat/>
     <w:rsid w:val="00586A35"/>
     <w:pPr>
@@ -15853,7 +15839,7 @@
   </w:style>
   <w:style w:type="paragraph" w:customStyle="1" w:styleId="PoemSource">
     <w:name w:val="PoemSource"/>
-    <w:basedOn w:val="Normal"/>
+    <w:basedOn w:val="Standard"/>
     <w:qFormat/>
     <w:rsid w:val="00586A35"/>
     <w:pPr>
@@ -15865,7 +15851,7 @@
   </w:style>
   <w:style w:type="character" w:customStyle="1" w:styleId="Prefix">
     <w:name w:val="Prefix"/>
-    <w:basedOn w:val="Policepardfaut"/>
+    <w:basedOn w:val="Absatz-Standardschriftart"/>
     <w:uiPriority w:val="1"/>
     <w:qFormat/>
     <w:rsid w:val="00586A35"/>
@@ -15877,7 +15863,7 @@
   </w:style>
   <w:style w:type="paragraph" w:customStyle="1" w:styleId="Source0">
     <w:name w:val="Source"/>
-    <w:basedOn w:val="Normal"/>
+    <w:basedOn w:val="Standard"/>
     <w:qFormat/>
     <w:rsid w:val="00586A35"/>
     <w:pPr>
@@ -15892,7 +15878,7 @@
   </w:style>
   <w:style w:type="character" w:customStyle="1" w:styleId="ReceivedDate">
     <w:name w:val="ReceivedDate"/>
-    <w:basedOn w:val="Policepardfaut"/>
+    <w:basedOn w:val="Absatz-Standardschriftart"/>
     <w:uiPriority w:val="1"/>
     <w:qFormat/>
     <w:rsid w:val="00586A35"/>
@@ -15918,7 +15904,7 @@
   </w:style>
   <w:style w:type="character" w:customStyle="1" w:styleId="RefMisc">
     <w:name w:val="RefMisc"/>
-    <w:basedOn w:val="Policepardfaut"/>
+    <w:basedOn w:val="Absatz-Standardschriftart"/>
     <w:uiPriority w:val="1"/>
     <w:qFormat/>
     <w:rsid w:val="00586A35"/>
@@ -15930,7 +15916,7 @@
   </w:style>
   <w:style w:type="character" w:customStyle="1" w:styleId="RevisedDate">
     <w:name w:val="RevisedDate"/>
-    <w:basedOn w:val="Policepardfaut"/>
+    <w:basedOn w:val="Absatz-Standardschriftart"/>
     <w:uiPriority w:val="1"/>
     <w:qFormat/>
     <w:rsid w:val="00586A35"/>
@@ -15940,7 +15926,7 @@
   </w:style>
   <w:style w:type="paragraph" w:customStyle="1" w:styleId="SignatureAff">
     <w:name w:val="SignatureAff"/>
-    <w:basedOn w:val="Normal"/>
+    <w:basedOn w:val="Standard"/>
     <w:qFormat/>
     <w:rsid w:val="00586A35"/>
     <w:pPr>
@@ -15949,7 +15935,7 @@
   </w:style>
   <w:style w:type="paragraph" w:customStyle="1" w:styleId="SignatureBlock">
     <w:name w:val="SignatureBlock"/>
-    <w:basedOn w:val="Normal"/>
+    <w:basedOn w:val="Standard"/>
     <w:qFormat/>
     <w:rsid w:val="00586A35"/>
     <w:pPr>
@@ -15961,7 +15947,7 @@
   </w:style>
   <w:style w:type="character" w:customStyle="1" w:styleId="State">
     <w:name w:val="State"/>
-    <w:basedOn w:val="Policepardfaut"/>
+    <w:basedOn w:val="Absatz-Standardschriftart"/>
     <w:uiPriority w:val="1"/>
     <w:qFormat/>
     <w:rsid w:val="00586A35"/>
@@ -15971,7 +15957,7 @@
   </w:style>
   <w:style w:type="paragraph" w:customStyle="1" w:styleId="StatementItalic">
     <w:name w:val="StatementItalic"/>
-    <w:basedOn w:val="Normal"/>
+    <w:basedOn w:val="Standard"/>
     <w:autoRedefine/>
     <w:qFormat/>
     <w:rsid w:val="00586A35"/>
@@ -15985,7 +15971,7 @@
   </w:style>
   <w:style w:type="paragraph" w:customStyle="1" w:styleId="Statements">
     <w:name w:val="Statements"/>
-    <w:basedOn w:val="Normal"/>
+    <w:basedOn w:val="Standard"/>
     <w:qFormat/>
     <w:rsid w:val="00586A35"/>
     <w:pPr>
@@ -15994,7 +15980,7 @@
   </w:style>
   <w:style w:type="character" w:customStyle="1" w:styleId="Street">
     <w:name w:val="Street"/>
-    <w:basedOn w:val="Policepardfaut"/>
+    <w:basedOn w:val="Absatz-Standardschriftart"/>
     <w:uiPriority w:val="1"/>
     <w:qFormat/>
     <w:rsid w:val="00586A35"/>
@@ -16006,7 +15992,7 @@
   </w:style>
   <w:style w:type="character" w:customStyle="1" w:styleId="Suffix">
     <w:name w:val="Suffix"/>
-    <w:basedOn w:val="Policepardfaut"/>
+    <w:basedOn w:val="Absatz-Standardschriftart"/>
     <w:uiPriority w:val="1"/>
     <w:qFormat/>
     <w:rsid w:val="00586A35"/>
@@ -16018,7 +16004,7 @@
   </w:style>
   <w:style w:type="character" w:customStyle="1" w:styleId="Surname">
     <w:name w:val="Surname"/>
-    <w:basedOn w:val="Policepardfaut"/>
+    <w:basedOn w:val="Absatz-Standardschriftart"/>
     <w:uiPriority w:val="1"/>
     <w:qFormat/>
     <w:rsid w:val="00586A35"/>
@@ -16048,7 +16034,7 @@
   </w:style>
   <w:style w:type="character" w:customStyle="1" w:styleId="TableCaptionChar">
     <w:name w:val="TableCaption Char"/>
-    <w:basedOn w:val="Policepardfaut"/>
+    <w:basedOn w:val="Absatz-Standardschriftart"/>
     <w:link w:val="TableCaption"/>
     <w:rsid w:val="00586A35"/>
     <w:rPr>
@@ -16061,7 +16047,7 @@
   </w:style>
   <w:style w:type="paragraph" w:customStyle="1" w:styleId="TableFootnote">
     <w:name w:val="TableFootnote"/>
-    <w:basedOn w:val="Normal"/>
+    <w:basedOn w:val="Standard"/>
     <w:link w:val="TableFootnoteChar"/>
     <w:qFormat/>
     <w:rsid w:val="00586A35"/>
@@ -16076,7 +16062,7 @@
   </w:style>
   <w:style w:type="character" w:customStyle="1" w:styleId="TableFootnoteChar">
     <w:name w:val="TableFootnote Char"/>
-    <w:basedOn w:val="Policepardfaut"/>
+    <w:basedOn w:val="Absatz-Standardschriftart"/>
     <w:link w:val="TableFootnote"/>
     <w:rsid w:val="00586A35"/>
     <w:rPr>
@@ -16106,7 +16092,7 @@
   </w:style>
   <w:style w:type="character" w:customStyle="1" w:styleId="TransTitle">
     <w:name w:val="TransTitle"/>
-    <w:basedOn w:val="Policepardfaut"/>
+    <w:basedOn w:val="Absatz-Standardschriftart"/>
     <w:uiPriority w:val="1"/>
     <w:qFormat/>
     <w:rsid w:val="00586A35"/>
@@ -16116,7 +16102,7 @@
   </w:style>
   <w:style w:type="character" w:customStyle="1" w:styleId="Year">
     <w:name w:val="Year"/>
-    <w:basedOn w:val="Policepardfaut"/>
+    <w:basedOn w:val="Absatz-Standardschriftart"/>
     <w:uiPriority w:val="1"/>
     <w:qFormat/>
     <w:rsid w:val="00586A35"/>
@@ -16128,20 +16114,20 @@
   </w:style>
   <w:style w:type="paragraph" w:customStyle="1" w:styleId="DisplayFormulaUnnum">
     <w:name w:val="DisplayFormulaUnnum"/>
-    <w:basedOn w:val="Normal"/>
+    <w:basedOn w:val="Standard"/>
     <w:link w:val="DisplayFormulaUnnumChar"/>
     <w:rsid w:val="00586A35"/>
   </w:style>
   <w:style w:type="character" w:customStyle="1" w:styleId="DateChar">
     <w:name w:val="Date Char"/>
-    <w:basedOn w:val="Policepardfaut"/>
+    <w:basedOn w:val="Absatz-Standardschriftart"/>
     <w:uiPriority w:val="99"/>
     <w:semiHidden/>
     <w:rsid w:val="00586A35"/>
   </w:style>
   <w:style w:type="character" w:customStyle="1" w:styleId="SubtitleChar">
     <w:name w:val="Subtitle Char"/>
-    <w:basedOn w:val="Policepardfaut"/>
+    <w:basedOn w:val="Absatz-Standardschriftart"/>
     <w:uiPriority w:val="11"/>
     <w:rsid w:val="00586A35"/>
     <w:rPr>
@@ -16156,7 +16142,7 @@
   </w:style>
   <w:style w:type="character" w:customStyle="1" w:styleId="DisplayFormulaUnnumChar">
     <w:name w:val="DisplayFormulaUnnum Char"/>
-    <w:basedOn w:val="Policepardfaut"/>
+    <w:basedOn w:val="Absatz-Standardschriftart"/>
     <w:link w:val="DisplayFormulaUnnum"/>
     <w:rsid w:val="00586A35"/>
     <w:rPr>
@@ -16168,13 +16154,13 @@
   </w:style>
   <w:style w:type="paragraph" w:customStyle="1" w:styleId="FigureUnnum">
     <w:name w:val="FigureUnnum"/>
-    <w:basedOn w:val="Normal"/>
+    <w:basedOn w:val="Standard"/>
     <w:link w:val="FigureUnnumChar"/>
     <w:rsid w:val="00586A35"/>
   </w:style>
   <w:style w:type="character" w:customStyle="1" w:styleId="FigureUnnumChar">
     <w:name w:val="FigureUnnum Char"/>
-    <w:basedOn w:val="Policepardfaut"/>
+    <w:basedOn w:val="Absatz-Standardschriftart"/>
     <w:link w:val="FigureUnnum"/>
     <w:rsid w:val="00586A35"/>
     <w:rPr>
@@ -16186,13 +16172,13 @@
   </w:style>
   <w:style w:type="paragraph" w:customStyle="1" w:styleId="PresentAddress">
     <w:name w:val="PresentAddress"/>
-    <w:basedOn w:val="Normal"/>
+    <w:basedOn w:val="Standard"/>
     <w:link w:val="PresentAddressChar"/>
     <w:rsid w:val="00586A35"/>
   </w:style>
   <w:style w:type="character" w:customStyle="1" w:styleId="PresentAddressChar">
     <w:name w:val="PresentAddress Char"/>
-    <w:basedOn w:val="Policepardfaut"/>
+    <w:basedOn w:val="Absatz-Standardschriftart"/>
     <w:link w:val="PresentAddress"/>
     <w:rsid w:val="00586A35"/>
     <w:rPr>
@@ -16213,7 +16199,7 @@
   </w:style>
   <w:style w:type="character" w:customStyle="1" w:styleId="ParaContinueChar">
     <w:name w:val="ParaContinue Char"/>
-    <w:basedOn w:val="Policepardfaut"/>
+    <w:basedOn w:val="Absatz-Standardschriftart"/>
     <w:link w:val="ParaContinue"/>
     <w:rsid w:val="00586A35"/>
     <w:rPr>
@@ -16239,7 +16225,7 @@
   </w:style>
   <w:style w:type="character" w:customStyle="1" w:styleId="AuthorBioChar">
     <w:name w:val="AuthorBio Char"/>
-    <w:basedOn w:val="Policepardfaut"/>
+    <w:basedOn w:val="Absatz-Standardschriftart"/>
     <w:link w:val="AuthorBio"/>
     <w:rsid w:val="00586A35"/>
     <w:rPr>
@@ -16251,7 +16237,7 @@
   </w:style>
   <w:style w:type="paragraph" w:customStyle="1" w:styleId="DocHead">
     <w:name w:val="DocHead"/>
-    <w:basedOn w:val="Normal"/>
+    <w:basedOn w:val="Standard"/>
     <w:autoRedefine/>
     <w:qFormat/>
     <w:rsid w:val="00586A35"/>
@@ -16270,7 +16256,7 @@
   </w:style>
   <w:style w:type="character" w:customStyle="1" w:styleId="Proceeding">
     <w:name w:val="Proceeding"/>
-    <w:basedOn w:val="Policepardfaut"/>
+    <w:basedOn w:val="Absatz-Standardschriftart"/>
     <w:uiPriority w:val="1"/>
     <w:qFormat/>
     <w:rsid w:val="00586A35"/>
@@ -16282,7 +16268,7 @@
   </w:style>
   <w:style w:type="character" w:customStyle="1" w:styleId="Report">
     <w:name w:val="Report"/>
-    <w:basedOn w:val="Policepardfaut"/>
+    <w:basedOn w:val="Absatz-Standardschriftart"/>
     <w:uiPriority w:val="1"/>
     <w:qFormat/>
     <w:rsid w:val="00586A35"/>
@@ -16293,7 +16279,7 @@
   </w:style>
   <w:style w:type="character" w:customStyle="1" w:styleId="Thesis">
     <w:name w:val="Thesis"/>
-    <w:basedOn w:val="Policepardfaut"/>
+    <w:basedOn w:val="Absatz-Standardschriftart"/>
     <w:uiPriority w:val="1"/>
     <w:qFormat/>
     <w:rsid w:val="00586A35"/>
@@ -16305,7 +16291,7 @@
   </w:style>
   <w:style w:type="character" w:customStyle="1" w:styleId="Issn">
     <w:name w:val="Issn"/>
-    <w:basedOn w:val="Policepardfaut"/>
+    <w:basedOn w:val="Absatz-Standardschriftart"/>
     <w:uiPriority w:val="1"/>
     <w:qFormat/>
     <w:rsid w:val="00586A35"/>
@@ -16316,7 +16302,7 @@
   </w:style>
   <w:style w:type="character" w:customStyle="1" w:styleId="Isbn">
     <w:name w:val="Isbn"/>
-    <w:basedOn w:val="Policepardfaut"/>
+    <w:basedOn w:val="Absatz-Standardschriftart"/>
     <w:uiPriority w:val="1"/>
     <w:qFormat/>
     <w:rsid w:val="00586A35"/>
@@ -16327,7 +16313,7 @@
   </w:style>
   <w:style w:type="character" w:customStyle="1" w:styleId="Coden">
     <w:name w:val="Coden"/>
-    <w:basedOn w:val="Policepardfaut"/>
+    <w:basedOn w:val="Absatz-Standardschriftart"/>
     <w:uiPriority w:val="1"/>
     <w:qFormat/>
     <w:rsid w:val="00586A35"/>
@@ -16339,7 +16325,7 @@
   </w:style>
   <w:style w:type="character" w:customStyle="1" w:styleId="Patent">
     <w:name w:val="Patent"/>
-    <w:basedOn w:val="Policepardfaut"/>
+    <w:basedOn w:val="Absatz-Standardschriftart"/>
     <w:uiPriority w:val="1"/>
     <w:qFormat/>
     <w:rsid w:val="00586A35"/>
@@ -16351,7 +16337,7 @@
   </w:style>
   <w:style w:type="character" w:customStyle="1" w:styleId="MiddleName">
     <w:name w:val="MiddleName"/>
-    <w:basedOn w:val="Policepardfaut"/>
+    <w:basedOn w:val="Absatz-Standardschriftart"/>
     <w:uiPriority w:val="1"/>
     <w:qFormat/>
     <w:rsid w:val="00586A35"/>
@@ -16363,7 +16349,7 @@
   </w:style>
   <w:style w:type="character" w:customStyle="1" w:styleId="Query">
     <w:name w:val="Query"/>
-    <w:basedOn w:val="Policepardfaut"/>
+    <w:basedOn w:val="Absatz-Standardschriftart"/>
     <w:uiPriority w:val="1"/>
     <w:rsid w:val="00586A35"/>
     <w:rPr>
@@ -16373,7 +16359,7 @@
   </w:style>
   <w:style w:type="character" w:customStyle="1" w:styleId="EdMiddleName">
     <w:name w:val="EdMiddleName"/>
-    <w:basedOn w:val="Policepardfaut"/>
+    <w:basedOn w:val="Absatz-Standardschriftart"/>
     <w:uiPriority w:val="1"/>
     <w:rsid w:val="00586A35"/>
     <w:rPr>
@@ -16383,7 +16369,7 @@
   </w:style>
   <w:style w:type="paragraph" w:customStyle="1" w:styleId="UnnumFigure">
     <w:name w:val="UnnumFigure"/>
-    <w:basedOn w:val="Normal"/>
+    <w:basedOn w:val="Standard"/>
     <w:qFormat/>
     <w:rsid w:val="00586A35"/>
     <w:pPr>
@@ -16396,7 +16382,7 @@
   </w:style>
   <w:style w:type="paragraph" w:customStyle="1" w:styleId="UnnumTable">
     <w:name w:val="UnnumTable"/>
-    <w:basedOn w:val="Normal"/>
+    <w:basedOn w:val="Standard"/>
     <w:qFormat/>
     <w:rsid w:val="00586A35"/>
     <w:pPr>
@@ -16409,7 +16395,7 @@
   </w:style>
   <w:style w:type="paragraph" w:customStyle="1" w:styleId="UnnumScheme">
     <w:name w:val="UnnumScheme"/>
-    <w:basedOn w:val="Normal"/>
+    <w:basedOn w:val="Standard"/>
     <w:qFormat/>
     <w:rsid w:val="00586A35"/>
     <w:pPr>
@@ -16422,7 +16408,7 @@
   </w:style>
   <w:style w:type="paragraph" w:customStyle="1" w:styleId="Reference">
     <w:name w:val="Reference"/>
-    <w:basedOn w:val="Normal"/>
+    <w:basedOn w:val="Standard"/>
     <w:qFormat/>
     <w:rsid w:val="00586A35"/>
   </w:style>
@@ -16443,13 +16429,13 @@
   </w:style>
   <w:style w:type="paragraph" w:customStyle="1" w:styleId="ListStart">
     <w:name w:val="ListStart"/>
-    <w:basedOn w:val="Normal"/>
+    <w:basedOn w:val="Standard"/>
     <w:qFormat/>
     <w:rsid w:val="00586A35"/>
   </w:style>
   <w:style w:type="paragraph" w:customStyle="1" w:styleId="ListEnd">
     <w:name w:val="ListEnd"/>
-    <w:basedOn w:val="Normal"/>
+    <w:basedOn w:val="Standard"/>
     <w:qFormat/>
     <w:rsid w:val="00586A35"/>
   </w:style>
@@ -16461,14 +16447,14 @@
   </w:style>
   <w:style w:type="paragraph" w:customStyle="1" w:styleId="GraphAbstract">
     <w:name w:val="GraphAbstract"/>
-    <w:basedOn w:val="Normal"/>
-    <w:qFormat/>
-    <w:rsid w:val="00586A35"/>
-  </w:style>
-  <w:style w:type="paragraph" w:styleId="Lgende">
+    <w:basedOn w:val="Standard"/>
+    <w:qFormat/>
+    <w:rsid w:val="00586A35"/>
+  </w:style>
+  <w:style w:type="paragraph" w:styleId="Beschriftung">
     <w:name w:val="caption"/>
-    <w:basedOn w:val="Normal"/>
-    <w:next w:val="Normal"/>
+    <w:basedOn w:val="Standard"/>
+    <w:next w:val="Standard"/>
     <w:autoRedefine/>
     <w:uiPriority w:val="35"/>
     <w:unhideWhenUsed/>
@@ -16487,7 +16473,7 @@
   </w:style>
   <w:style w:type="paragraph" w:customStyle="1" w:styleId="Epigraph">
     <w:name w:val="Epigraph"/>
-    <w:basedOn w:val="Normal"/>
+    <w:basedOn w:val="Standard"/>
     <w:autoRedefine/>
     <w:qFormat/>
     <w:rsid w:val="00586A35"/>
@@ -16573,7 +16559,7 @@
   </w:style>
   <w:style w:type="character" w:customStyle="1" w:styleId="FundingNumber">
     <w:name w:val="FundingNumber"/>
-    <w:basedOn w:val="Policepardfaut"/>
+    <w:basedOn w:val="Absatz-Standardschriftart"/>
     <w:uiPriority w:val="1"/>
     <w:qFormat/>
     <w:rsid w:val="00586A35"/>
@@ -16583,7 +16569,7 @@
   </w:style>
   <w:style w:type="character" w:customStyle="1" w:styleId="FundingAgency">
     <w:name w:val="FundingAgency"/>
-    <w:basedOn w:val="Policepardfaut"/>
+    <w:basedOn w:val="Absatz-Standardschriftart"/>
     <w:uiPriority w:val="1"/>
     <w:qFormat/>
     <w:rsid w:val="00586A35"/>
@@ -16635,7 +16621,7 @@
   </w:style>
   <w:style w:type="paragraph" w:customStyle="1" w:styleId="AltSubTitle">
     <w:name w:val="AltSubTitle"/>
-    <w:basedOn w:val="Sous-titre"/>
+    <w:basedOn w:val="Untertitel"/>
     <w:qFormat/>
     <w:rsid w:val="00586A35"/>
   </w:style>
@@ -16645,11 +16631,11 @@
     <w:qFormat/>
     <w:rsid w:val="00586A35"/>
   </w:style>
-  <w:style w:type="paragraph" w:styleId="Sous-titre">
+  <w:style w:type="paragraph" w:styleId="Untertitel">
     <w:name w:val="Subtitle"/>
-    <w:basedOn w:val="Normal"/>
-    <w:next w:val="Normal"/>
-    <w:link w:val="Sous-titreCar"/>
+    <w:basedOn w:val="Standard"/>
+    <w:next w:val="Standard"/>
+    <w:link w:val="UntertitelZchn"/>
     <w:uiPriority w:val="11"/>
     <w:qFormat/>
     <w:locked/>
@@ -16668,10 +16654,10 @@
       <w:szCs w:val="24"/>
     </w:rPr>
   </w:style>
-  <w:style w:type="character" w:customStyle="1" w:styleId="Sous-titreCar">
-    <w:name w:val="Sous-titre Car"/>
-    <w:basedOn w:val="Policepardfaut"/>
-    <w:link w:val="Sous-titre"/>
+  <w:style w:type="character" w:customStyle="1" w:styleId="UntertitelZchn">
+    <w:name w:val="Untertitel Zchn"/>
+    <w:basedOn w:val="Absatz-Standardschriftart"/>
+    <w:link w:val="Untertitel"/>
     <w:uiPriority w:val="11"/>
     <w:rsid w:val="00586A35"/>
     <w:rPr>
@@ -16710,31 +16696,31 @@
   </w:style>
   <w:style w:type="paragraph" w:customStyle="1" w:styleId="FigSource">
     <w:name w:val="FigSource"/>
-    <w:basedOn w:val="Normal"/>
+    <w:basedOn w:val="Standard"/>
     <w:qFormat/>
     <w:rsid w:val="00586A35"/>
   </w:style>
   <w:style w:type="paragraph" w:customStyle="1" w:styleId="Copyright">
     <w:name w:val="Copyright"/>
-    <w:basedOn w:val="Normal"/>
+    <w:basedOn w:val="Standard"/>
     <w:qFormat/>
     <w:rsid w:val="00586A35"/>
   </w:style>
   <w:style w:type="paragraph" w:customStyle="1" w:styleId="InlineSupp">
     <w:name w:val="InlineSupp"/>
-    <w:basedOn w:val="Normal"/>
+    <w:basedOn w:val="Standard"/>
     <w:qFormat/>
     <w:rsid w:val="00586A35"/>
   </w:style>
   <w:style w:type="paragraph" w:customStyle="1" w:styleId="SidebarQuote">
     <w:name w:val="SidebarQuote"/>
-    <w:basedOn w:val="Normal"/>
+    <w:basedOn w:val="Standard"/>
     <w:qFormat/>
     <w:rsid w:val="00586A35"/>
   </w:style>
   <w:style w:type="character" w:customStyle="1" w:styleId="AltName">
     <w:name w:val="AltName"/>
-    <w:basedOn w:val="Policepardfaut"/>
+    <w:basedOn w:val="Absatz-Standardschriftart"/>
     <w:uiPriority w:val="1"/>
     <w:qFormat/>
     <w:rsid w:val="00586A35"/>
@@ -16744,26 +16730,26 @@
   </w:style>
   <w:style w:type="paragraph" w:customStyle="1" w:styleId="StereoChemComp">
     <w:name w:val="StereoChemComp"/>
-    <w:basedOn w:val="Normal"/>
+    <w:basedOn w:val="Standard"/>
     <w:qFormat/>
     <w:rsid w:val="00586A35"/>
   </w:style>
   <w:style w:type="paragraph" w:customStyle="1" w:styleId="StereoChemForm">
     <w:name w:val="StereoChemForm"/>
-    <w:basedOn w:val="Normal"/>
+    <w:basedOn w:val="Standard"/>
     <w:qFormat/>
     <w:rsid w:val="00586A35"/>
   </w:style>
   <w:style w:type="paragraph" w:customStyle="1" w:styleId="StereoChemInfo">
     <w:name w:val="StereoChemInfo"/>
-    <w:basedOn w:val="Normal"/>
+    <w:basedOn w:val="Standard"/>
     <w:qFormat/>
     <w:rsid w:val="00586A35"/>
   </w:style>
   <w:style w:type="paragraph" w:customStyle="1" w:styleId="MTDisplayEquation">
     <w:name w:val="MTDisplayEquation"/>
-    <w:basedOn w:val="Normal"/>
-    <w:next w:val="Normal"/>
+    <w:basedOn w:val="Standard"/>
+    <w:next w:val="Standard"/>
     <w:link w:val="MTDisplayEquationChar"/>
     <w:pPr>
       <w:tabs>
@@ -16775,7 +16761,7 @@
   </w:style>
   <w:style w:type="character" w:customStyle="1" w:styleId="MTDisplayEquationChar">
     <w:name w:val="MTDisplayEquation Char"/>
-    <w:basedOn w:val="Policepardfaut"/>
+    <w:basedOn w:val="Absatz-Standardschriftart"/>
     <w:link w:val="MTDisplayEquation"/>
     <w:rPr>
       <w:rFonts w:asciiTheme="minorHAnsi" w:eastAsiaTheme="minorHAnsi" w:hAnsiTheme="minorHAnsi" w:cstheme="minorBidi"/>
@@ -16786,16 +16772,16 @@
   </w:style>
   <w:style w:type="character" w:customStyle="1" w:styleId="MTConvertedEquation">
     <w:name w:val="MTConvertedEquation"/>
-    <w:basedOn w:val="Policepardfaut"/>
+    <w:basedOn w:val="Absatz-Standardschriftart"/>
     <w:rPr>
       <w:sz w:val="28"/>
       <w:szCs w:val="28"/>
     </w:rPr>
   </w:style>
-  <w:style w:type="paragraph" w:styleId="Notedebasdepage">
+  <w:style w:type="paragraph" w:styleId="Funotentext">
     <w:name w:val="footnote text"/>
-    <w:basedOn w:val="Normal"/>
-    <w:link w:val="NotedebasdepageCar"/>
+    <w:basedOn w:val="Standard"/>
+    <w:link w:val="FunotentextZchn"/>
     <w:rsid w:val="00586A35"/>
     <w:pPr>
       <w:spacing w:line="240" w:lineRule="auto"/>
@@ -16804,10 +16790,10 @@
       <w:sz w:val="14"/>
     </w:rPr>
   </w:style>
-  <w:style w:type="character" w:customStyle="1" w:styleId="NotedebasdepageCar">
-    <w:name w:val="Note de bas de page Car"/>
-    <w:basedOn w:val="Policepardfaut"/>
-    <w:link w:val="Notedebasdepage"/>
+  <w:style w:type="character" w:customStyle="1" w:styleId="FunotentextZchn">
+    <w:name w:val="Fußnotentext Zchn"/>
+    <w:basedOn w:val="Absatz-Standardschriftart"/>
+    <w:link w:val="Funotentext"/>
     <w:rsid w:val="00586A35"/>
     <w:rPr>
       <w:rFonts w:ascii="Linux Libertine" w:eastAsiaTheme="minorHAnsi" w:hAnsi="Linux Libertine" w:cstheme="minorBidi"/>
@@ -16883,7 +16869,7 @@
   </w:style>
   <w:style w:type="paragraph" w:customStyle="1" w:styleId="SIGPLANAuthorname">
     <w:name w:val="SIGPLAN Author name"/>
-    <w:basedOn w:val="Normal"/>
+    <w:basedOn w:val="Standard"/>
     <w:next w:val="SIGPLANAuthoraffiliation"/>
     <w:rsid w:val="00586A35"/>
     <w:pPr>
@@ -16921,7 +16907,7 @@
   </w:style>
   <w:style w:type="character" w:customStyle="1" w:styleId="SIGPLANCode">
     <w:name w:val="SIGPLAN Code"/>
-    <w:basedOn w:val="Policepardfaut"/>
+    <w:basedOn w:val="Absatz-Standardschriftart"/>
     <w:rsid w:val="00586A35"/>
     <w:rPr>
       <w:rFonts w:ascii="Lucida Console" w:hAnsi="Lucida Console"/>
@@ -16930,7 +16916,7 @@
   </w:style>
   <w:style w:type="character" w:customStyle="1" w:styleId="SIGPLANComputer">
     <w:name w:val="SIGPLAN Computer"/>
-    <w:basedOn w:val="Policepardfaut"/>
+    <w:basedOn w:val="Absatz-Standardschriftart"/>
     <w:rsid w:val="00586A35"/>
     <w:rPr>
       <w:rFonts w:ascii="Trebuchet MS" w:hAnsi="Trebuchet MS"/>
@@ -16977,7 +16963,7 @@
   </w:style>
   <w:style w:type="character" w:customStyle="1" w:styleId="SIGPLANEnunciationcaption">
     <w:name w:val="SIGPLAN Enunciation caption"/>
-    <w:basedOn w:val="Policepardfaut"/>
+    <w:basedOn w:val="Absatz-Standardschriftart"/>
     <w:rsid w:val="00586A35"/>
     <w:rPr>
       <w:smallCaps/>
@@ -17017,7 +17003,7 @@
   </w:style>
   <w:style w:type="numbering" w:customStyle="1" w:styleId="SIGPLANListbullet">
     <w:name w:val="SIGPLAN List bullet"/>
-    <w:basedOn w:val="Aucuneliste"/>
+    <w:basedOn w:val="KeineListe"/>
     <w:rsid w:val="00586A35"/>
     <w:pPr>
       <w:numPr>
@@ -17044,7 +17030,7 @@
   </w:style>
   <w:style w:type="numbering" w:customStyle="1" w:styleId="SIGPLANListletter">
     <w:name w:val="SIGPLAN List letter"/>
-    <w:basedOn w:val="Aucuneliste"/>
+    <w:basedOn w:val="KeineListe"/>
     <w:rsid w:val="00586A35"/>
     <w:pPr>
       <w:numPr>
@@ -17054,7 +17040,7 @@
   </w:style>
   <w:style w:type="numbering" w:customStyle="1" w:styleId="SIGPLANListnumber">
     <w:name w:val="SIGPLAN List number"/>
-    <w:basedOn w:val="Aucuneliste"/>
+    <w:basedOn w:val="KeineListe"/>
     <w:rsid w:val="00586A35"/>
     <w:pPr>
       <w:numPr>
@@ -17194,7 +17180,7 @@
   </w:style>
   <w:style w:type="paragraph" w:customStyle="1" w:styleId="Algorithm">
     <w:name w:val="Algorithm"/>
-    <w:basedOn w:val="Normal"/>
+    <w:basedOn w:val="Standard"/>
     <w:qFormat/>
     <w:rsid w:val="00586A35"/>
     <w:pPr>
@@ -17203,7 +17189,7 @@
   </w:style>
   <w:style w:type="paragraph" w:customStyle="1" w:styleId="Annotation">
     <w:name w:val="Annotation"/>
-    <w:basedOn w:val="Normal"/>
+    <w:basedOn w:val="Standard"/>
     <w:qFormat/>
     <w:rsid w:val="00586A35"/>
     <w:rPr>
@@ -17306,7 +17292,7 @@
   </w:style>
   <w:style w:type="paragraph" w:customStyle="1" w:styleId="Blurb">
     <w:name w:val="Blurb"/>
-    <w:basedOn w:val="Normal"/>
+    <w:basedOn w:val="Standard"/>
     <w:qFormat/>
     <w:rsid w:val="00586A35"/>
     <w:pPr>
@@ -17360,7 +17346,7 @@
   </w:style>
   <w:style w:type="paragraph" w:customStyle="1" w:styleId="Break">
     <w:name w:val="Break"/>
-    <w:basedOn w:val="Normal"/>
+    <w:basedOn w:val="Standard"/>
     <w:qFormat/>
     <w:rsid w:val="00586A35"/>
     <w:pPr>
@@ -17376,7 +17362,7 @@
   </w:style>
   <w:style w:type="paragraph" w:customStyle="1" w:styleId="ChapterBegin">
     <w:name w:val="ChapterBegin"/>
-    <w:basedOn w:val="Normal"/>
+    <w:basedOn w:val="Standard"/>
     <w:qFormat/>
     <w:rsid w:val="00586A35"/>
     <w:pPr>
@@ -17400,7 +17386,7 @@
   </w:style>
   <w:style w:type="paragraph" w:customStyle="1" w:styleId="ChapterEnd">
     <w:name w:val="ChapterEnd"/>
-    <w:basedOn w:val="Normal"/>
+    <w:basedOn w:val="Standard"/>
     <w:qFormat/>
     <w:rsid w:val="00586A35"/>
     <w:pPr>
@@ -17424,8 +17410,8 @@
   </w:style>
   <w:style w:type="paragraph" w:customStyle="1" w:styleId="ChapterNumber">
     <w:name w:val="ChapterNumber"/>
-    <w:basedOn w:val="Normal"/>
-    <w:next w:val="Normal"/>
+    <w:basedOn w:val="Standard"/>
+    <w:next w:val="Standard"/>
     <w:rsid w:val="00586A35"/>
     <w:pPr>
       <w:keepNext/>
@@ -17456,7 +17442,7 @@
   <w:style w:type="paragraph" w:customStyle="1" w:styleId="ChapterSubTitle">
     <w:name w:val="ChapterSubTitle"/>
     <w:basedOn w:val="ChapterTitle"/>
-    <w:next w:val="Normal"/>
+    <w:next w:val="Standard"/>
     <w:rsid w:val="00586A35"/>
     <w:pPr>
       <w:spacing w:before="0"/>
@@ -17469,19 +17455,19 @@
   </w:style>
   <w:style w:type="paragraph" w:customStyle="1" w:styleId="ChemFormula">
     <w:name w:val="ChemFormula"/>
-    <w:basedOn w:val="Normal"/>
+    <w:basedOn w:val="Standard"/>
     <w:qFormat/>
     <w:rsid w:val="00586A35"/>
   </w:style>
   <w:style w:type="paragraph" w:customStyle="1" w:styleId="ChemFormulaUnnum">
     <w:name w:val="ChemFormulaUnnum"/>
-    <w:basedOn w:val="Normal"/>
+    <w:basedOn w:val="Standard"/>
     <w:qFormat/>
     <w:rsid w:val="00586A35"/>
   </w:style>
   <w:style w:type="paragraph" w:customStyle="1" w:styleId="Chemistry">
     <w:name w:val="Chemistry"/>
-    <w:basedOn w:val="Normal"/>
+    <w:basedOn w:val="Standard"/>
     <w:qFormat/>
     <w:rsid w:val="00586A35"/>
     <w:pPr>
@@ -17507,13 +17493,13 @@
   </w:style>
   <w:style w:type="paragraph" w:customStyle="1" w:styleId="ClientTag">
     <w:name w:val="ClientTag"/>
-    <w:basedOn w:val="Normal"/>
+    <w:basedOn w:val="Standard"/>
     <w:qFormat/>
     <w:rsid w:val="00586A35"/>
   </w:style>
   <w:style w:type="paragraph" w:customStyle="1" w:styleId="Contributor">
     <w:name w:val="Contributor"/>
-    <w:basedOn w:val="Normal"/>
+    <w:basedOn w:val="Standard"/>
     <w:qFormat/>
     <w:rsid w:val="00586A35"/>
     <w:pPr>
@@ -17530,7 +17516,7 @@
   </w:style>
   <w:style w:type="character" w:customStyle="1" w:styleId="Correct">
     <w:name w:val="Correct"/>
-    <w:basedOn w:val="Policepardfaut"/>
+    <w:basedOn w:val="Absatz-Standardschriftart"/>
     <w:uiPriority w:val="1"/>
     <w:qFormat/>
     <w:rsid w:val="00586A35"/>
@@ -17541,7 +17527,7 @@
   </w:style>
   <w:style w:type="paragraph" w:customStyle="1" w:styleId="Definition">
     <w:name w:val="Definition"/>
-    <w:basedOn w:val="Normal"/>
+    <w:basedOn w:val="Standard"/>
     <w:qFormat/>
     <w:rsid w:val="00586A35"/>
     <w:pPr>
@@ -17560,7 +17546,7 @@
   </w:style>
   <w:style w:type="paragraph" w:customStyle="1" w:styleId="Dialogue">
     <w:name w:val="Dialogue"/>
-    <w:basedOn w:val="Normal"/>
+    <w:basedOn w:val="Standard"/>
     <w:qFormat/>
     <w:rsid w:val="00586A35"/>
     <w:pPr>
@@ -17580,7 +17566,7 @@
   </w:style>
   <w:style w:type="paragraph" w:customStyle="1" w:styleId="Dictionary">
     <w:name w:val="Dictionary"/>
-    <w:basedOn w:val="Normal"/>
+    <w:basedOn w:val="Standard"/>
     <w:qFormat/>
     <w:rsid w:val="00586A35"/>
     <w:pPr>
@@ -17615,7 +17601,7 @@
   </w:style>
   <w:style w:type="paragraph" w:customStyle="1" w:styleId="Editors">
     <w:name w:val="Editors"/>
-    <w:basedOn w:val="Normal"/>
+    <w:basedOn w:val="Standard"/>
     <w:qFormat/>
     <w:rsid w:val="00586A35"/>
     <w:pPr>
@@ -17629,7 +17615,7 @@
   </w:style>
   <w:style w:type="character" w:customStyle="1" w:styleId="EpreprintDate">
     <w:name w:val="EpreprintDate"/>
-    <w:basedOn w:val="Policepardfaut"/>
+    <w:basedOn w:val="Absatz-Standardschriftart"/>
     <w:uiPriority w:val="1"/>
     <w:qFormat/>
     <w:rsid w:val="00586A35"/>
@@ -17640,7 +17626,7 @@
   </w:style>
   <w:style w:type="character" w:customStyle="1" w:styleId="EqnCount">
     <w:name w:val="EqnCount"/>
-    <w:basedOn w:val="Policepardfaut"/>
+    <w:basedOn w:val="Absatz-Standardschriftart"/>
     <w:uiPriority w:val="1"/>
     <w:qFormat/>
     <w:rsid w:val="00586A35"/>
@@ -17650,7 +17636,7 @@
   </w:style>
   <w:style w:type="character" w:customStyle="1" w:styleId="eSlide">
     <w:name w:val="eSlide"/>
-    <w:basedOn w:val="Policepardfaut"/>
+    <w:basedOn w:val="Absatz-Standardschriftart"/>
     <w:uiPriority w:val="1"/>
     <w:qFormat/>
     <w:rsid w:val="00586A35"/>
@@ -17660,7 +17646,7 @@
   </w:style>
   <w:style w:type="paragraph" w:customStyle="1" w:styleId="ExampleBegin">
     <w:name w:val="ExampleBegin"/>
-    <w:basedOn w:val="Normal"/>
+    <w:basedOn w:val="Standard"/>
     <w:qFormat/>
     <w:rsid w:val="00586A35"/>
     <w:pPr>
@@ -17683,7 +17669,7 @@
   </w:style>
   <w:style w:type="paragraph" w:customStyle="1" w:styleId="ExampleEnd">
     <w:name w:val="ExampleEnd"/>
-    <w:basedOn w:val="Normal"/>
+    <w:basedOn w:val="Standard"/>
     <w:qFormat/>
     <w:rsid w:val="00586A35"/>
     <w:pPr>
@@ -17706,7 +17692,7 @@
   </w:style>
   <w:style w:type="paragraph" w:customStyle="1" w:styleId="ExerciseBegin">
     <w:name w:val="ExerciseBegin"/>
-    <w:basedOn w:val="Normal"/>
+    <w:basedOn w:val="Standard"/>
     <w:qFormat/>
     <w:rsid w:val="00586A35"/>
     <w:pPr>
@@ -17729,7 +17715,7 @@
   </w:style>
   <w:style w:type="paragraph" w:customStyle="1" w:styleId="ExerciseEnd">
     <w:name w:val="ExerciseEnd"/>
-    <w:basedOn w:val="Normal"/>
+    <w:basedOn w:val="Standard"/>
     <w:qFormat/>
     <w:rsid w:val="00586A35"/>
     <w:pPr>
@@ -17752,13 +17738,13 @@
   </w:style>
   <w:style w:type="paragraph" w:customStyle="1" w:styleId="ExerciseSection">
     <w:name w:val="ExerciseSection"/>
-    <w:basedOn w:val="Normal"/>
+    <w:basedOn w:val="Standard"/>
     <w:qFormat/>
     <w:rsid w:val="00586A35"/>
   </w:style>
   <w:style w:type="paragraph" w:customStyle="1" w:styleId="Explanation">
     <w:name w:val="Explanation"/>
-    <w:basedOn w:val="Normal"/>
+    <w:basedOn w:val="Standard"/>
     <w:rsid w:val="00586A35"/>
     <w:pPr>
       <w:spacing w:after="240" w:line="360" w:lineRule="auto"/>
@@ -17773,7 +17759,7 @@
   </w:style>
   <w:style w:type="paragraph" w:customStyle="1" w:styleId="Extract">
     <w:name w:val="Extract"/>
-    <w:basedOn w:val="Normal"/>
+    <w:basedOn w:val="Standard"/>
     <w:rsid w:val="00586A35"/>
     <w:pPr>
       <w:spacing w:before="120" w:after="120" w:line="240" w:lineRule="auto"/>
@@ -17787,7 +17773,7 @@
   </w:style>
   <w:style w:type="paragraph" w:customStyle="1" w:styleId="ExtractBegin">
     <w:name w:val="ExtractBegin"/>
-    <w:basedOn w:val="Normal"/>
+    <w:basedOn w:val="Standard"/>
     <w:qFormat/>
     <w:rsid w:val="00586A35"/>
     <w:pPr>
@@ -17810,7 +17796,7 @@
   </w:style>
   <w:style w:type="paragraph" w:customStyle="1" w:styleId="ExtractEnd">
     <w:name w:val="ExtractEnd"/>
-    <w:basedOn w:val="Normal"/>
+    <w:basedOn w:val="Standard"/>
     <w:qFormat/>
     <w:rsid w:val="00586A35"/>
     <w:pPr>
@@ -17833,13 +17819,13 @@
   </w:style>
   <w:style w:type="paragraph" w:customStyle="1" w:styleId="FeatureFixedTitle">
     <w:name w:val="FeatureFixedTitle"/>
-    <w:basedOn w:val="Normal"/>
+    <w:basedOn w:val="Standard"/>
     <w:qFormat/>
     <w:rsid w:val="00586A35"/>
   </w:style>
   <w:style w:type="paragraph" w:customStyle="1" w:styleId="FeatureHead1">
     <w:name w:val="FeatureHead1"/>
-    <w:basedOn w:val="Normal"/>
+    <w:basedOn w:val="Standard"/>
     <w:qFormat/>
     <w:rsid w:val="00586A35"/>
   </w:style>
@@ -17857,13 +17843,13 @@
   </w:style>
   <w:style w:type="paragraph" w:customStyle="1" w:styleId="FigCopyright">
     <w:name w:val="FigCopyright"/>
-    <w:basedOn w:val="Normal"/>
+    <w:basedOn w:val="Standard"/>
     <w:qFormat/>
     <w:rsid w:val="00586A35"/>
   </w:style>
   <w:style w:type="character" w:customStyle="1" w:styleId="FigCount">
     <w:name w:val="FigCount"/>
-    <w:basedOn w:val="Policepardfaut"/>
+    <w:basedOn w:val="Absatz-Standardschriftart"/>
     <w:uiPriority w:val="1"/>
     <w:qFormat/>
     <w:rsid w:val="00586A35"/>
@@ -17873,7 +17859,7 @@
   </w:style>
   <w:style w:type="paragraph" w:customStyle="1" w:styleId="FigKeyword">
     <w:name w:val="FigKeyword"/>
-    <w:basedOn w:val="Normal"/>
+    <w:basedOn w:val="Standard"/>
     <w:qFormat/>
     <w:rsid w:val="00586A35"/>
   </w:style>
@@ -17892,7 +17878,7 @@
   </w:style>
   <w:style w:type="paragraph" w:customStyle="1" w:styleId="Head6">
     <w:name w:val="Head6"/>
-    <w:basedOn w:val="Normal"/>
+    <w:basedOn w:val="Standard"/>
     <w:rsid w:val="00586A35"/>
     <w:pPr>
       <w:keepNext/>
@@ -17910,7 +17896,7 @@
   </w:style>
   <w:style w:type="paragraph" w:customStyle="1" w:styleId="Hint">
     <w:name w:val="Hint"/>
-    <w:basedOn w:val="Normal"/>
+    <w:basedOn w:val="Standard"/>
     <w:rsid w:val="00586A35"/>
     <w:pPr>
       <w:spacing w:line="360" w:lineRule="auto"/>
@@ -17925,13 +17911,13 @@
   </w:style>
   <w:style w:type="paragraph" w:customStyle="1" w:styleId="Index1">
     <w:name w:val="Index1"/>
-    <w:basedOn w:val="Normal"/>
+    <w:basedOn w:val="Standard"/>
     <w:qFormat/>
     <w:rsid w:val="00586A35"/>
   </w:style>
   <w:style w:type="paragraph" w:customStyle="1" w:styleId="Index2">
     <w:name w:val="Index2"/>
-    <w:basedOn w:val="Normal"/>
+    <w:basedOn w:val="Standard"/>
     <w:qFormat/>
     <w:rsid w:val="00586A35"/>
     <w:pPr>
@@ -17940,7 +17926,7 @@
   </w:style>
   <w:style w:type="paragraph" w:customStyle="1" w:styleId="Index3">
     <w:name w:val="Index3"/>
-    <w:basedOn w:val="Normal"/>
+    <w:basedOn w:val="Standard"/>
     <w:qFormat/>
     <w:rsid w:val="00586A35"/>
     <w:pPr>
@@ -17949,7 +17935,7 @@
   </w:style>
   <w:style w:type="paragraph" w:customStyle="1" w:styleId="Index4">
     <w:name w:val="Index4"/>
-    <w:basedOn w:val="Normal"/>
+    <w:basedOn w:val="Standard"/>
     <w:qFormat/>
     <w:rsid w:val="00586A35"/>
     <w:pPr>
@@ -17958,20 +17944,20 @@
   </w:style>
   <w:style w:type="paragraph" w:customStyle="1" w:styleId="IndexHead">
     <w:name w:val="IndexHead"/>
-    <w:basedOn w:val="Normal"/>
+    <w:basedOn w:val="Standard"/>
     <w:qFormat/>
     <w:rsid w:val="00586A35"/>
   </w:style>
   <w:style w:type="paragraph" w:customStyle="1" w:styleId="Letter-ps">
     <w:name w:val="Letter-ps"/>
-    <w:basedOn w:val="Normal"/>
-    <w:next w:val="Normal"/>
+    <w:basedOn w:val="Standard"/>
+    <w:next w:val="Standard"/>
     <w:qFormat/>
     <w:rsid w:val="00586A35"/>
   </w:style>
   <w:style w:type="paragraph" w:customStyle="1" w:styleId="MainHeading">
     <w:name w:val="MainHeading"/>
-    <w:basedOn w:val="Normal"/>
+    <w:basedOn w:val="Standard"/>
     <w:rsid w:val="00586A35"/>
     <w:pPr>
       <w:widowControl w:val="0"/>
@@ -17994,7 +17980,7 @@
   </w:style>
   <w:style w:type="paragraph" w:customStyle="1" w:styleId="MarginNote">
     <w:name w:val="MarginNote"/>
-    <w:basedOn w:val="Normal"/>
+    <w:basedOn w:val="Standard"/>
     <w:qFormat/>
     <w:rsid w:val="00586A35"/>
     <w:pPr>
@@ -18010,7 +17996,7 @@
   </w:style>
   <w:style w:type="paragraph" w:customStyle="1" w:styleId="MetadataHead">
     <w:name w:val="MetadataHead"/>
-    <w:basedOn w:val="Normal"/>
+    <w:basedOn w:val="Standard"/>
     <w:rsid w:val="00586A35"/>
     <w:rPr>
       <w:color w:val="548DD4" w:themeColor="text2" w:themeTint="99"/>
@@ -18034,7 +18020,7 @@
   </w:style>
   <w:style w:type="character" w:customStyle="1" w:styleId="Orcid">
     <w:name w:val="Orcid"/>
-    <w:basedOn w:val="Policepardfaut"/>
+    <w:basedOn w:val="Absatz-Standardschriftart"/>
     <w:uiPriority w:val="1"/>
     <w:qFormat/>
     <w:rsid w:val="00586A35"/>
@@ -18071,7 +18057,7 @@
   </w:style>
   <w:style w:type="paragraph" w:customStyle="1" w:styleId="PartBegin">
     <w:name w:val="PartBegin"/>
-    <w:basedOn w:val="Normal"/>
+    <w:basedOn w:val="Standard"/>
     <w:qFormat/>
     <w:rsid w:val="00586A35"/>
     <w:pPr>
@@ -18107,8 +18093,8 @@
   </w:style>
   <w:style w:type="paragraph" w:customStyle="1" w:styleId="PartNumber">
     <w:name w:val="PartNumber"/>
-    <w:basedOn w:val="Normal"/>
-    <w:next w:val="Normal"/>
+    <w:basedOn w:val="Standard"/>
+    <w:next w:val="Standard"/>
     <w:rsid w:val="00586A35"/>
     <w:pPr>
       <w:keepNext/>
@@ -18125,7 +18111,7 @@
   <w:style w:type="paragraph" w:customStyle="1" w:styleId="PartTitle">
     <w:name w:val="PartTitle"/>
     <w:basedOn w:val="PartNumber"/>
-    <w:next w:val="Normal"/>
+    <w:next w:val="Standard"/>
     <w:rsid w:val="00586A35"/>
     <w:rPr>
       <w:b/>
@@ -18133,7 +18119,7 @@
   </w:style>
   <w:style w:type="paragraph" w:customStyle="1" w:styleId="Prelims">
     <w:name w:val="Prelims"/>
-    <w:basedOn w:val="Normal"/>
+    <w:basedOn w:val="Standard"/>
     <w:rsid w:val="00586A35"/>
     <w:pPr>
       <w:tabs>
@@ -18154,7 +18140,7 @@
   </w:style>
   <w:style w:type="paragraph" w:customStyle="1" w:styleId="Proof">
     <w:name w:val="Proof"/>
-    <w:basedOn w:val="Normal"/>
+    <w:basedOn w:val="Standard"/>
     <w:qFormat/>
     <w:rsid w:val="00586A35"/>
     <w:pPr>
@@ -18170,7 +18156,7 @@
   </w:style>
   <w:style w:type="paragraph" w:customStyle="1" w:styleId="PublisherDate">
     <w:name w:val="PublisherDate"/>
-    <w:basedOn w:val="Normal"/>
+    <w:basedOn w:val="Standard"/>
     <w:qFormat/>
     <w:rsid w:val="00586A35"/>
     <w:pPr>
@@ -18187,7 +18173,7 @@
   </w:style>
   <w:style w:type="paragraph" w:customStyle="1" w:styleId="Question">
     <w:name w:val="Question"/>
-    <w:basedOn w:val="Normal"/>
+    <w:basedOn w:val="Standard"/>
     <w:qFormat/>
     <w:rsid w:val="00586A35"/>
     <w:pPr>
@@ -18207,7 +18193,7 @@
   </w:style>
   <w:style w:type="paragraph" w:customStyle="1" w:styleId="QuestionFillblank">
     <w:name w:val="Question_Fillblank"/>
-    <w:basedOn w:val="Normal"/>
+    <w:basedOn w:val="Standard"/>
     <w:rsid w:val="00586A35"/>
     <w:pPr>
       <w:spacing w:after="240"/>
@@ -18221,7 +18207,7 @@
   </w:style>
   <w:style w:type="paragraph" w:customStyle="1" w:styleId="QuestionMatch">
     <w:name w:val="Question_Match"/>
-    <w:basedOn w:val="Normal"/>
+    <w:basedOn w:val="Standard"/>
     <w:rsid w:val="00586A35"/>
     <w:pPr>
       <w:spacing w:after="240"/>
@@ -18235,7 +18221,7 @@
   </w:style>
   <w:style w:type="paragraph" w:customStyle="1" w:styleId="QuestionMultiCh">
     <w:name w:val="Question_MultiCh"/>
-    <w:basedOn w:val="Normal"/>
+    <w:basedOn w:val="Standard"/>
     <w:rsid w:val="00586A35"/>
     <w:pPr>
       <w:spacing w:after="240"/>
@@ -18249,7 +18235,7 @@
   </w:style>
   <w:style w:type="paragraph" w:customStyle="1" w:styleId="QuestionTrueFalse">
     <w:name w:val="Question_TrueFalse"/>
-    <w:basedOn w:val="Normal"/>
+    <w:basedOn w:val="Standard"/>
     <w:rsid w:val="00586A35"/>
     <w:pPr>
       <w:spacing w:after="240"/>
@@ -18263,7 +18249,7 @@
   </w:style>
   <w:style w:type="paragraph" w:customStyle="1" w:styleId="Quotation">
     <w:name w:val="Quotation"/>
-    <w:basedOn w:val="Normal"/>
+    <w:basedOn w:val="Standard"/>
     <w:qFormat/>
     <w:rsid w:val="00586A35"/>
     <w:pPr>
@@ -18275,7 +18261,7 @@
   </w:style>
   <w:style w:type="character" w:customStyle="1" w:styleId="RefCount">
     <w:name w:val="RefCount"/>
-    <w:basedOn w:val="Policepardfaut"/>
+    <w:basedOn w:val="Absatz-Standardschriftart"/>
     <w:uiPriority w:val="1"/>
     <w:qFormat/>
     <w:rsid w:val="00586A35"/>
@@ -18327,7 +18313,7 @@
   </w:style>
   <w:style w:type="character" w:customStyle="1" w:styleId="RevisedDate1">
     <w:name w:val="RevisedDate1"/>
-    <w:basedOn w:val="Policepardfaut"/>
+    <w:basedOn w:val="Absatz-Standardschriftart"/>
     <w:uiPriority w:val="1"/>
     <w:qFormat/>
     <w:rsid w:val="00586A35"/>
@@ -18337,7 +18323,7 @@
   </w:style>
   <w:style w:type="character" w:customStyle="1" w:styleId="RevisedDate2">
     <w:name w:val="RevisedDate2"/>
-    <w:basedOn w:val="Policepardfaut"/>
+    <w:basedOn w:val="Absatz-Standardschriftart"/>
     <w:uiPriority w:val="1"/>
     <w:qFormat/>
     <w:rsid w:val="00586A35"/>
@@ -18345,19 +18331,19 @@
       <w:color w:val="E36C0A" w:themeColor="accent6" w:themeShade="BF"/>
     </w:rPr>
   </w:style>
-  <w:style w:type="paragraph" w:styleId="Salutations">
+  <w:style w:type="paragraph" w:styleId="Anrede">
     <w:name w:val="Salutation"/>
-    <w:basedOn w:val="Normal"/>
-    <w:next w:val="Normal"/>
-    <w:link w:val="SalutationsCar"/>
+    <w:basedOn w:val="Standard"/>
+    <w:next w:val="Standard"/>
+    <w:link w:val="AnredeZchn"/>
     <w:uiPriority w:val="99"/>
     <w:unhideWhenUsed/>
     <w:rsid w:val="00586A35"/>
   </w:style>
-  <w:style w:type="character" w:customStyle="1" w:styleId="SalutationsCar">
-    <w:name w:val="Salutations Car"/>
-    <w:basedOn w:val="Policepardfaut"/>
-    <w:link w:val="Salutations"/>
+  <w:style w:type="character" w:customStyle="1" w:styleId="AnredeZchn">
+    <w:name w:val="Anrede Zchn"/>
+    <w:basedOn w:val="Absatz-Standardschriftart"/>
+    <w:link w:val="Anrede"/>
     <w:uiPriority w:val="99"/>
     <w:rsid w:val="00586A35"/>
     <w:rPr>
@@ -18375,7 +18361,7 @@
   </w:style>
   <w:style w:type="paragraph" w:customStyle="1" w:styleId="Spine">
     <w:name w:val="Spine"/>
-    <w:basedOn w:val="Normal"/>
+    <w:basedOn w:val="Standard"/>
     <w:qFormat/>
     <w:rsid w:val="00586A35"/>
     <w:pPr>
@@ -18394,7 +18380,7 @@
   </w:style>
   <w:style w:type="character" w:customStyle="1" w:styleId="Subject1">
     <w:name w:val="Subject1"/>
-    <w:basedOn w:val="Policepardfaut"/>
+    <w:basedOn w:val="Absatz-Standardschriftart"/>
     <w:uiPriority w:val="1"/>
     <w:rsid w:val="00586A35"/>
     <w:rPr>
@@ -18422,7 +18408,7 @@
   </w:style>
   <w:style w:type="character" w:customStyle="1" w:styleId="TblCount">
     <w:name w:val="TblCount"/>
-    <w:basedOn w:val="Policepardfaut"/>
+    <w:basedOn w:val="Absatz-Standardschriftart"/>
     <w:uiPriority w:val="1"/>
     <w:qFormat/>
     <w:rsid w:val="00586A35"/>
@@ -18432,31 +18418,31 @@
   </w:style>
   <w:style w:type="paragraph" w:customStyle="1" w:styleId="TOC1">
     <w:name w:val="TOC1"/>
-    <w:basedOn w:val="Normal"/>
+    <w:basedOn w:val="Standard"/>
     <w:qFormat/>
     <w:rsid w:val="00586A35"/>
   </w:style>
   <w:style w:type="paragraph" w:customStyle="1" w:styleId="TOC2">
     <w:name w:val="TOC2"/>
-    <w:basedOn w:val="Normal"/>
+    <w:basedOn w:val="Standard"/>
     <w:qFormat/>
     <w:rsid w:val="00586A35"/>
   </w:style>
   <w:style w:type="paragraph" w:customStyle="1" w:styleId="TOC3">
     <w:name w:val="TOC3"/>
-    <w:basedOn w:val="Normal"/>
+    <w:basedOn w:val="Standard"/>
     <w:qFormat/>
     <w:rsid w:val="00586A35"/>
   </w:style>
   <w:style w:type="paragraph" w:customStyle="1" w:styleId="TOC4">
     <w:name w:val="TOC4"/>
-    <w:basedOn w:val="Normal"/>
+    <w:basedOn w:val="Standard"/>
     <w:qFormat/>
     <w:rsid w:val="00586A35"/>
   </w:style>
   <w:style w:type="paragraph" w:customStyle="1" w:styleId="TOCHeading">
     <w:name w:val="TOCHeading"/>
-    <w:basedOn w:val="Normal"/>
+    <w:basedOn w:val="Standard"/>
     <w:qFormat/>
     <w:rsid w:val="00586A35"/>
   </w:style>
@@ -18471,7 +18457,7 @@
   </w:style>
   <w:style w:type="paragraph" w:customStyle="1" w:styleId="Update">
     <w:name w:val="Update"/>
-    <w:basedOn w:val="Normal"/>
+    <w:basedOn w:val="Standard"/>
     <w:qFormat/>
     <w:rsid w:val="00586A35"/>
     <w:pPr>
@@ -18492,14 +18478,14 @@
   </w:style>
   <w:style w:type="paragraph" w:customStyle="1" w:styleId="Value">
     <w:name w:val="Value"/>
-    <w:basedOn w:val="Normal"/>
-    <w:next w:val="Normal"/>
+    <w:basedOn w:val="Standard"/>
+    <w:next w:val="Standard"/>
     <w:qFormat/>
     <w:rsid w:val="00586A35"/>
   </w:style>
   <w:style w:type="paragraph" w:customStyle="1" w:styleId="Video">
     <w:name w:val="Video"/>
-    <w:basedOn w:val="Normal"/>
+    <w:basedOn w:val="Standard"/>
     <w:qFormat/>
     <w:rsid w:val="00586A35"/>
     <w:pPr>
@@ -18519,7 +18505,7 @@
   </w:style>
   <w:style w:type="paragraph" w:customStyle="1" w:styleId="Worksolution">
     <w:name w:val="Worksolution"/>
-    <w:basedOn w:val="Normal"/>
+    <w:basedOn w:val="Standard"/>
     <w:rsid w:val="00586A35"/>
     <w:rPr>
       <w:rFonts w:ascii="Times New Roman" w:eastAsia="Times New Roman" w:hAnsi="Times New Roman" w:cs="Times New Roman"/>
@@ -18530,14 +18516,14 @@
   </w:style>
   <w:style w:type="paragraph" w:customStyle="1" w:styleId="Yours">
     <w:name w:val="Yours"/>
-    <w:basedOn w:val="Normal"/>
-    <w:next w:val="Normal"/>
-    <w:qFormat/>
-    <w:rsid w:val="00586A35"/>
-  </w:style>
-  <w:style w:type="character" w:styleId="Numrodepage">
+    <w:basedOn w:val="Standard"/>
+    <w:next w:val="Standard"/>
+    <w:qFormat/>
+    <w:rsid w:val="00586A35"/>
+  </w:style>
+  <w:style w:type="character" w:styleId="Seitenzahl">
     <w:name w:val="page number"/>
-    <w:basedOn w:val="Policepardfaut"/>
+    <w:basedOn w:val="Absatz-Standardschriftart"/>
     <w:uiPriority w:val="99"/>
     <w:unhideWhenUsed/>
     <w:rsid w:val="00586A35"/>
@@ -18546,9 +18532,9 @@
       <w:sz w:val="14"/>
     </w:rPr>
   </w:style>
-  <w:style w:type="character" w:styleId="Numrodeligne">
+  <w:style w:type="character" w:styleId="Zeilennummer">
     <w:name w:val="line number"/>
-    <w:basedOn w:val="Policepardfaut"/>
+    <w:basedOn w:val="Absatz-Standardschriftart"/>
     <w:uiPriority w:val="99"/>
     <w:unhideWhenUsed/>
     <w:rsid w:val="00586A35"/>
@@ -18556,7 +18542,7 @@
       <w:sz w:val="16"/>
     </w:rPr>
   </w:style>
-  <w:style w:type="paragraph" w:styleId="Sansinterligne">
+  <w:style w:type="paragraph" w:styleId="KeinLeerraum">
     <w:name w:val="No Spacing"/>
     <w:uiPriority w:val="1"/>
     <w:qFormat/>
@@ -18570,7 +18556,7 @@
   </w:style>
   <w:style w:type="character" w:customStyle="1" w:styleId="KeyTerm">
     <w:name w:val="KeyTerm"/>
-    <w:basedOn w:val="Policepardfaut"/>
+    <w:basedOn w:val="Absatz-Standardschriftart"/>
     <w:uiPriority w:val="1"/>
     <w:qFormat/>
     <w:rsid w:val="00586A35"/>
@@ -18580,7 +18566,7 @@
   </w:style>
   <w:style w:type="character" w:customStyle="1" w:styleId="OtherTitle">
     <w:name w:val="OtherTitle"/>
-    <w:basedOn w:val="Policepardfaut"/>
+    <w:basedOn w:val="Absatz-Standardschriftart"/>
     <w:uiPriority w:val="1"/>
     <w:qFormat/>
     <w:rsid w:val="00586A35"/>
@@ -18591,7 +18577,7 @@
   </w:style>
   <w:style w:type="paragraph" w:customStyle="1" w:styleId="SidebarText">
     <w:name w:val="SidebarText"/>
-    <w:basedOn w:val="Normal"/>
+    <w:basedOn w:val="Standard"/>
     <w:qFormat/>
     <w:rsid w:val="00586A35"/>
     <w:pPr>
@@ -18624,7 +18610,7 @@
   </w:style>
   <w:style w:type="paragraph" w:customStyle="1" w:styleId="AlgorithmCaption">
     <w:name w:val="AlgorithmCaption"/>
-    <w:basedOn w:val="Normal"/>
+    <w:basedOn w:val="Standard"/>
     <w:rsid w:val="00586A35"/>
     <w:pPr>
       <w:pBdr>
@@ -18636,7 +18622,7 @@
   </w:style>
   <w:style w:type="paragraph" w:customStyle="1" w:styleId="RefFormatHead">
     <w:name w:val="RefFormatHead"/>
-    <w:basedOn w:val="Normal"/>
+    <w:basedOn w:val="Standard"/>
     <w:qFormat/>
     <w:rsid w:val="00586A35"/>
     <w:pPr>
@@ -18650,7 +18636,7 @@
   </w:style>
   <w:style w:type="paragraph" w:customStyle="1" w:styleId="RefFormatPara">
     <w:name w:val="RefFormatPara"/>
-    <w:basedOn w:val="Normal"/>
+    <w:basedOn w:val="Standard"/>
     <w:qFormat/>
     <w:rsid w:val="00586A35"/>
     <w:pPr>
@@ -18677,14 +18663,14 @@
   </w:style>
   <w:style w:type="paragraph" w:customStyle="1" w:styleId="PermissionBlock">
     <w:name w:val="PermissionBlock"/>
-    <w:basedOn w:val="Notedebasdepage"/>
-    <w:qFormat/>
-    <w:rsid w:val="00586A35"/>
-  </w:style>
-  <w:style w:type="paragraph" w:styleId="Bibliographie">
+    <w:basedOn w:val="Funotentext"/>
+    <w:qFormat/>
+    <w:rsid w:val="00586A35"/>
+  </w:style>
+  <w:style w:type="paragraph" w:styleId="Literaturverzeichnis">
     <w:name w:val="Bibliography"/>
-    <w:basedOn w:val="Normal"/>
-    <w:next w:val="Normal"/>
+    <w:basedOn w:val="Standard"/>
+    <w:next w:val="Standard"/>
     <w:uiPriority w:val="37"/>
     <w:unhideWhenUsed/>
     <w:pPr>
@@ -18695,9 +18681,9 @@
       <w:ind w:left="384" w:hanging="384"/>
     </w:pPr>
   </w:style>
-  <w:style w:type="paragraph" w:styleId="Normalcentr">
+  <w:style w:type="paragraph" w:styleId="Blocktext">
     <w:name w:val="Block Text"/>
-    <w:basedOn w:val="Normal"/>
+    <w:basedOn w:val="Standard"/>
     <w:pPr>
       <w:pBdr>
         <w:top w:val="single" w:sz="2" w:space="10" w:color="4F81BD" w:themeColor="accent1" w:shadow="1" w:frame="1"/>
@@ -18714,18 +18700,18 @@
       <w:color w:val="4F81BD" w:themeColor="accent1"/>
     </w:rPr>
   </w:style>
-  <w:style w:type="paragraph" w:styleId="Corpsdetexte">
+  <w:style w:type="paragraph" w:styleId="Textkrper">
     <w:name w:val="Body Text"/>
-    <w:basedOn w:val="Normal"/>
-    <w:link w:val="CorpsdetexteCar"/>
+    <w:basedOn w:val="Standard"/>
+    <w:link w:val="TextkrperZchn"/>
     <w:pPr>
       <w:spacing w:after="120"/>
     </w:pPr>
   </w:style>
-  <w:style w:type="character" w:customStyle="1" w:styleId="CorpsdetexteCar">
-    <w:name w:val="Corps de texte Car"/>
-    <w:basedOn w:val="Policepardfaut"/>
-    <w:link w:val="Corpsdetexte"/>
+  <w:style w:type="character" w:customStyle="1" w:styleId="TextkrperZchn">
+    <w:name w:val="Textkörper Zchn"/>
+    <w:basedOn w:val="Absatz-Standardschriftart"/>
+    <w:link w:val="Textkrper"/>
     <w:rPr>
       <w:rFonts w:ascii="Linux Libertine" w:eastAsiaTheme="minorHAnsi" w:hAnsi="Linux Libertine" w:cstheme="minorBidi"/>
       <w:sz w:val="18"/>
@@ -18733,18 +18719,18 @@
       <w:lang w:val="en-US" w:eastAsia="en-US"/>
     </w:rPr>
   </w:style>
-  <w:style w:type="paragraph" w:styleId="Corpsdetexte2">
+  <w:style w:type="paragraph" w:styleId="Textkrper2">
     <w:name w:val="Body Text 2"/>
-    <w:basedOn w:val="Normal"/>
-    <w:link w:val="Corpsdetexte2Car"/>
+    <w:basedOn w:val="Standard"/>
+    <w:link w:val="Textkrper2Zchn"/>
     <w:pPr>
       <w:spacing w:after="120" w:line="480" w:lineRule="auto"/>
     </w:pPr>
   </w:style>
-  <w:style w:type="character" w:customStyle="1" w:styleId="Corpsdetexte2Car">
-    <w:name w:val="Corps de texte 2 Car"/>
-    <w:basedOn w:val="Policepardfaut"/>
-    <w:link w:val="Corpsdetexte2"/>
+  <w:style w:type="character" w:customStyle="1" w:styleId="Textkrper2Zchn">
+    <w:name w:val="Textkörper 2 Zchn"/>
+    <w:basedOn w:val="Absatz-Standardschriftart"/>
+    <w:link w:val="Textkrper2"/>
     <w:rPr>
       <w:rFonts w:ascii="Linux Libertine" w:eastAsiaTheme="minorHAnsi" w:hAnsi="Linux Libertine" w:cstheme="minorBidi"/>
       <w:sz w:val="18"/>
@@ -18752,10 +18738,10 @@
       <w:lang w:val="en-US" w:eastAsia="en-US"/>
     </w:rPr>
   </w:style>
-  <w:style w:type="paragraph" w:styleId="Corpsdetexte3">
+  <w:style w:type="paragraph" w:styleId="Textkrper3">
     <w:name w:val="Body Text 3"/>
-    <w:basedOn w:val="Normal"/>
-    <w:link w:val="Corpsdetexte3Car"/>
+    <w:basedOn w:val="Standard"/>
+    <w:link w:val="Textkrper3Zchn"/>
     <w:pPr>
       <w:spacing w:after="120"/>
     </w:pPr>
@@ -18764,10 +18750,10 @@
       <w:szCs w:val="16"/>
     </w:rPr>
   </w:style>
-  <w:style w:type="character" w:customStyle="1" w:styleId="Corpsdetexte3Car">
-    <w:name w:val="Corps de texte 3 Car"/>
-    <w:basedOn w:val="Policepardfaut"/>
-    <w:link w:val="Corpsdetexte3"/>
+  <w:style w:type="character" w:customStyle="1" w:styleId="Textkrper3Zchn">
+    <w:name w:val="Textkörper 3 Zchn"/>
+    <w:basedOn w:val="Absatz-Standardschriftart"/>
+    <w:link w:val="Textkrper3"/>
     <w:rPr>
       <w:rFonts w:ascii="Linux Libertine" w:eastAsiaTheme="minorHAnsi" w:hAnsi="Linux Libertine" w:cstheme="minorBidi"/>
       <w:sz w:val="16"/>
@@ -18775,19 +18761,19 @@
       <w:lang w:val="en-US" w:eastAsia="en-US"/>
     </w:rPr>
   </w:style>
-  <w:style w:type="paragraph" w:styleId="Retrait1religne">
+  <w:style w:type="paragraph" w:styleId="Textkrper-Erstzeileneinzug">
     <w:name w:val="Body Text First Indent"/>
-    <w:basedOn w:val="Corpsdetexte"/>
-    <w:link w:val="Retrait1religneCar"/>
+    <w:basedOn w:val="Textkrper"/>
+    <w:link w:val="Textkrper-ErstzeileneinzugZchn"/>
     <w:pPr>
       <w:spacing w:after="0"/>
       <w:ind w:firstLine="360"/>
     </w:pPr>
   </w:style>
-  <w:style w:type="character" w:customStyle="1" w:styleId="Retrait1religneCar">
-    <w:name w:val="Retrait 1re ligne Car"/>
-    <w:basedOn w:val="CorpsdetexteCar"/>
-    <w:link w:val="Retrait1religne"/>
+  <w:style w:type="character" w:customStyle="1" w:styleId="Textkrper-ErstzeileneinzugZchn">
+    <w:name w:val="Textkörper-Erstzeileneinzug Zchn"/>
+    <w:basedOn w:val="TextkrperZchn"/>
+    <w:link w:val="Textkrper-Erstzeileneinzug"/>
     <w:rPr>
       <w:rFonts w:ascii="Linux Libertine" w:eastAsiaTheme="minorHAnsi" w:hAnsi="Linux Libertine" w:cstheme="minorBidi"/>
       <w:sz w:val="18"/>
@@ -18795,19 +18781,19 @@
       <w:lang w:val="en-US" w:eastAsia="en-US"/>
     </w:rPr>
   </w:style>
-  <w:style w:type="paragraph" w:styleId="Retraitcorpsdetexte">
+  <w:style w:type="paragraph" w:styleId="Textkrper-Zeileneinzug">
     <w:name w:val="Body Text Indent"/>
-    <w:basedOn w:val="Normal"/>
-    <w:link w:val="RetraitcorpsdetexteCar"/>
+    <w:basedOn w:val="Standard"/>
+    <w:link w:val="Textkrper-ZeileneinzugZchn"/>
     <w:pPr>
       <w:spacing w:after="120"/>
       <w:ind w:left="360"/>
     </w:pPr>
   </w:style>
-  <w:style w:type="character" w:customStyle="1" w:styleId="RetraitcorpsdetexteCar">
-    <w:name w:val="Retrait corps de texte Car"/>
-    <w:basedOn w:val="Policepardfaut"/>
-    <w:link w:val="Retraitcorpsdetexte"/>
+  <w:style w:type="character" w:customStyle="1" w:styleId="Textkrper-ZeileneinzugZchn">
+    <w:name w:val="Textkörper-Zeileneinzug Zchn"/>
+    <w:basedOn w:val="Absatz-Standardschriftart"/>
+    <w:link w:val="Textkrper-Zeileneinzug"/>
     <w:rPr>
       <w:rFonts w:ascii="Linux Libertine" w:eastAsiaTheme="minorHAnsi" w:hAnsi="Linux Libertine" w:cstheme="minorBidi"/>
       <w:sz w:val="18"/>
@@ -18815,19 +18801,19 @@
       <w:lang w:val="en-US" w:eastAsia="en-US"/>
     </w:rPr>
   </w:style>
-  <w:style w:type="paragraph" w:styleId="Retraitcorpset1relig">
+  <w:style w:type="paragraph" w:styleId="Textkrper-Erstzeileneinzug2">
     <w:name w:val="Body Text First Indent 2"/>
-    <w:basedOn w:val="Retraitcorpsdetexte"/>
-    <w:link w:val="Retraitcorpset1religCar"/>
+    <w:basedOn w:val="Textkrper-Zeileneinzug"/>
+    <w:link w:val="Textkrper-Erstzeileneinzug2Zchn"/>
     <w:pPr>
       <w:spacing w:after="0"/>
       <w:ind w:firstLine="360"/>
     </w:pPr>
   </w:style>
-  <w:style w:type="character" w:customStyle="1" w:styleId="Retraitcorpset1religCar">
-    <w:name w:val="Retrait corps et 1re lig. Car"/>
-    <w:basedOn w:val="RetraitcorpsdetexteCar"/>
-    <w:link w:val="Retraitcorpset1relig"/>
+  <w:style w:type="character" w:customStyle="1" w:styleId="Textkrper-Erstzeileneinzug2Zchn">
+    <w:name w:val="Textkörper-Erstzeileneinzug 2 Zchn"/>
+    <w:basedOn w:val="Textkrper-ZeileneinzugZchn"/>
+    <w:link w:val="Textkrper-Erstzeileneinzug2"/>
     <w:rPr>
       <w:rFonts w:ascii="Linux Libertine" w:eastAsiaTheme="minorHAnsi" w:hAnsi="Linux Libertine" w:cstheme="minorBidi"/>
       <w:sz w:val="18"/>
@@ -18835,19 +18821,19 @@
       <w:lang w:val="en-US" w:eastAsia="en-US"/>
     </w:rPr>
   </w:style>
-  <w:style w:type="paragraph" w:styleId="Retraitcorpsdetexte2">
+  <w:style w:type="paragraph" w:styleId="Textkrper-Einzug2">
     <w:name w:val="Body Text Indent 2"/>
-    <w:basedOn w:val="Normal"/>
-    <w:link w:val="Retraitcorpsdetexte2Car"/>
+    <w:basedOn w:val="Standard"/>
+    <w:link w:val="Textkrper-Einzug2Zchn"/>
     <w:pPr>
       <w:spacing w:after="120" w:line="480" w:lineRule="auto"/>
       <w:ind w:left="360"/>
     </w:pPr>
   </w:style>
-  <w:style w:type="character" w:customStyle="1" w:styleId="Retraitcorpsdetexte2Car">
-    <w:name w:val="Retrait corps de texte 2 Car"/>
-    <w:basedOn w:val="Policepardfaut"/>
-    <w:link w:val="Retraitcorpsdetexte2"/>
+  <w:style w:type="character" w:customStyle="1" w:styleId="Textkrper-Einzug2Zchn">
+    <w:name w:val="Textkörper-Einzug 2 Zchn"/>
+    <w:basedOn w:val="Absatz-Standardschriftart"/>
+    <w:link w:val="Textkrper-Einzug2"/>
     <w:rPr>
       <w:rFonts w:ascii="Linux Libertine" w:eastAsiaTheme="minorHAnsi" w:hAnsi="Linux Libertine" w:cstheme="minorBidi"/>
       <w:sz w:val="18"/>
@@ -18855,10 +18841,10 @@
       <w:lang w:val="en-US" w:eastAsia="en-US"/>
     </w:rPr>
   </w:style>
-  <w:style w:type="paragraph" w:styleId="Retraitcorpsdetexte3">
+  <w:style w:type="paragraph" w:styleId="Textkrper-Einzug3">
     <w:name w:val="Body Text Indent 3"/>
-    <w:basedOn w:val="Normal"/>
-    <w:link w:val="Retraitcorpsdetexte3Car"/>
+    <w:basedOn w:val="Standard"/>
+    <w:link w:val="Textkrper-Einzug3Zchn"/>
     <w:pPr>
       <w:spacing w:after="120"/>
       <w:ind w:left="360"/>
@@ -18868,10 +18854,10 @@
       <w:szCs w:val="16"/>
     </w:rPr>
   </w:style>
-  <w:style w:type="character" w:customStyle="1" w:styleId="Retraitcorpsdetexte3Car">
-    <w:name w:val="Retrait corps de texte 3 Car"/>
-    <w:basedOn w:val="Policepardfaut"/>
-    <w:link w:val="Retraitcorpsdetexte3"/>
+  <w:style w:type="character" w:customStyle="1" w:styleId="Textkrper-Einzug3Zchn">
+    <w:name w:val="Textkörper-Einzug 3 Zchn"/>
+    <w:basedOn w:val="Absatz-Standardschriftart"/>
+    <w:link w:val="Textkrper-Einzug3"/>
     <w:rPr>
       <w:rFonts w:ascii="Linux Libertine" w:eastAsiaTheme="minorHAnsi" w:hAnsi="Linux Libertine" w:cstheme="minorBidi"/>
       <w:sz w:val="16"/>
@@ -18879,18 +18865,18 @@
       <w:lang w:val="en-US" w:eastAsia="en-US"/>
     </w:rPr>
   </w:style>
-  <w:style w:type="paragraph" w:styleId="Formuledepolitesse">
+  <w:style w:type="paragraph" w:styleId="Gruformel">
     <w:name w:val="Closing"/>
-    <w:basedOn w:val="Normal"/>
-    <w:link w:val="FormuledepolitesseCar"/>
+    <w:basedOn w:val="Standard"/>
+    <w:link w:val="GruformelZchn"/>
     <w:pPr>
       <w:ind w:left="4320"/>
     </w:pPr>
   </w:style>
-  <w:style w:type="character" w:customStyle="1" w:styleId="FormuledepolitesseCar">
-    <w:name w:val="Formule de politesse Car"/>
-    <w:basedOn w:val="Policepardfaut"/>
-    <w:link w:val="Formuledepolitesse"/>
+  <w:style w:type="character" w:customStyle="1" w:styleId="GruformelZchn">
+    <w:name w:val="Grußformel Zchn"/>
+    <w:basedOn w:val="Absatz-Standardschriftart"/>
+    <w:link w:val="Gruformel"/>
     <w:rPr>
       <w:rFonts w:ascii="Linux Libertine" w:eastAsiaTheme="minorHAnsi" w:hAnsi="Linux Libertine" w:cstheme="minorBidi"/>
       <w:sz w:val="18"/>
@@ -18898,16 +18884,16 @@
       <w:lang w:val="en-US" w:eastAsia="en-US"/>
     </w:rPr>
   </w:style>
-  <w:style w:type="paragraph" w:styleId="Date">
+  <w:style w:type="paragraph" w:styleId="Datum">
     <w:name w:val="Date"/>
-    <w:basedOn w:val="Normal"/>
-    <w:next w:val="Normal"/>
-    <w:link w:val="DateCar"/>
-  </w:style>
-  <w:style w:type="character" w:customStyle="1" w:styleId="DateCar">
-    <w:name w:val="Date Car"/>
-    <w:basedOn w:val="Policepardfaut"/>
-    <w:link w:val="Date"/>
+    <w:basedOn w:val="Standard"/>
+    <w:next w:val="Standard"/>
+    <w:link w:val="DatumZchn"/>
+  </w:style>
+  <w:style w:type="character" w:customStyle="1" w:styleId="DatumZchn">
+    <w:name w:val="Datum Zchn"/>
+    <w:basedOn w:val="Absatz-Standardschriftart"/>
+    <w:link w:val="Datum"/>
     <w:rPr>
       <w:rFonts w:ascii="Linux Libertine" w:eastAsiaTheme="minorHAnsi" w:hAnsi="Linux Libertine" w:cstheme="minorBidi"/>
       <w:sz w:val="18"/>
@@ -18915,20 +18901,20 @@
       <w:lang w:val="en-US" w:eastAsia="en-US"/>
     </w:rPr>
   </w:style>
-  <w:style w:type="paragraph" w:styleId="Explorateurdedocuments">
+  <w:style w:type="paragraph" w:styleId="Dokumentstruktur">
     <w:name w:val="Document Map"/>
-    <w:basedOn w:val="Normal"/>
-    <w:link w:val="ExplorateurdedocumentsCar"/>
+    <w:basedOn w:val="Standard"/>
+    <w:link w:val="DokumentstrukturZchn"/>
     <w:rPr>
       <w:rFonts w:ascii="Tahoma" w:hAnsi="Tahoma" w:cs="Tahoma"/>
       <w:sz w:val="16"/>
       <w:szCs w:val="16"/>
     </w:rPr>
   </w:style>
-  <w:style w:type="character" w:customStyle="1" w:styleId="ExplorateurdedocumentsCar">
-    <w:name w:val="Explorateur de documents Car"/>
-    <w:basedOn w:val="Policepardfaut"/>
-    <w:link w:val="Explorateurdedocuments"/>
+  <w:style w:type="character" w:customStyle="1" w:styleId="DokumentstrukturZchn">
+    <w:name w:val="Dokumentstruktur Zchn"/>
+    <w:basedOn w:val="Absatz-Standardschriftart"/>
+    <w:link w:val="Dokumentstruktur"/>
     <w:rPr>
       <w:rFonts w:ascii="Tahoma" w:eastAsiaTheme="minorHAnsi" w:hAnsi="Tahoma" w:cs="Tahoma"/>
       <w:sz w:val="16"/>
@@ -18936,15 +18922,15 @@
       <w:lang w:val="en-US" w:eastAsia="en-US"/>
     </w:rPr>
   </w:style>
-  <w:style w:type="paragraph" w:styleId="Signaturelectronique">
+  <w:style w:type="paragraph" w:styleId="E-Mail-Signatur">
     <w:name w:val="E-mail Signature"/>
-    <w:basedOn w:val="Normal"/>
-    <w:link w:val="SignaturelectroniqueCar"/>
-  </w:style>
-  <w:style w:type="character" w:customStyle="1" w:styleId="SignaturelectroniqueCar">
-    <w:name w:val="Signature électronique Car"/>
-    <w:basedOn w:val="Policepardfaut"/>
-    <w:link w:val="Signaturelectronique"/>
+    <w:basedOn w:val="Standard"/>
+    <w:link w:val="E-Mail-SignaturZchn"/>
+  </w:style>
+  <w:style w:type="character" w:customStyle="1" w:styleId="E-Mail-SignaturZchn">
+    <w:name w:val="E-Mail-Signatur Zchn"/>
+    <w:basedOn w:val="Absatz-Standardschriftart"/>
+    <w:link w:val="E-Mail-Signatur"/>
     <w:rPr>
       <w:rFonts w:ascii="Linux Libertine" w:eastAsiaTheme="minorHAnsi" w:hAnsi="Linux Libertine" w:cstheme="minorBidi"/>
       <w:sz w:val="18"/>
@@ -18952,9 +18938,9 @@
       <w:lang w:val="en-US" w:eastAsia="en-US"/>
     </w:rPr>
   </w:style>
-  <w:style w:type="paragraph" w:styleId="Adressedestinataire">
+  <w:style w:type="paragraph" w:styleId="Umschlagadresse">
     <w:name w:val="envelope address"/>
-    <w:basedOn w:val="Normal"/>
+    <w:basedOn w:val="Standard"/>
     <w:pPr>
       <w:framePr w:w="7920" w:h="1980" w:hRule="exact" w:hSpace="180" w:wrap="auto" w:hAnchor="page" w:xAlign="center" w:yAlign="bottom"/>
       <w:ind w:left="2880"/>
@@ -18965,28 +18951,28 @@
       <w:szCs w:val="24"/>
     </w:rPr>
   </w:style>
-  <w:style w:type="paragraph" w:styleId="Adresseexpditeur">
+  <w:style w:type="paragraph" w:styleId="Umschlagabsenderadresse">
     <w:name w:val="envelope return"/>
-    <w:basedOn w:val="Normal"/>
+    <w:basedOn w:val="Standard"/>
     <w:rPr>
       <w:rFonts w:asciiTheme="majorHAnsi" w:eastAsiaTheme="majorEastAsia" w:hAnsiTheme="majorHAnsi" w:cstheme="majorBidi"/>
       <w:sz w:val="20"/>
       <w:szCs w:val="20"/>
     </w:rPr>
   </w:style>
-  <w:style w:type="paragraph" w:styleId="AdresseHTML">
+  <w:style w:type="paragraph" w:styleId="HTMLAdresse">
     <w:name w:val="HTML Address"/>
-    <w:basedOn w:val="Normal"/>
-    <w:link w:val="AdresseHTMLCar"/>
+    <w:basedOn w:val="Standard"/>
+    <w:link w:val="HTMLAdresseZchn"/>
     <w:rPr>
       <w:i/>
       <w:iCs/>
     </w:rPr>
   </w:style>
-  <w:style w:type="character" w:customStyle="1" w:styleId="AdresseHTMLCar">
-    <w:name w:val="Adresse HTML Car"/>
-    <w:basedOn w:val="Policepardfaut"/>
-    <w:link w:val="AdresseHTML"/>
+  <w:style w:type="character" w:customStyle="1" w:styleId="HTMLAdresseZchn">
+    <w:name w:val="HTML Adresse Zchn"/>
+    <w:basedOn w:val="Absatz-Standardschriftart"/>
+    <w:link w:val="HTMLAdresse"/>
     <w:rPr>
       <w:rFonts w:ascii="Linux Libertine" w:eastAsiaTheme="minorHAnsi" w:hAnsi="Linux Libertine" w:cstheme="minorBidi"/>
       <w:i/>
@@ -18996,10 +18982,10 @@
       <w:lang w:val="en-US" w:eastAsia="en-US"/>
     </w:rPr>
   </w:style>
-  <w:style w:type="paragraph" w:styleId="PrformatHTML">
+  <w:style w:type="paragraph" w:styleId="HTMLVorformatiert">
     <w:name w:val="HTML Preformatted"/>
-    <w:basedOn w:val="Normal"/>
-    <w:link w:val="PrformatHTMLCar"/>
+    <w:basedOn w:val="Standard"/>
+    <w:link w:val="HTMLVorformatiertZchn"/>
     <w:uiPriority w:val="99"/>
     <w:rPr>
       <w:rFonts w:ascii="Consolas" w:hAnsi="Consolas" w:cs="Consolas"/>
@@ -19007,10 +18993,10 @@
       <w:szCs w:val="20"/>
     </w:rPr>
   </w:style>
-  <w:style w:type="character" w:customStyle="1" w:styleId="PrformatHTMLCar">
-    <w:name w:val="Préformaté HTML Car"/>
-    <w:basedOn w:val="Policepardfaut"/>
-    <w:link w:val="PrformatHTML"/>
+  <w:style w:type="character" w:customStyle="1" w:styleId="HTMLVorformatiertZchn">
+    <w:name w:val="HTML Vorformatiert Zchn"/>
+    <w:basedOn w:val="Absatz-Standardschriftart"/>
+    <w:link w:val="HTMLVorformatiert"/>
     <w:uiPriority w:val="99"/>
     <w:rPr>
       <w:rFonts w:ascii="Consolas" w:eastAsiaTheme="minorHAnsi" w:hAnsi="Consolas" w:cs="Consolas"/>
@@ -19019,8 +19005,8 @@
   </w:style>
   <w:style w:type="paragraph" w:styleId="Index10">
     <w:name w:val="index 1"/>
-    <w:basedOn w:val="Normal"/>
-    <w:next w:val="Normal"/>
+    <w:basedOn w:val="Standard"/>
+    <w:next w:val="Standard"/>
     <w:autoRedefine/>
     <w:pPr>
       <w:ind w:left="180" w:hanging="180"/>
@@ -19028,8 +19014,8 @@
   </w:style>
   <w:style w:type="paragraph" w:styleId="Index20">
     <w:name w:val="index 2"/>
-    <w:basedOn w:val="Normal"/>
-    <w:next w:val="Normal"/>
+    <w:basedOn w:val="Standard"/>
+    <w:next w:val="Standard"/>
     <w:autoRedefine/>
     <w:pPr>
       <w:ind w:left="360" w:hanging="180"/>
@@ -19037,8 +19023,8 @@
   </w:style>
   <w:style w:type="paragraph" w:styleId="Index30">
     <w:name w:val="index 3"/>
-    <w:basedOn w:val="Normal"/>
-    <w:next w:val="Normal"/>
+    <w:basedOn w:val="Standard"/>
+    <w:next w:val="Standard"/>
     <w:autoRedefine/>
     <w:pPr>
       <w:ind w:left="540" w:hanging="180"/>
@@ -19046,8 +19032,8 @@
   </w:style>
   <w:style w:type="paragraph" w:styleId="Index40">
     <w:name w:val="index 4"/>
-    <w:basedOn w:val="Normal"/>
-    <w:next w:val="Normal"/>
+    <w:basedOn w:val="Standard"/>
+    <w:next w:val="Standard"/>
     <w:autoRedefine/>
     <w:pPr>
       <w:ind w:left="720" w:hanging="180"/>
@@ -19055,8 +19041,8 @@
   </w:style>
   <w:style w:type="paragraph" w:styleId="Index5">
     <w:name w:val="index 5"/>
-    <w:basedOn w:val="Normal"/>
-    <w:next w:val="Normal"/>
+    <w:basedOn w:val="Standard"/>
+    <w:next w:val="Standard"/>
     <w:autoRedefine/>
     <w:pPr>
       <w:ind w:left="900" w:hanging="180"/>
@@ -19064,8 +19050,8 @@
   </w:style>
   <w:style w:type="paragraph" w:styleId="Index6">
     <w:name w:val="index 6"/>
-    <w:basedOn w:val="Normal"/>
-    <w:next w:val="Normal"/>
+    <w:basedOn w:val="Standard"/>
+    <w:next w:val="Standard"/>
     <w:autoRedefine/>
     <w:pPr>
       <w:ind w:left="1080" w:hanging="180"/>
@@ -19073,8 +19059,8 @@
   </w:style>
   <w:style w:type="paragraph" w:styleId="Index7">
     <w:name w:val="index 7"/>
-    <w:basedOn w:val="Normal"/>
-    <w:next w:val="Normal"/>
+    <w:basedOn w:val="Standard"/>
+    <w:next w:val="Standard"/>
     <w:autoRedefine/>
     <w:pPr>
       <w:ind w:left="1260" w:hanging="180"/>
@@ -19082,8 +19068,8 @@
   </w:style>
   <w:style w:type="paragraph" w:styleId="Index8">
     <w:name w:val="index 8"/>
-    <w:basedOn w:val="Normal"/>
-    <w:next w:val="Normal"/>
+    <w:basedOn w:val="Standard"/>
+    <w:next w:val="Standard"/>
     <w:autoRedefine/>
     <w:pPr>
       <w:ind w:left="1440" w:hanging="180"/>
@@ -19091,16 +19077,16 @@
   </w:style>
   <w:style w:type="paragraph" w:styleId="Index9">
     <w:name w:val="index 9"/>
-    <w:basedOn w:val="Normal"/>
-    <w:next w:val="Normal"/>
+    <w:basedOn w:val="Standard"/>
+    <w:next w:val="Standard"/>
     <w:autoRedefine/>
     <w:pPr>
       <w:ind w:left="1620" w:hanging="180"/>
     </w:pPr>
   </w:style>
-  <w:style w:type="paragraph" w:styleId="Titreindex">
+  <w:style w:type="paragraph" w:styleId="Indexberschrift">
     <w:name w:val="index heading"/>
-    <w:basedOn w:val="Normal"/>
+    <w:basedOn w:val="Standard"/>
     <w:next w:val="Index10"/>
     <w:rPr>
       <w:rFonts w:asciiTheme="majorHAnsi" w:eastAsiaTheme="majorEastAsia" w:hAnsiTheme="majorHAnsi" w:cstheme="majorBidi"/>
@@ -19108,11 +19094,11 @@
       <w:bCs/>
     </w:rPr>
   </w:style>
-  <w:style w:type="paragraph" w:styleId="Citationintense">
+  <w:style w:type="paragraph" w:styleId="IntensivesZitat">
     <w:name w:val="Intense Quote"/>
-    <w:basedOn w:val="Normal"/>
-    <w:next w:val="Normal"/>
-    <w:link w:val="CitationintenseCar"/>
+    <w:basedOn w:val="Standard"/>
+    <w:next w:val="Standard"/>
+    <w:link w:val="IntensivesZitatZchn"/>
     <w:uiPriority w:val="30"/>
     <w:qFormat/>
     <w:pPr>
@@ -19130,10 +19116,10 @@
       <w:color w:val="4F81BD" w:themeColor="accent1"/>
     </w:rPr>
   </w:style>
-  <w:style w:type="character" w:customStyle="1" w:styleId="CitationintenseCar">
-    <w:name w:val="Citation intense Car"/>
-    <w:basedOn w:val="Policepardfaut"/>
-    <w:link w:val="Citationintense"/>
+  <w:style w:type="character" w:customStyle="1" w:styleId="IntensivesZitatZchn">
+    <w:name w:val="Intensives Zitat Zchn"/>
+    <w:basedOn w:val="Absatz-Standardschriftart"/>
+    <w:link w:val="IntensivesZitat"/>
     <w:uiPriority w:val="30"/>
     <w:rPr>
       <w:rFonts w:ascii="Linux Libertine" w:eastAsiaTheme="minorHAnsi" w:hAnsi="Linux Libertine" w:cstheme="minorBidi"/>
@@ -19149,7 +19135,7 @@
   </w:style>
   <w:style w:type="paragraph" w:styleId="Liste">
     <w:name w:val="List"/>
-    <w:basedOn w:val="Normal"/>
+    <w:basedOn w:val="Standard"/>
     <w:pPr>
       <w:ind w:left="360" w:hanging="360"/>
       <w:contextualSpacing/>
@@ -19157,7 +19143,7 @@
   </w:style>
   <w:style w:type="paragraph" w:styleId="Liste2">
     <w:name w:val="List 2"/>
-    <w:basedOn w:val="Normal"/>
+    <w:basedOn w:val="Standard"/>
     <w:pPr>
       <w:ind w:left="720" w:hanging="360"/>
       <w:contextualSpacing/>
@@ -19165,7 +19151,7 @@
   </w:style>
   <w:style w:type="paragraph" w:styleId="Liste3">
     <w:name w:val="List 3"/>
-    <w:basedOn w:val="Normal"/>
+    <w:basedOn w:val="Standard"/>
     <w:pPr>
       <w:ind w:left="1080" w:hanging="360"/>
       <w:contextualSpacing/>
@@ -19173,7 +19159,7 @@
   </w:style>
   <w:style w:type="paragraph" w:styleId="Liste4">
     <w:name w:val="List 4"/>
-    <w:basedOn w:val="Normal"/>
+    <w:basedOn w:val="Standard"/>
     <w:pPr>
       <w:ind w:left="1440" w:hanging="360"/>
       <w:contextualSpacing/>
@@ -19181,15 +19167,15 @@
   </w:style>
   <w:style w:type="paragraph" w:styleId="Liste5">
     <w:name w:val="List 5"/>
-    <w:basedOn w:val="Normal"/>
+    <w:basedOn w:val="Standard"/>
     <w:pPr>
       <w:ind w:left="1800" w:hanging="360"/>
       <w:contextualSpacing/>
     </w:pPr>
   </w:style>
-  <w:style w:type="paragraph" w:styleId="Listepuces">
+  <w:style w:type="paragraph" w:styleId="Aufzhlungszeichen">
     <w:name w:val="List Bullet"/>
-    <w:basedOn w:val="Normal"/>
+    <w:basedOn w:val="Standard"/>
     <w:pPr>
       <w:numPr>
         <w:numId w:val="10"/>
@@ -19197,9 +19183,9 @@
       <w:contextualSpacing/>
     </w:pPr>
   </w:style>
-  <w:style w:type="paragraph" w:styleId="Listepuces2">
+  <w:style w:type="paragraph" w:styleId="Aufzhlungszeichen2">
     <w:name w:val="List Bullet 2"/>
-    <w:basedOn w:val="Normal"/>
+    <w:basedOn w:val="Standard"/>
     <w:pPr>
       <w:numPr>
         <w:numId w:val="11"/>
@@ -19207,9 +19193,9 @@
       <w:contextualSpacing/>
     </w:pPr>
   </w:style>
-  <w:style w:type="paragraph" w:styleId="Listepuces3">
+  <w:style w:type="paragraph" w:styleId="Aufzhlungszeichen3">
     <w:name w:val="List Bullet 3"/>
-    <w:basedOn w:val="Normal"/>
+    <w:basedOn w:val="Standard"/>
     <w:pPr>
       <w:numPr>
         <w:numId w:val="12"/>
@@ -19217,9 +19203,9 @@
       <w:contextualSpacing/>
     </w:pPr>
   </w:style>
-  <w:style w:type="paragraph" w:styleId="Listepuces4">
+  <w:style w:type="paragraph" w:styleId="Aufzhlungszeichen4">
     <w:name w:val="List Bullet 4"/>
-    <w:basedOn w:val="Normal"/>
+    <w:basedOn w:val="Standard"/>
     <w:pPr>
       <w:numPr>
         <w:numId w:val="13"/>
@@ -19227,9 +19213,9 @@
       <w:contextualSpacing/>
     </w:pPr>
   </w:style>
-  <w:style w:type="paragraph" w:styleId="Listepuces5">
+  <w:style w:type="paragraph" w:styleId="Aufzhlungszeichen5">
     <w:name w:val="List Bullet 5"/>
-    <w:basedOn w:val="Normal"/>
+    <w:basedOn w:val="Standard"/>
     <w:pPr>
       <w:numPr>
         <w:numId w:val="14"/>
@@ -19237,54 +19223,54 @@
       <w:contextualSpacing/>
     </w:pPr>
   </w:style>
-  <w:style w:type="paragraph" w:styleId="Listecontinue">
+  <w:style w:type="paragraph" w:styleId="Listenfortsetzung">
     <w:name w:val="List Continue"/>
-    <w:basedOn w:val="Normal"/>
+    <w:basedOn w:val="Standard"/>
     <w:pPr>
       <w:spacing w:after="120"/>
       <w:ind w:left="360"/>
       <w:contextualSpacing/>
     </w:pPr>
   </w:style>
-  <w:style w:type="paragraph" w:styleId="Listecontinue2">
+  <w:style w:type="paragraph" w:styleId="Listenfortsetzung2">
     <w:name w:val="List Continue 2"/>
-    <w:basedOn w:val="Normal"/>
+    <w:basedOn w:val="Standard"/>
     <w:pPr>
       <w:spacing w:after="120"/>
       <w:ind w:left="720"/>
       <w:contextualSpacing/>
     </w:pPr>
   </w:style>
-  <w:style w:type="paragraph" w:styleId="Listecontinue3">
+  <w:style w:type="paragraph" w:styleId="Listenfortsetzung3">
     <w:name w:val="List Continue 3"/>
-    <w:basedOn w:val="Normal"/>
+    <w:basedOn w:val="Standard"/>
     <w:pPr>
       <w:spacing w:after="120"/>
       <w:ind w:left="1080"/>
       <w:contextualSpacing/>
     </w:pPr>
   </w:style>
-  <w:style w:type="paragraph" w:styleId="Listecontinue4">
+  <w:style w:type="paragraph" w:styleId="Listenfortsetzung4">
     <w:name w:val="List Continue 4"/>
-    <w:basedOn w:val="Normal"/>
+    <w:basedOn w:val="Standard"/>
     <w:pPr>
       <w:spacing w:after="120"/>
       <w:ind w:left="1440"/>
       <w:contextualSpacing/>
     </w:pPr>
   </w:style>
-  <w:style w:type="paragraph" w:styleId="Listecontinue5">
+  <w:style w:type="paragraph" w:styleId="Listenfortsetzung5">
     <w:name w:val="List Continue 5"/>
-    <w:basedOn w:val="Normal"/>
+    <w:basedOn w:val="Standard"/>
     <w:pPr>
       <w:spacing w:after="120"/>
       <w:ind w:left="1800"/>
       <w:contextualSpacing/>
     </w:pPr>
   </w:style>
-  <w:style w:type="paragraph" w:styleId="Listenumros">
+  <w:style w:type="paragraph" w:styleId="Listennummer">
     <w:name w:val="List Number"/>
-    <w:basedOn w:val="Normal"/>
+    <w:basedOn w:val="Standard"/>
     <w:pPr>
       <w:numPr>
         <w:numId w:val="15"/>
@@ -19292,9 +19278,9 @@
       <w:contextualSpacing/>
     </w:pPr>
   </w:style>
-  <w:style w:type="paragraph" w:styleId="Listenumros2">
+  <w:style w:type="paragraph" w:styleId="Listennummer2">
     <w:name w:val="List Number 2"/>
-    <w:basedOn w:val="Normal"/>
+    <w:basedOn w:val="Standard"/>
     <w:pPr>
       <w:numPr>
         <w:numId w:val="16"/>
@@ -19302,9 +19288,9 @@
       <w:contextualSpacing/>
     </w:pPr>
   </w:style>
-  <w:style w:type="paragraph" w:styleId="Listenumros3">
+  <w:style w:type="paragraph" w:styleId="Listennummer3">
     <w:name w:val="List Number 3"/>
-    <w:basedOn w:val="Normal"/>
+    <w:basedOn w:val="Standard"/>
     <w:pPr>
       <w:numPr>
         <w:numId w:val="17"/>
@@ -19312,9 +19298,9 @@
       <w:contextualSpacing/>
     </w:pPr>
   </w:style>
-  <w:style w:type="paragraph" w:styleId="Listenumros4">
+  <w:style w:type="paragraph" w:styleId="Listennummer4">
     <w:name w:val="List Number 4"/>
-    <w:basedOn w:val="Normal"/>
+    <w:basedOn w:val="Standard"/>
     <w:pPr>
       <w:numPr>
         <w:numId w:val="18"/>
@@ -19322,9 +19308,9 @@
       <w:contextualSpacing/>
     </w:pPr>
   </w:style>
-  <w:style w:type="paragraph" w:styleId="Listenumros5">
+  <w:style w:type="paragraph" w:styleId="Listennummer5">
     <w:name w:val="List Number 5"/>
-    <w:basedOn w:val="Normal"/>
+    <w:basedOn w:val="Standard"/>
     <w:pPr>
       <w:numPr>
         <w:numId w:val="19"/>
@@ -19332,9 +19318,9 @@
       <w:contextualSpacing/>
     </w:pPr>
   </w:style>
-  <w:style w:type="paragraph" w:styleId="Textedemacro">
+  <w:style w:type="paragraph" w:styleId="Makrotext">
     <w:name w:val="macro"/>
-    <w:link w:val="TextedemacroCar"/>
+    <w:link w:val="MakrotextZchn"/>
     <w:pPr>
       <w:tabs>
         <w:tab w:val="left" w:pos="480"/>
@@ -19355,19 +19341,19 @@
       <w:lang w:val="en-US" w:eastAsia="en-US"/>
     </w:rPr>
   </w:style>
-  <w:style w:type="character" w:customStyle="1" w:styleId="TextedemacroCar">
-    <w:name w:val="Texte de macro Car"/>
-    <w:basedOn w:val="Policepardfaut"/>
-    <w:link w:val="Textedemacro"/>
+  <w:style w:type="character" w:customStyle="1" w:styleId="MakrotextZchn">
+    <w:name w:val="Makrotext Zchn"/>
+    <w:basedOn w:val="Absatz-Standardschriftart"/>
+    <w:link w:val="Makrotext"/>
     <w:rPr>
       <w:rFonts w:ascii="Consolas" w:eastAsiaTheme="minorHAnsi" w:hAnsi="Consolas" w:cs="Consolas"/>
       <w:lang w:val="en-US" w:eastAsia="en-US"/>
     </w:rPr>
   </w:style>
-  <w:style w:type="paragraph" w:styleId="En-ttedemessage">
+  <w:style w:type="paragraph" w:styleId="Nachrichtenkopf">
     <w:name w:val="Message Header"/>
-    <w:basedOn w:val="Normal"/>
-    <w:link w:val="En-ttedemessageCar"/>
+    <w:basedOn w:val="Standard"/>
+    <w:link w:val="NachrichtenkopfZchn"/>
     <w:pPr>
       <w:pBdr>
         <w:top w:val="single" w:sz="6" w:space="1" w:color="auto"/>
@@ -19384,10 +19370,10 @@
       <w:szCs w:val="24"/>
     </w:rPr>
   </w:style>
-  <w:style w:type="character" w:customStyle="1" w:styleId="En-ttedemessageCar">
-    <w:name w:val="En-tête de message Car"/>
-    <w:basedOn w:val="Policepardfaut"/>
-    <w:link w:val="En-ttedemessage"/>
+  <w:style w:type="character" w:customStyle="1" w:styleId="NachrichtenkopfZchn">
+    <w:name w:val="Nachrichtenkopf Zchn"/>
+    <w:basedOn w:val="Absatz-Standardschriftart"/>
+    <w:link w:val="Nachrichtenkopf"/>
     <w:rPr>
       <w:rFonts w:asciiTheme="majorHAnsi" w:eastAsiaTheme="majorEastAsia" w:hAnsiTheme="majorHAnsi" w:cstheme="majorBidi"/>
       <w:sz w:val="24"/>
@@ -19396,23 +19382,23 @@
       <w:lang w:val="en-US" w:eastAsia="en-US"/>
     </w:rPr>
   </w:style>
-  <w:style w:type="paragraph" w:styleId="Retraitnormal">
+  <w:style w:type="paragraph" w:styleId="Standardeinzug">
     <w:name w:val="Normal Indent"/>
-    <w:basedOn w:val="Normal"/>
+    <w:basedOn w:val="Standard"/>
     <w:pPr>
       <w:ind w:left="720"/>
     </w:pPr>
   </w:style>
-  <w:style w:type="paragraph" w:styleId="Titredenote">
+  <w:style w:type="paragraph" w:styleId="Fu-Endnotenberschrift">
     <w:name w:val="Note Heading"/>
-    <w:basedOn w:val="Normal"/>
-    <w:next w:val="Normal"/>
-    <w:link w:val="TitredenoteCar"/>
-  </w:style>
-  <w:style w:type="character" w:customStyle="1" w:styleId="TitredenoteCar">
-    <w:name w:val="Titre de note Car"/>
-    <w:basedOn w:val="Policepardfaut"/>
-    <w:link w:val="Titredenote"/>
+    <w:basedOn w:val="Standard"/>
+    <w:next w:val="Standard"/>
+    <w:link w:val="Fu-EndnotenberschriftZchn"/>
+  </w:style>
+  <w:style w:type="character" w:customStyle="1" w:styleId="Fu-EndnotenberschriftZchn">
+    <w:name w:val="Fuß/-Endnotenüberschrift Zchn"/>
+    <w:basedOn w:val="Absatz-Standardschriftart"/>
+    <w:link w:val="Fu-Endnotenberschrift"/>
     <w:rPr>
       <w:rFonts w:ascii="Linux Libertine" w:eastAsiaTheme="minorHAnsi" w:hAnsi="Linux Libertine" w:cstheme="minorBidi"/>
       <w:sz w:val="18"/>
@@ -19420,20 +19406,20 @@
       <w:lang w:val="en-US" w:eastAsia="en-US"/>
     </w:rPr>
   </w:style>
-  <w:style w:type="paragraph" w:styleId="Textebrut">
+  <w:style w:type="paragraph" w:styleId="NurText">
     <w:name w:val="Plain Text"/>
-    <w:basedOn w:val="Normal"/>
-    <w:link w:val="TextebrutCar"/>
+    <w:basedOn w:val="Standard"/>
+    <w:link w:val="NurTextZchn"/>
     <w:rPr>
       <w:rFonts w:ascii="Consolas" w:hAnsi="Consolas" w:cs="Consolas"/>
       <w:sz w:val="21"/>
       <w:szCs w:val="21"/>
     </w:rPr>
   </w:style>
-  <w:style w:type="character" w:customStyle="1" w:styleId="TextebrutCar">
-    <w:name w:val="Texte brut Car"/>
-    <w:basedOn w:val="Policepardfaut"/>
-    <w:link w:val="Textebrut"/>
+  <w:style w:type="character" w:customStyle="1" w:styleId="NurTextZchn">
+    <w:name w:val="Nur Text Zchn"/>
+    <w:basedOn w:val="Absatz-Standardschriftart"/>
+    <w:link w:val="NurText"/>
     <w:rPr>
       <w:rFonts w:ascii="Consolas" w:eastAsiaTheme="minorHAnsi" w:hAnsi="Consolas" w:cs="Consolas"/>
       <w:sz w:val="21"/>
@@ -19441,18 +19427,18 @@
       <w:lang w:val="en-US" w:eastAsia="en-US"/>
     </w:rPr>
   </w:style>
-  <w:style w:type="paragraph" w:styleId="Signature">
+  <w:style w:type="paragraph" w:styleId="Unterschrift">
     <w:name w:val="Signature"/>
-    <w:basedOn w:val="Normal"/>
-    <w:link w:val="SignatureCar"/>
+    <w:basedOn w:val="Standard"/>
+    <w:link w:val="UnterschriftZchn"/>
     <w:pPr>
       <w:ind w:left="4320"/>
     </w:pPr>
   </w:style>
-  <w:style w:type="character" w:customStyle="1" w:styleId="SignatureCar">
-    <w:name w:val="Signature Car"/>
-    <w:basedOn w:val="Policepardfaut"/>
-    <w:link w:val="Signature"/>
+  <w:style w:type="character" w:customStyle="1" w:styleId="UnterschriftZchn">
+    <w:name w:val="Unterschrift Zchn"/>
+    <w:basedOn w:val="Absatz-Standardschriftart"/>
+    <w:link w:val="Unterschrift"/>
     <w:rPr>
       <w:rFonts w:ascii="Linux Libertine" w:eastAsiaTheme="minorHAnsi" w:hAnsi="Linux Libertine" w:cstheme="minorBidi"/>
       <w:sz w:val="18"/>
@@ -19460,11 +19446,11 @@
       <w:lang w:val="en-US" w:eastAsia="en-US"/>
     </w:rPr>
   </w:style>
-  <w:style w:type="paragraph" w:styleId="Titre">
+  <w:style w:type="paragraph" w:styleId="Titel">
     <w:name w:val="Title"/>
-    <w:basedOn w:val="Normal"/>
-    <w:next w:val="Normal"/>
-    <w:link w:val="TitreCar"/>
+    <w:basedOn w:val="Standard"/>
+    <w:next w:val="Standard"/>
+    <w:link w:val="TitelZchn"/>
     <w:qFormat/>
     <w:locked/>
     <w:pPr>
@@ -19483,10 +19469,10 @@
       <w:szCs w:val="52"/>
     </w:rPr>
   </w:style>
-  <w:style w:type="character" w:customStyle="1" w:styleId="TitreCar">
-    <w:name w:val="Titre Car"/>
-    <w:basedOn w:val="Policepardfaut"/>
-    <w:link w:val="Titre"/>
+  <w:style w:type="character" w:customStyle="1" w:styleId="TitelZchn">
+    <w:name w:val="Titel Zchn"/>
+    <w:basedOn w:val="Absatz-Standardschriftart"/>
+    <w:link w:val="Titel"/>
     <w:rPr>
       <w:rFonts w:asciiTheme="majorHAnsi" w:eastAsiaTheme="majorEastAsia" w:hAnsiTheme="majorHAnsi" w:cstheme="majorBidi"/>
       <w:color w:val="17365D" w:themeColor="text2" w:themeShade="BF"/>
@@ -19497,10 +19483,10 @@
       <w:lang w:val="en-US" w:eastAsia="en-US"/>
     </w:rPr>
   </w:style>
-  <w:style w:type="paragraph" w:styleId="En-ttedetabledesmatires">
+  <w:style w:type="paragraph" w:styleId="Inhaltsverzeichnisberschrift">
     <w:name w:val="TOC Heading"/>
-    <w:basedOn w:val="Titre1"/>
-    <w:next w:val="Normal"/>
+    <w:basedOn w:val="berschrift1"/>
+    <w:next w:val="Standard"/>
     <w:uiPriority w:val="39"/>
     <w:semiHidden/>
     <w:unhideWhenUsed/>
@@ -19529,7 +19515,7 @@
   </w:style>
   <w:style w:type="paragraph" w:customStyle="1" w:styleId="xmsonormal">
     <w:name w:val="x_msonormal"/>
-    <w:basedOn w:val="Normal"/>
+    <w:basedOn w:val="Standard"/>
     <w:uiPriority w:val="99"/>
     <w:semiHidden/>
     <w:rsid w:val="000019C1"/>
@@ -19541,7 +19527,7 @@
   </w:style>
   <w:style w:type="character" w:customStyle="1" w:styleId="ArticleNumber">
     <w:name w:val="ArticleNumber"/>
-    <w:basedOn w:val="Policepardfaut"/>
+    <w:basedOn w:val="Absatz-Standardschriftart"/>
     <w:uiPriority w:val="1"/>
     <w:qFormat/>
     <w:rsid w:val="00586A35"/>
@@ -19551,7 +19537,7 @@
   </w:style>
   <w:style w:type="paragraph" w:customStyle="1" w:styleId="Image">
     <w:name w:val="Image"/>
-    <w:basedOn w:val="Normal"/>
+    <w:basedOn w:val="Standard"/>
     <w:qFormat/>
     <w:rsid w:val="00586A35"/>
     <w:pPr>
@@ -19560,7 +19546,7 @@
   </w:style>
   <w:style w:type="paragraph" w:customStyle="1" w:styleId="para0">
     <w:name w:val="para"/>
-    <w:basedOn w:val="Normal"/>
+    <w:basedOn w:val="Standard"/>
     <w:qFormat/>
     <w:rsid w:val="00AA10C4"/>
     <w:pPr>
@@ -19575,12 +19561,12 @@
   </w:style>
   <w:style w:type="character" w:customStyle="1" w:styleId="text-base">
     <w:name w:val="text-base"/>
-    <w:basedOn w:val="Policepardfaut"/>
+    <w:basedOn w:val="Absatz-Standardschriftart"/>
     <w:rsid w:val="00D341FA"/>
   </w:style>
-  <w:style w:type="character" w:styleId="Mentionnonrsolue">
+  <w:style w:type="character" w:styleId="NichtaufgelsteErwhnung">
     <w:name w:val="Unresolved Mention"/>
-    <w:basedOn w:val="Policepardfaut"/>
+    <w:basedOn w:val="Absatz-Standardschriftart"/>
     <w:uiPriority w:val="99"/>
     <w:semiHidden/>
     <w:unhideWhenUsed/>
@@ -19590,7 +19576,7 @@
       <w:shd w:val="clear" w:color="auto" w:fill="E1DFDD"/>
     </w:rPr>
   </w:style>
-  <w:style w:type="paragraph" w:styleId="Rvision">
+  <w:style w:type="paragraph" w:styleId="berarbeitung">
     <w:name w:val="Revision"/>
     <w:hidden/>
     <w:uiPriority w:val="99"/>
@@ -19603,9 +19589,9 @@
       <w:lang w:val="en-US" w:eastAsia="en-US"/>
     </w:rPr>
   </w:style>
-  <w:style w:type="table" w:styleId="Tableausimple2">
+  <w:style w:type="table" w:styleId="EinfacheTabelle2">
     <w:name w:val="Plain Table 2"/>
-    <w:basedOn w:val="TableauNormal"/>
+    <w:basedOn w:val="NormaleTabelle"/>
     <w:uiPriority w:val="42"/>
     <w:rsid w:val="00DD2357"/>
     <w:tblPr>
@@ -19680,17 +19666,17 @@
       </w:tcPr>
     </w:tblStylePr>
   </w:style>
-  <w:style w:type="paragraph" w:styleId="Tabledesillustrations">
+  <w:style w:type="paragraph" w:styleId="Abbildungsverzeichnis">
     <w:name w:val="table of figures"/>
-    <w:basedOn w:val="Normal"/>
-    <w:next w:val="Normal"/>
+    <w:basedOn w:val="Standard"/>
+    <w:next w:val="Standard"/>
     <w:uiPriority w:val="99"/>
     <w:unhideWhenUsed/>
     <w:rsid w:val="0020167E"/>
   </w:style>
   <w:style w:type="paragraph" w:customStyle="1" w:styleId="pw-post-body-paragraph">
     <w:name w:val="pw-post-body-paragraph"/>
-    <w:basedOn w:val="Normal"/>
+    <w:basedOn w:val="Standard"/>
     <w:rsid w:val="00A210ED"/>
     <w:pPr>
       <w:spacing w:before="100" w:beforeAutospacing="1" w:after="100" w:afterAutospacing="1" w:line="240" w:lineRule="auto"/>
@@ -19700,12 +19686,11 @@
       <w:rFonts w:ascii="Times New Roman" w:eastAsia="Times New Roman" w:hAnsi="Times New Roman" w:cs="Times New Roman"/>
       <w:sz w:val="24"/>
       <w:szCs w:val="24"/>
-      <w:lang/>
     </w:rPr>
   </w:style>
   <w:style w:type="character" w:customStyle="1" w:styleId="y2iqfc">
     <w:name w:val="y2iqfc"/>
-    <w:basedOn w:val="Policepardfaut"/>
+    <w:basedOn w:val="Absatz-Standardschriftart"/>
     <w:rsid w:val="00F837F0"/>
   </w:style>
 </w:styles>
@@ -19997,10 +19982,6 @@
 </file>
 
 <file path=customXml/item1.xml><?xml version="1.0" encoding="utf-8"?>
-<b:Sources xmlns:b="http://schemas.openxmlformats.org/officeDocument/2006/bibliography" xmlns="http://schemas.openxmlformats.org/officeDocument/2006/bibliography" SelectedStyle="\APA.XSL" StyleName="APA"/>
-</file>
-
-<file path=customXml/item2.xml><?xml version="1.0" encoding="utf-8"?>
 <p:properties xmlns:p="http://schemas.microsoft.com/office/2006/metadata/properties" xmlns:xsi="http://www.w3.org/2001/XMLSchema-instance" xmlns:pc="http://schemas.microsoft.com/office/infopath/2007/PartnerControls">
   <documentManagement>
     <_activity xmlns="5abe197a-4f6e-4bfe-9fe2-052741b46fa3" xsi:nil="true"/>
@@ -20008,13 +19989,186 @@
 </p:properties>
 </file>
 
+<file path=customXml/item2.xml><?xml version="1.0" encoding="utf-8"?>
+<b:Sources xmlns:b="http://schemas.openxmlformats.org/officeDocument/2006/bibliography" xmlns="http://schemas.openxmlformats.org/officeDocument/2006/bibliography" SelectedStyle="\APA.XSL" StyleName="APA"/>
+</file>
+
 <file path=customXml/item3.xml><?xml version="1.0" encoding="utf-8"?>
-<?mso-contentType ?>
-<FormTemplates xmlns="http://schemas.microsoft.com/sharepoint/v3/contenttype/forms">
-  <Display>DocumentLibraryForm</Display>
-  <Edit>DocumentLibraryForm</Edit>
-  <New>DocumentLibraryForm</New>
-</FormTemplates>
+<Workflow version="v.1.13">
+  <Filtration versionrequired="True" status="DONE" StartTime="25-07-2014 13:27:04" EndTime="25-07-2014 13:28:29">
+    <Mandatory>
+      <P status="DONE" StartTime="25-07-2014 13:27:42" EndTime="25-07-2014 13:27:43">(1) * Replace leftmost and rightmost char -(hyphen) of superscript matter, into minus</P>
+      <P status="DONE" StartTime="25-07-2014 13:27:43" EndTime="25-07-2014 13:27:44">(2) * Replace all variations of degree into 'degree' symbol</P>
+      <P status="DONE" StartTime="25-07-2014 13:27:44" EndTime="25-07-2014 13:27:44">(3) * Remove unwanted blank lines</P>
+      <P status="DONE" StartTime="25-07-2014 13:27:44" EndTime="25-07-2014 13:27:44">(4) * Replace underlined 'plus' sign(s) with plus/minus symbol(s)</P>
+      <P status="DONE" StartTime="25-07-2014 13:27:44" EndTime="25-07-2014 13:27:44">(5) * Replace underlined 'Greater Than' symbol(s) with 'Greater Than or Equal To' symbol(s)</P>
+      <P status="DONE" StartTime="25-07-2014 13:27:44" EndTime="25-07-2014 13:27:45">(6) * Replace underlined 'Less Than' symbol(s) with 'Less Than or Equal To' symbol(s)</P>
+      <P status="DONE" StartTime="25-07-2014 13:27:45" EndTime="25-07-2014 13:27:46">(7) * Replace 'x' with 'multiplication' symbol</P>
+      <P status="DONE" StartTime="25-07-2014 13:27:46" EndTime="25-07-2014 13:27:46">(8) * Remove space(s) before tab</P>
+      <P status="DONE" StartTime="25-07-2014 13:27:46" EndTime="25-07-2014 13:27:46">(9) * Remove space(s) after tab</P>
+      <P status="DONE" StartTime="25-07-2014 13:27:46" EndTime="25-07-2014 13:27:47">(10) * Remove tab(s) before paragraph mark</P>
+      <P status="DONE" StartTime="25-07-2014 13:27:47" EndTime="25-07-2014 13:27:47">(11) * Remove tab(s) after paragraph mark</P>
+      <P status="DONE" StartTime="25-07-2014 13:27:47" EndTime="25-07-2014 13:27:50">(12) * Remove space(s) before paragraph mark</P>
+      <P status="DONE" StartTime="25-07-2014 13:27:50" EndTime="25-07-2014 13:27:51">(13) * Remove space(s) after paragraph mark</P>
+      <P status="DONE" StartTime="25-07-2014 13:27:51" EndTime="25-07-2014 13:27:51">(14) * Replace multiple space(s) with single space</P>
+      <P status="DONE" StartTime="25-07-2014 13:27:51" EndTime="25-07-2014 13:28:14">(16) * Replace 'single hyphen' inside page range/number range with 'double hyphen'</P>
+      <P status="DONE" StartTime="25-07-2014 13:28:14" EndTime="25-07-2014 13:28:14">(18) * Change smart quote(s) to straight quote(s)</P>
+      <P status="DONE" StartTime="25-07-2014 13:28:14" EndTime="25-07-2014 13:28:15">(19) * Change straight quote(s) to smart quote(s)</P>
+      <P status="DONE" StartTime="25-07-2014 13:28:15" EndTime="25-07-2014 13:28:15">(20) * Change three consecutive dots to Ellipsis(...)</P>
+      <P status="DONE" StartTime="25-07-2014 13:28:15" EndTime="25-07-2014 13:28:16">(22) * Remove space(s) before comma</P>
+      <P status="DONE" StartTime="25-07-2014 13:28:16" EndTime="25-07-2014 13:28:16">(23) * Remove space(s) before semicolon</P>
+      <P status="DONE" StartTime="25-07-2014 13:28:16" EndTime="25-07-2014 13:28:17">(24) * Remove space(s) before period</P>
+      <P status="DONE" StartTime="25-07-2014 13:28:17" EndTime="25-07-2014 13:28:17">(25) * Remove space(s) before closing parenthesis</P>
+      <P status="DONE" StartTime="25-07-2014 13:28:17" EndTime="25-07-2014 13:28:17">(26) * Remove space(s) after opening parenthesis</P>
+      <P status="DONE" StartTime="25-07-2014 13:28:17" EndTime="25-07-2014 13:28:18">(28) * Remove space(s) before % sign</P>
+      <P status="DONE" StartTime="25-07-2014 13:28:18" EndTime="25-07-2014 13:28:18">(29) * Remove space before Celsius or Fahrenheit sign</P>
+      <P status="DONE" StartTime="25-07-2014 13:28:18" EndTime="25-07-2014 13:28:19">(34) * Convert 'direction' sign(s) to symbol(s)</P>
+      <P status="DONE" StartTime="25-07-2014 13:28:19" EndTime="25-07-2014 13:28:20">(38) * Remove unwanted section/page/column Breaks</P>
+      <P status="DONE" StartTime="25-07-2014 13:28:20" EndTime="25-07-2014 13:28:22">(47) * Convert 'direction' arrow(s) to symbol(s)</P>
+    </Mandatory>
+    <Optional>
+      <P status="YTS">(15) * Change 'Em Dash' with --- (triple hyphen) and 'En Dash' with -- (double hyphen)</P>
+      <P status="YTS">(17) * Change 'double hyphen' inside page range/number range into 'single hyphen'</P>
+      <P status="YTS">(21) * Change hyphen (with space both side) into En Dash (with space both side)</P>
+      <P status="YTS">(27) * Remove comma from digits</P>
+      <P status="YTS">(30) * Convert tab mark(s) to standard form</P>
+      <P status="YTS">(31) * Add 'space' before and after 'equal sign'</P>
+      <P status="YTS">(32) * Move 'period' from outside closing double quote(s) to inside</P>
+      <P status="YTS">(33) * Move 'comma' from outside closing double quote(s) to inside</P>
+      <P status="YTS">(35) * Convert 'hard return' mark(s) to standard form</P>
+      <P status="YTS">(36) * Insert 'En Space' in COMMON SI and Metric units</P>
+      <P status="YTS">(37) * Insert 'En Space' for COMPLEX (&gt;550 units) SI and Metric units</P>
+      <P status="YTS">(39) * Replace Em dash with spaces on both sides to En dash with spaces on both sides</P>
+      <P status="YTS">(40) * Replace --- (Triple hyphens) with spaces on both sides to En dash with spaces on both sides</P>
+      <P status="YTS">(41) * Replace --- (Triple hyphens) without spaces on both sides to En dash with spaces on both sides</P>
+      <P status="YTS">(42) * Replace -- (Double hyphens) with spaces on both sides to En dash with spaces on both sides</P>
+      <P status="YTS">(43) * Insert 'Non-breaking Space' for COMPLEX (&gt;550 units) SI and Metric units</P>
+      <P status="YTS">(44) * Remove header and footer information</P>
+      <P status="YTS">(45) * Remove space before superscript footnote/endnote citations</P>
+      <P status="YTS">(46) * Remove Optional Hyphen Between Word</P>
+    </Optional>
+  </Filtration>
+  <BodyStyling versionrequired="True" status="DONE" StartTime="25-07-2014 13:29:21" EndTime="25-07-2014 13:33:39">
+    <TagMapping status="DONE">
+    </TagMapping>
+    <StyleMapping status="DONE">
+    </StyleMapping>
+  </BodyStyling>
+  <Reference versionrequired="True" status="DONE" StartTime="25-07-2014 13:34:10" EndTime="25-07-2014 13:37:04">
+  </Reference>
+  <CrossLinking versionrequired="True" status="YTS">
+  </CrossLinking>
+  <DOI versionrequired="True" status="YTS">
+  </DOI>
+  <Metadata versionrequired="True" status="YTS">
+    <Global>
+      <JournalID type="publisher">PRB</JournalID>
+      <JournalID type="coden">PRBMDO</JournalID>
+      <JournalID type="hwp">
+      </JournalID>
+      <JournalID type="pmc">
+      </JournalID>
+      <JournalID type="nlmta">
+      </JournalID>
+      <JournalID type="pmid">
+      </JournalID>
+      <JournalID type="pumbed">
+      </JournalID>
+      <JournalID type="doi">
+      </JournalID>
+      <JournalID type="other">
+      </JournalID>
+      <JOURNALTITLE>Physical Review B</JOURNALTITLE>
+      <JOURNALSUBTITLE>
+      </JOURNALSUBTITLE>
+      <TRANSJOURNALTITLE>
+      </TRANSJOURNALTITLE>
+      <ABBREVJOURNALTITLE>Phys. Rev. B</ABBREVJOURNALTITLE>
+      <ISSNPRINT>1098-0121</ISSNPRINT>
+      <ISSNONLINE>1550-235X</ISSNONLINE>
+      <PUBLISHERNAME>American Physical Society</PUBLISHERNAME>
+      <PUBLISHERLOCATION>
+      </PUBLISHERLOCATION>
+      <SELFURI>
+      </SELFURI>
+      <COPYRIGHTS>
+      </COPYRIGHTS>
+    </Global>
+    <OPENACCESS>
+      <OPEN_ACCESS_NO>
+      </OPEN_ACCESS_NO>
+      <OPEN_ACCESS_YES>
+      </OPEN_ACCESS_YES>
+      <OPEN_ACCESS_CC_BY>
+      </OPEN_ACCESS_CC_BY>
+      <OPEN_ACCESS_CC_BY_SA>
+      </OPEN_ACCESS_CC_BY_SA>
+      <OPEN_ACCESS_CC_BY_ND>
+      </OPEN_ACCESS_CC_BY_ND>
+      <OPEN_ACCESS_CC_BY_NC>
+      </OPEN_ACCESS_CC_BY_NC>
+      <OPEN_ACCESS_CC_BY_NC_SA>
+      </OPEN_ACCESS_CC_BY_NC_SA>
+      <OPEN_ACCESS_CC_BY_NC_ND>
+      </OPEN_ACCESS_CC_BY_NC_ND>
+    </OPENACCESS>
+    <ArticleSpecific metafile="starter.txt">
+      <ARTICLEID mandatory="False" active="True" metadata="%ACC" tagname=""/>
+      <DOI mandatory="False" active="True" metadata="%SC" tagname=""/>
+      <PMID mandatory="False" active="False" metadata="" tagname=""/>
+      <CODEN mandatory="False" active="False" metadata="" tagname=""/>
+      <MANUSCRIPT mandatory="False" active="True" metadata="%ACC" tagname=""/>
+      <PII mandatory="False" active="False" metadata="" tagname=""/>
+      <OTHER mandatory="False" active="False" metadata="" tagname=""/>
+      <SUBJECT_LEVEL1 mandatory="False" active="True" metadata="%SC" tagname=""/>
+      <SUBJECT_LEVEL2 mandatory="False" active="True" metadata="%SC" tagname=""/>
+      <PUBDATE_PRINT mandatory="False" active="True" metadata="" tagname=""/>
+      <PUBDATE_ONLINE mandatory="False" active="True" metadata="" tagname=""/>
+      <HISTORYDATE_RECEIVED mandatory="False" active="True" metadata="%RD" tagname=""/>
+      <HISTORYDATE_REV-REQUEST mandatory="False" active="False" metadata="" tagname=""/>
+      <HISTORYDATE_REV-RECEIVED mandatory="False" active="True" metadata="%RDREV" tagname=""/>
+      <HISTORYDATE_ACCEPTED mandatory="False" active="False" metadata="" tagname=""/>
+      <VOLUME mandatory="False" active="True" metadata="" tagname="00"/>
+      <ISSUE mandatory="False" active="True" metadata="" tagname="0"/>
+      <SUPPLEMENTARY_MATERIAL mandatory="False" active="False" metadata="" tagname=""/>
+      <COPYRIGHT_STATEMENT mandatory="False" active="True" metadata="%CP+%CPTXT+%CPHOLDER+%CPURL" tagname=""/>
+      <OPEN_ACCESS mandatory="False" active="False" metadata="" tagname=""/>
+      <ARTICLE_TYPE mandatory="False" active="True" metadata="%SC" tagname=""/>
+    </ArticleSpecific>
+  </Metadata>
+  <XmlConversion versionrequired="True" status="YTS">
+    <XMLValidation>
+      <DTDNAME>JATS-JOURNALPUBLISHING-OASIS-ARTICLE1-MATHML3</DTDNAME>
+      <MATHSTYLENAME>LaTeX</MATHSTYLENAME>
+      <FLOATPLACEMENT>End of Para</FLOATPLACEMENT>
+      <FLOATPOSITION>First callout </FLOATPOSITION>
+      <ENTITYSTYLE>ISO</ENTITYSTYLE>
+    </XMLValidation>
+    <DocValidation status="YTS">
+    </DocValidation>
+  </XmlConversion>
+  <CopyEditing versionrequired="True" status="YTS">
+  </CopyEditing>
+  <XmlConversion versionrequired="True" status="YTS">
+    <XMLValidation>
+      <DTDNAME>JATS-JOURNALPUBLISHING-OASIS-ARTICLE1-MATHML3</DTDNAME>
+      <MATHSTYLENAME>LaTeX</MATHSTYLENAME>
+      <FLOATPLACEMENT>End of Para</FLOATPLACEMENT>
+      <FLOATPOSITION>First callout </FLOATPOSITION>
+      <ENTITYSTYLE>ISO</ENTITYSTYLE>
+    </XMLValidation>
+    <DocValidation status="YTS">
+    </DocValidation>
+  </XmlConversion>
+  <Utility>
+    <Manual>
+      <Category name="General">
+        <Query>Please Check 3</Query>
+      </Category>
+    </Manual>
+  </Utility>
+  <Client id="5" name="APS" journalname="PRB"/>
+</Workflow>
 </file>
 
 <file path=customXml/item4.xml><?xml version="1.0" encoding="utf-8"?>
@@ -20201,192 +20355,15 @@
 </file>
 
 <file path=customXml/item5.xml><?xml version="1.0" encoding="utf-8"?>
-<Workflow version="v.1.13">
-  <Filtration versionrequired="True" status="DONE" StartTime="25-07-2014 13:27:04" EndTime="25-07-2014 13:28:29">
-    <Mandatory>
-      <P status="DONE" StartTime="25-07-2014 13:27:42" EndTime="25-07-2014 13:27:43">(1) * Replace leftmost and rightmost char -(hyphen) of superscript matter, into minus</P>
-      <P status="DONE" StartTime="25-07-2014 13:27:43" EndTime="25-07-2014 13:27:44">(2) * Replace all variations of degree into 'degree' symbol</P>
-      <P status="DONE" StartTime="25-07-2014 13:27:44" EndTime="25-07-2014 13:27:44">(3) * Remove unwanted blank lines</P>
-      <P status="DONE" StartTime="25-07-2014 13:27:44" EndTime="25-07-2014 13:27:44">(4) * Replace underlined 'plus' sign(s) with plus/minus symbol(s)</P>
-      <P status="DONE" StartTime="25-07-2014 13:27:44" EndTime="25-07-2014 13:27:44">(5) * Replace underlined 'Greater Than' symbol(s) with 'Greater Than or Equal To' symbol(s)</P>
-      <P status="DONE" StartTime="25-07-2014 13:27:44" EndTime="25-07-2014 13:27:45">(6) * Replace underlined 'Less Than' symbol(s) with 'Less Than or Equal To' symbol(s)</P>
-      <P status="DONE" StartTime="25-07-2014 13:27:45" EndTime="25-07-2014 13:27:46">(7) * Replace 'x' with 'multiplication' symbol</P>
-      <P status="DONE" StartTime="25-07-2014 13:27:46" EndTime="25-07-2014 13:27:46">(8) * Remove space(s) before tab</P>
-      <P status="DONE" StartTime="25-07-2014 13:27:46" EndTime="25-07-2014 13:27:46">(9) * Remove space(s) after tab</P>
-      <P status="DONE" StartTime="25-07-2014 13:27:46" EndTime="25-07-2014 13:27:47">(10) * Remove tab(s) before paragraph mark</P>
-      <P status="DONE" StartTime="25-07-2014 13:27:47" EndTime="25-07-2014 13:27:47">(11) * Remove tab(s) after paragraph mark</P>
-      <P status="DONE" StartTime="25-07-2014 13:27:47" EndTime="25-07-2014 13:27:50">(12) * Remove space(s) before paragraph mark</P>
-      <P status="DONE" StartTime="25-07-2014 13:27:50" EndTime="25-07-2014 13:27:51">(13) * Remove space(s) after paragraph mark</P>
-      <P status="DONE" StartTime="25-07-2014 13:27:51" EndTime="25-07-2014 13:27:51">(14) * Replace multiple space(s) with single space</P>
-      <P status="DONE" StartTime="25-07-2014 13:27:51" EndTime="25-07-2014 13:28:14">(16) * Replace 'single hyphen' inside page range/number range with 'double hyphen'</P>
-      <P status="DONE" StartTime="25-07-2014 13:28:14" EndTime="25-07-2014 13:28:14">(18) * Change smart quote(s) to straight quote(s)</P>
-      <P status="DONE" StartTime="25-07-2014 13:28:14" EndTime="25-07-2014 13:28:15">(19) * Change straight quote(s) to smart quote(s)</P>
-      <P status="DONE" StartTime="25-07-2014 13:28:15" EndTime="25-07-2014 13:28:15">(20) * Change three consecutive dots to Ellipsis(...)</P>
-      <P status="DONE" StartTime="25-07-2014 13:28:15" EndTime="25-07-2014 13:28:16">(22) * Remove space(s) before comma</P>
-      <P status="DONE" StartTime="25-07-2014 13:28:16" EndTime="25-07-2014 13:28:16">(23) * Remove space(s) before semicolon</P>
-      <P status="DONE" StartTime="25-07-2014 13:28:16" EndTime="25-07-2014 13:28:17">(24) * Remove space(s) before period</P>
-      <P status="DONE" StartTime="25-07-2014 13:28:17" EndTime="25-07-2014 13:28:17">(25) * Remove space(s) before closing parenthesis</P>
-      <P status="DONE" StartTime="25-07-2014 13:28:17" EndTime="25-07-2014 13:28:17">(26) * Remove space(s) after opening parenthesis</P>
-      <P status="DONE" StartTime="25-07-2014 13:28:17" EndTime="25-07-2014 13:28:18">(28) * Remove space(s) before % sign</P>
-      <P status="DONE" StartTime="25-07-2014 13:28:18" EndTime="25-07-2014 13:28:18">(29) * Remove space before Celsius or Fahrenheit sign</P>
-      <P status="DONE" StartTime="25-07-2014 13:28:18" EndTime="25-07-2014 13:28:19">(34) * Convert 'direction' sign(s) to symbol(s)</P>
-      <P status="DONE" StartTime="25-07-2014 13:28:19" EndTime="25-07-2014 13:28:20">(38) * Remove unwanted section/page/column Breaks</P>
-      <P status="DONE" StartTime="25-07-2014 13:28:20" EndTime="25-07-2014 13:28:22">(47) * Convert 'direction' arrow(s) to symbol(s)</P>
-    </Mandatory>
-    <Optional>
-      <P status="YTS">(15) * Change 'Em Dash' with --- (triple hyphen) and 'En Dash' with -- (double hyphen)</P>
-      <P status="YTS">(17) * Change 'double hyphen' inside page range/number range into 'single hyphen'</P>
-      <P status="YTS">(21) * Change hyphen (with space both side) into En Dash (with space both side)</P>
-      <P status="YTS">(27) * Remove comma from digits</P>
-      <P status="YTS">(30) * Convert tab mark(s) to standard form</P>
-      <P status="YTS">(31) * Add 'space' before and after 'equal sign'</P>
-      <P status="YTS">(32) * Move 'period' from outside closing double quote(s) to inside</P>
-      <P status="YTS">(33) * Move 'comma' from outside closing double quote(s) to inside</P>
-      <P status="YTS">(35) * Convert 'hard return' mark(s) to standard form</P>
-      <P status="YTS">(36) * Insert 'En Space' in COMMON SI and Metric units</P>
-      <P status="YTS">(37) * Insert 'En Space' for COMPLEX (&gt;550 units) SI and Metric units</P>
-      <P status="YTS">(39) * Replace Em dash with spaces on both sides to En dash with spaces on both sides</P>
-      <P status="YTS">(40) * Replace --- (Triple hyphens) with spaces on both sides to En dash with spaces on both sides</P>
-      <P status="YTS">(41) * Replace --- (Triple hyphens) without spaces on both sides to En dash with spaces on both sides</P>
-      <P status="YTS">(42) * Replace -- (Double hyphens) with spaces on both sides to En dash with spaces on both sides</P>
-      <P status="YTS">(43) * Insert 'Non-breaking Space' for COMPLEX (&gt;550 units) SI and Metric units</P>
-      <P status="YTS">(44) * Remove header and footer information</P>
-      <P status="YTS">(45) * Remove space before superscript footnote/endnote citations</P>
-      <P status="YTS">(46) * Remove Optional Hyphen Between Word</P>
-    </Optional>
-  </Filtration>
-  <BodyStyling versionrequired="True" status="DONE" StartTime="25-07-2014 13:29:21" EndTime="25-07-2014 13:33:39">
-    <TagMapping status="DONE">
-    </TagMapping>
-    <StyleMapping status="DONE">
-    </StyleMapping>
-  </BodyStyling>
-  <Reference versionrequired="True" status="DONE" StartTime="25-07-2014 13:34:10" EndTime="25-07-2014 13:37:04">
-  </Reference>
-  <CrossLinking versionrequired="True" status="YTS">
-  </CrossLinking>
-  <DOI versionrequired="True" status="YTS">
-  </DOI>
-  <Metadata versionrequired="True" status="YTS">
-    <Global>
-      <JournalID type="publisher">PRB</JournalID>
-      <JournalID type="coden">PRBMDO</JournalID>
-      <JournalID type="hwp">
-      </JournalID>
-      <JournalID type="pmc">
-      </JournalID>
-      <JournalID type="nlmta">
-      </JournalID>
-      <JournalID type="pmid">
-      </JournalID>
-      <JournalID type="pumbed">
-      </JournalID>
-      <JournalID type="doi">
-      </JournalID>
-      <JournalID type="other">
-      </JournalID>
-      <JOURNALTITLE>Physical Review B</JOURNALTITLE>
-      <JOURNALSUBTITLE>
-      </JOURNALSUBTITLE>
-      <TRANSJOURNALTITLE>
-      </TRANSJOURNALTITLE>
-      <ABBREVJOURNALTITLE>Phys. Rev. B</ABBREVJOURNALTITLE>
-      <ISSNPRINT>1098-0121</ISSNPRINT>
-      <ISSNONLINE>1550-235X</ISSNONLINE>
-      <PUBLISHERNAME>American Physical Society</PUBLISHERNAME>
-      <PUBLISHERLOCATION>
-      </PUBLISHERLOCATION>
-      <SELFURI>
-      </SELFURI>
-      <COPYRIGHTS>
-      </COPYRIGHTS>
-    </Global>
-    <OPENACCESS>
-      <OPEN_ACCESS_NO>
-      </OPEN_ACCESS_NO>
-      <OPEN_ACCESS_YES>
-      </OPEN_ACCESS_YES>
-      <OPEN_ACCESS_CC_BY>
-      </OPEN_ACCESS_CC_BY>
-      <OPEN_ACCESS_CC_BY_SA>
-      </OPEN_ACCESS_CC_BY_SA>
-      <OPEN_ACCESS_CC_BY_ND>
-      </OPEN_ACCESS_CC_BY_ND>
-      <OPEN_ACCESS_CC_BY_NC>
-      </OPEN_ACCESS_CC_BY_NC>
-      <OPEN_ACCESS_CC_BY_NC_SA>
-      </OPEN_ACCESS_CC_BY_NC_SA>
-      <OPEN_ACCESS_CC_BY_NC_ND>
-      </OPEN_ACCESS_CC_BY_NC_ND>
-    </OPENACCESS>
-    <ArticleSpecific metafile="starter.txt">
-      <ARTICLEID mandatory="False" active="True" metadata="%ACC" tagname=""/>
-      <DOI mandatory="False" active="True" metadata="%SC" tagname=""/>
-      <PMID mandatory="False" active="False" metadata="" tagname=""/>
-      <CODEN mandatory="False" active="False" metadata="" tagname=""/>
-      <MANUSCRIPT mandatory="False" active="True" metadata="%ACC" tagname=""/>
-      <PII mandatory="False" active="False" metadata="" tagname=""/>
-      <OTHER mandatory="False" active="False" metadata="" tagname=""/>
-      <SUBJECT_LEVEL1 mandatory="False" active="True" metadata="%SC" tagname=""/>
-      <SUBJECT_LEVEL2 mandatory="False" active="True" metadata="%SC" tagname=""/>
-      <PUBDATE_PRINT mandatory="False" active="True" metadata="" tagname=""/>
-      <PUBDATE_ONLINE mandatory="False" active="True" metadata="" tagname=""/>
-      <HISTORYDATE_RECEIVED mandatory="False" active="True" metadata="%RD" tagname=""/>
-      <HISTORYDATE_REV-REQUEST mandatory="False" active="False" metadata="" tagname=""/>
-      <HISTORYDATE_REV-RECEIVED mandatory="False" active="True" metadata="%RDREV" tagname=""/>
-      <HISTORYDATE_ACCEPTED mandatory="False" active="False" metadata="" tagname=""/>
-      <VOLUME mandatory="False" active="True" metadata="" tagname="00"/>
-      <ISSUE mandatory="False" active="True" metadata="" tagname="0"/>
-      <SUPPLEMENTARY_MATERIAL mandatory="False" active="False" metadata="" tagname=""/>
-      <COPYRIGHT_STATEMENT mandatory="False" active="True" metadata="%CP+%CPTXT+%CPHOLDER+%CPURL" tagname=""/>
-      <OPEN_ACCESS mandatory="False" active="False" metadata="" tagname=""/>
-      <ARTICLE_TYPE mandatory="False" active="True" metadata="%SC" tagname=""/>
-    </ArticleSpecific>
-  </Metadata>
-  <XmlConversion versionrequired="True" status="YTS">
-    <XMLValidation>
-      <DTDNAME>JATS-JOURNALPUBLISHING-OASIS-ARTICLE1-MATHML3</DTDNAME>
-      <MATHSTYLENAME>LaTeX</MATHSTYLENAME>
-      <FLOATPLACEMENT>End of Para</FLOATPLACEMENT>
-      <FLOATPOSITION>First callout </FLOATPOSITION>
-      <ENTITYSTYLE>ISO</ENTITYSTYLE>
-    </XMLValidation>
-    <DocValidation status="YTS">
-    </DocValidation>
-  </XmlConversion>
-  <CopyEditing versionrequired="True" status="YTS">
-  </CopyEditing>
-  <XmlConversion versionrequired="True" status="YTS">
-    <XMLValidation>
-      <DTDNAME>JATS-JOURNALPUBLISHING-OASIS-ARTICLE1-MATHML3</DTDNAME>
-      <MATHSTYLENAME>LaTeX</MATHSTYLENAME>
-      <FLOATPLACEMENT>End of Para</FLOATPLACEMENT>
-      <FLOATPOSITION>First callout </FLOATPOSITION>
-      <ENTITYSTYLE>ISO</ENTITYSTYLE>
-    </XMLValidation>
-    <DocValidation status="YTS">
-    </DocValidation>
-  </XmlConversion>
-  <Utility>
-    <Manual>
-      <Category name="General">
-        <Query>Please Check 3</Query>
-      </Category>
-    </Manual>
-  </Utility>
-  <Client id="5" name="APS" journalname="PRB"/>
-</Workflow>
+<?mso-contentType ?>
+<FormTemplates xmlns="http://schemas.microsoft.com/sharepoint/v3/contenttype/forms">
+  <Display>DocumentLibraryForm</Display>
+  <Edit>DocumentLibraryForm</Edit>
+  <New>DocumentLibraryForm</New>
+</FormTemplates>
 </file>
 
 <file path=customXml/itemProps1.xml><?xml version="1.0" encoding="utf-8"?>
-<ds:datastoreItem xmlns:ds="http://schemas.openxmlformats.org/officeDocument/2006/customXml" ds:itemID="{B589180B-96F4-4B3D-93D7-E2C64345EF74}">
-  <ds:schemaRefs>
-    <ds:schemaRef ds:uri="http://schemas.openxmlformats.org/officeDocument/2006/bibliography"/>
-  </ds:schemaRefs>
-</ds:datastoreItem>
-</file>
-
-<file path=customXml/itemProps2.xml><?xml version="1.0" encoding="utf-8"?>
 <ds:datastoreItem xmlns:ds="http://schemas.openxmlformats.org/officeDocument/2006/customXml" ds:itemID="{AE6008D4-63D0-4754-B1D5-2535B1A27BBE}">
   <ds:schemaRefs>
     <ds:schemaRef ds:uri="http://schemas.microsoft.com/office/2006/metadata/properties"/>
@@ -20396,11 +20373,17 @@
 </ds:datastoreItem>
 </file>
 
+<file path=customXml/itemProps2.xml><?xml version="1.0" encoding="utf-8"?>
+<ds:datastoreItem xmlns:ds="http://schemas.openxmlformats.org/officeDocument/2006/customXml" ds:itemID="{B589180B-96F4-4B3D-93D7-E2C64345EF74}">
+  <ds:schemaRefs>
+    <ds:schemaRef ds:uri="http://schemas.openxmlformats.org/officeDocument/2006/bibliography"/>
+  </ds:schemaRefs>
+</ds:datastoreItem>
+</file>
+
 <file path=customXml/itemProps3.xml><?xml version="1.0" encoding="utf-8"?>
-<ds:datastoreItem xmlns:ds="http://schemas.openxmlformats.org/officeDocument/2006/customXml" ds:itemID="{6A5A3DE1-DD86-41F3-BAC2-2390BE3D768A}">
-  <ds:schemaRefs>
-    <ds:schemaRef ds:uri="http://schemas.microsoft.com/sharepoint/v3/contenttype/forms"/>
-  </ds:schemaRefs>
+<ds:datastoreItem xmlns:ds="http://schemas.openxmlformats.org/officeDocument/2006/customXml" ds:itemID="{4D45DBA2-DCF6-46BF-858B-9A8CC8161B4D}">
+  <ds:schemaRefs/>
 </ds:datastoreItem>
 </file>
 
@@ -20424,7 +20407,9 @@
 </file>
 
 <file path=customXml/itemProps5.xml><?xml version="1.0" encoding="utf-8"?>
-<ds:datastoreItem xmlns:ds="http://schemas.openxmlformats.org/officeDocument/2006/customXml" ds:itemID="{4D45DBA2-DCF6-46BF-858B-9A8CC8161B4D}">
-  <ds:schemaRefs/>
+<ds:datastoreItem xmlns:ds="http://schemas.openxmlformats.org/officeDocument/2006/customXml" ds:itemID="{6A5A3DE1-DD86-41F3-BAC2-2390BE3D768A}">
+  <ds:schemaRefs>
+    <ds:schemaRef ds:uri="http://schemas.microsoft.com/sharepoint/v3/contenttype/forms"/>
+  </ds:schemaRefs>
 </ds:datastoreItem>
 </file>
</xml_diff>